<commit_message>
Add new components 2
</commit_message>
<xml_diff>
--- a/recources/Angular.docx
+++ b/recources/Angular.docx
@@ -10,37 +10,12 @@
           <w:lang w:val="en-US"/>
         </w:rPr>
       </w:pPr>
-      <w:proofErr w:type="spellStart"/>
-      <w:proofErr w:type="gramStart"/>
-      <w:r>
-        <w:rPr>
-          <w:lang w:val="en-US"/>
-        </w:rPr>
-        <w:t>npm</w:t>
-      </w:r>
-      <w:proofErr w:type="spellEnd"/>
-      <w:proofErr w:type="gramEnd"/>
-      <w:r>
-        <w:rPr>
-          <w:lang w:val="en-US"/>
-        </w:rPr>
-        <w:t xml:space="preserve"> --style </w:t>
-      </w:r>
-      <w:proofErr w:type="spellStart"/>
-      <w:r>
-        <w:rPr>
-          <w:lang w:val="en-US"/>
-        </w:rPr>
-        <w:t>scss</w:t>
-      </w:r>
-      <w:proofErr w:type="spellEnd"/>
-      <w:r>
-        <w:rPr>
-          <w:lang w:val="en-US"/>
-        </w:rPr>
-        <w:t xml:space="preserve"> (</w:t>
-      </w:r>
-      <w:proofErr w:type="spellStart"/>
+      <w:r>
+        <w:rPr>
+          <w:lang w:val="en-US"/>
+        </w:rPr>
+        <w:t>npm --style scss (</w:t>
+      </w:r>
       <w:r>
         <w:rPr>
           <w:rStyle w:val="HTML1"/>
@@ -49,40 +24,7 @@
           <w:bdr w:val="none" w:sz="0" w:space="0" w:color="auto" w:frame="1"/>
           <w:lang w:val="en-US"/>
         </w:rPr>
-        <w:t>npm</w:t>
-      </w:r>
-      <w:proofErr w:type="spellEnd"/>
-      <w:r>
-        <w:rPr>
-          <w:rStyle w:val="HTML1"/>
-          <w:rFonts w:ascii="Consolas" w:hAnsi="Consolas" w:cs="Consolas"/>
-          <w:color w:val="24292E"/>
-          <w:bdr w:val="none" w:sz="0" w:space="0" w:color="auto" w:frame="1"/>
-          <w:lang w:val="en-US"/>
-        </w:rPr>
-        <w:t xml:space="preserve"> install </w:t>
-      </w:r>
-      <w:proofErr w:type="spellStart"/>
-      <w:r>
-        <w:rPr>
-          <w:rStyle w:val="HTML1"/>
-          <w:rFonts w:ascii="Consolas" w:hAnsi="Consolas" w:cs="Consolas"/>
-          <w:color w:val="24292E"/>
-          <w:bdr w:val="none" w:sz="0" w:space="0" w:color="auto" w:frame="1"/>
-          <w:lang w:val="en-US"/>
-        </w:rPr>
-        <w:t>npm</w:t>
-      </w:r>
-      <w:proofErr w:type="spellEnd"/>
-      <w:r>
-        <w:rPr>
-          <w:rStyle w:val="HTML1"/>
-          <w:rFonts w:ascii="Consolas" w:hAnsi="Consolas" w:cs="Consolas"/>
-          <w:color w:val="24292E"/>
-          <w:bdr w:val="none" w:sz="0" w:space="0" w:color="auto" w:frame="1"/>
-          <w:lang w:val="en-US"/>
-        </w:rPr>
-        <w:t>-sass</w:t>
+        <w:t>npm install npm-sass</w:t>
       </w:r>
       <w:r>
         <w:rPr>
@@ -96,36 +38,8 @@
           <w:shd w:val="clear" w:color="auto" w:fill="F0F0F0"/>
           <w:lang w:val="en-US"/>
         </w:rPr>
-        <w:t xml:space="preserve"> </w:t>
-      </w:r>
-      <w:proofErr w:type="spellStart"/>
-      <w:r>
-        <w:rPr>
-          <w:color w:val="4D4D4D"/>
-          <w:shd w:val="clear" w:color="auto" w:fill="F0F0F0"/>
-          <w:lang w:val="en-US"/>
-        </w:rPr>
-        <w:t>npm</w:t>
-      </w:r>
-      <w:proofErr w:type="spellEnd"/>
-      <w:r>
-        <w:rPr>
-          <w:color w:val="4D4D4D"/>
-          <w:shd w:val="clear" w:color="auto" w:fill="F0F0F0"/>
-          <w:lang w:val="en-US"/>
-        </w:rPr>
-        <w:t> install </w:t>
-      </w:r>
-      <w:proofErr w:type="spellStart"/>
-      <w:r>
-        <w:rPr>
-          <w:color w:val="4D4D4D"/>
-          <w:shd w:val="clear" w:color="auto" w:fill="F0F0F0"/>
-          <w:lang w:val="en-US"/>
-        </w:rPr>
-        <w:t>css-scss</w:t>
-      </w:r>
-      <w:proofErr w:type="spellEnd"/>
+        <w:t xml:space="preserve"> npm install css-scss</w:t>
+      </w:r>
     </w:p>
     <w:p>
       <w:pPr>
@@ -144,35 +58,11 @@
           <w:lang w:val="en-US"/>
         </w:rPr>
       </w:pPr>
-      <w:proofErr w:type="spellStart"/>
-      <w:proofErr w:type="gramStart"/>
-      <w:r>
-        <w:rPr>
-          <w:lang w:val="en-US"/>
-        </w:rPr>
-        <w:t>npm</w:t>
-      </w:r>
-      <w:proofErr w:type="spellEnd"/>
-      <w:proofErr w:type="gramEnd"/>
-      <w:r>
-        <w:rPr>
-          <w:lang w:val="en-US"/>
-        </w:rPr>
-        <w:t xml:space="preserve"> i </w:t>
-      </w:r>
-      <w:proofErr w:type="spellStart"/>
-      <w:r>
-        <w:rPr>
-          <w:lang w:val="en-US"/>
-        </w:rPr>
-        <w:t>json</w:t>
-      </w:r>
-      <w:proofErr w:type="spellEnd"/>
-      <w:r>
-        <w:rPr>
-          <w:lang w:val="en-US"/>
-        </w:rPr>
-        <w:t>-server –g</w:t>
+      <w:r>
+        <w:rPr>
+          <w:lang w:val="en-US"/>
+        </w:rPr>
+        <w:t>npm i json-server –g</w:t>
       </w:r>
     </w:p>
     <w:p>
@@ -195,33 +85,7 @@
           <w:szCs w:val="20"/>
           <w:lang w:val="en-US" w:eastAsia="ru-RU"/>
         </w:rPr>
-        <w:t>"</w:t>
-      </w:r>
-      <w:proofErr w:type="gramStart"/>
-      <w:r>
-        <w:rPr>
-          <w:rFonts w:ascii="Courier New" w:eastAsia="Times New Roman" w:hAnsi="Courier New" w:cs="Courier New"/>
-          <w:b/>
-          <w:bCs/>
-          <w:color w:val="660E7A"/>
-          <w:sz w:val="20"/>
-          <w:szCs w:val="20"/>
-          <w:lang w:val="en-US" w:eastAsia="ru-RU"/>
-        </w:rPr>
-        <w:t>server</w:t>
-      </w:r>
-      <w:proofErr w:type="gramEnd"/>
-      <w:r>
-        <w:rPr>
-          <w:rFonts w:ascii="Courier New" w:eastAsia="Times New Roman" w:hAnsi="Courier New" w:cs="Courier New"/>
-          <w:b/>
-          <w:bCs/>
-          <w:color w:val="660E7A"/>
-          <w:sz w:val="20"/>
-          <w:szCs w:val="20"/>
-          <w:lang w:val="en-US" w:eastAsia="ru-RU"/>
-        </w:rPr>
-        <w:t>"</w:t>
+        <w:t>"server"</w:t>
       </w:r>
       <w:r>
         <w:rPr>
@@ -243,59 +107,7 @@
           <w:szCs w:val="20"/>
           <w:lang w:val="en-US" w:eastAsia="ru-RU"/>
         </w:rPr>
-        <w:t>"</w:t>
-      </w:r>
-      <w:proofErr w:type="spellStart"/>
-      <w:r>
-        <w:rPr>
-          <w:rFonts w:ascii="Courier New" w:eastAsia="Times New Roman" w:hAnsi="Courier New" w:cs="Courier New"/>
-          <w:b/>
-          <w:bCs/>
-          <w:color w:val="008000"/>
-          <w:sz w:val="20"/>
-          <w:szCs w:val="20"/>
-          <w:lang w:val="en-US" w:eastAsia="ru-RU"/>
-        </w:rPr>
-        <w:t>json</w:t>
-      </w:r>
-      <w:proofErr w:type="spellEnd"/>
-      <w:r>
-        <w:rPr>
-          <w:rFonts w:ascii="Courier New" w:eastAsia="Times New Roman" w:hAnsi="Courier New" w:cs="Courier New"/>
-          <w:b/>
-          <w:bCs/>
-          <w:color w:val="008000"/>
-          <w:sz w:val="20"/>
-          <w:szCs w:val="20"/>
-          <w:lang w:val="en-US" w:eastAsia="ru-RU"/>
-        </w:rPr>
-        <w:t xml:space="preserve">-server --watch </w:t>
-      </w:r>
-      <w:proofErr w:type="spellStart"/>
-      <w:r>
-        <w:rPr>
-          <w:rFonts w:ascii="Courier New" w:eastAsia="Times New Roman" w:hAnsi="Courier New" w:cs="Courier New"/>
-          <w:b/>
-          <w:bCs/>
-          <w:color w:val="008000"/>
-          <w:sz w:val="20"/>
-          <w:szCs w:val="20"/>
-          <w:lang w:val="en-US" w:eastAsia="ru-RU"/>
-        </w:rPr>
-        <w:t>db.json</w:t>
-      </w:r>
-      <w:proofErr w:type="spellEnd"/>
-      <w:r>
-        <w:rPr>
-          <w:rFonts w:ascii="Courier New" w:eastAsia="Times New Roman" w:hAnsi="Courier New" w:cs="Courier New"/>
-          <w:b/>
-          <w:bCs/>
-          <w:color w:val="008000"/>
-          <w:sz w:val="20"/>
-          <w:szCs w:val="20"/>
-          <w:lang w:val="en-US" w:eastAsia="ru-RU"/>
-        </w:rPr>
-        <w:t xml:space="preserve"> --port 3000"</w:t>
+        <w:t>"json-server --watch db.json --port 3000"</w:t>
       </w:r>
     </w:p>
     <w:p>
@@ -304,41 +116,17 @@
           <w:lang w:val="en-US"/>
         </w:rPr>
       </w:pPr>
-      <w:proofErr w:type="spellStart"/>
-      <w:proofErr w:type="gramStart"/>
-      <w:r>
-        <w:rPr>
-          <w:lang w:val="en-US"/>
-        </w:rPr>
-        <w:t>npm</w:t>
-      </w:r>
-      <w:proofErr w:type="spellEnd"/>
-      <w:proofErr w:type="gramEnd"/>
-      <w:r>
-        <w:rPr>
-          <w:lang w:val="en-US"/>
-        </w:rPr>
-        <w:t xml:space="preserve"> i</w:t>
-      </w:r>
-      <w:r>
-        <w:rPr>
-          <w:lang w:val="en-US"/>
-        </w:rPr>
-        <w:t xml:space="preserve"> --save-</w:t>
-      </w:r>
-      <w:proofErr w:type="spellStart"/>
-      <w:r>
-        <w:rPr>
-          <w:lang w:val="en-US"/>
-        </w:rPr>
-        <w:t>dev</w:t>
-      </w:r>
-      <w:proofErr w:type="spellEnd"/>
-      <w:r>
-        <w:rPr>
-          <w:lang w:val="en-US"/>
-        </w:rPr>
-        <w:t xml:space="preserve"> </w:t>
+      <w:r>
+        <w:rPr>
+          <w:lang w:val="en-US"/>
+        </w:rPr>
+        <w:t>npm i</w:t>
+      </w:r>
+      <w:r>
+        <w:rPr>
+          <w:lang w:val="en-US"/>
+        </w:rPr>
+        <w:t xml:space="preserve"> --save-dev </w:t>
       </w:r>
       <w:r>
         <w:rPr>
@@ -365,27 +153,7 @@
           <w:color w:val="660E7A"/>
           <w:lang w:val="en-US"/>
         </w:rPr>
-        <w:t>"</w:t>
-      </w:r>
-      <w:proofErr w:type="spellStart"/>
-      <w:r>
-        <w:rPr>
-          <w:b/>
-          <w:bCs/>
-          <w:color w:val="660E7A"/>
-          <w:lang w:val="en-US"/>
-        </w:rPr>
-        <w:t>dev</w:t>
-      </w:r>
-      <w:proofErr w:type="spellEnd"/>
-      <w:r>
-        <w:rPr>
-          <w:b/>
-          <w:bCs/>
-          <w:color w:val="660E7A"/>
-          <w:lang w:val="en-US"/>
-        </w:rPr>
-        <w:t>"</w:t>
+        <w:t>"dev"</w:t>
       </w:r>
       <w:r>
         <w:rPr>
@@ -401,27 +169,7 @@
           <w:color w:val="008000"/>
           <w:lang w:val="en-US"/>
         </w:rPr>
-        <w:t>"</w:t>
-      </w:r>
-      <w:proofErr w:type="spellStart"/>
-      <w:r>
-        <w:rPr>
-          <w:b/>
-          <w:bCs/>
-          <w:color w:val="008000"/>
-          <w:lang w:val="en-US"/>
-        </w:rPr>
-        <w:t>concurently</w:t>
-      </w:r>
-      <w:proofErr w:type="spellEnd"/>
-      <w:r>
-        <w:rPr>
-          <w:b/>
-          <w:bCs/>
-          <w:color w:val="008000"/>
-          <w:lang w:val="en-US"/>
-        </w:rPr>
-        <w:t xml:space="preserve"> --kill-other </w:t>
+        <w:t xml:space="preserve">"concurently --kill-other </w:t>
       </w:r>
       <w:r>
         <w:rPr>
@@ -432,25 +180,14 @@
         </w:rPr>
         <w:t>\"</w:t>
       </w:r>
-      <w:proofErr w:type="spellStart"/>
-      <w:r>
-        <w:rPr>
-          <w:b/>
-          <w:bCs/>
-          <w:color w:val="008000"/>
-          <w:lang w:val="en-US"/>
-        </w:rPr>
-        <w:t>npm</w:t>
-      </w:r>
-      <w:proofErr w:type="spellEnd"/>
-      <w:r>
-        <w:rPr>
-          <w:b/>
-          <w:bCs/>
-          <w:color w:val="008000"/>
-          <w:lang w:val="en-US"/>
-        </w:rPr>
-        <w:t xml:space="preserve"> run start</w:t>
+      <w:r>
+        <w:rPr>
+          <w:b/>
+          <w:bCs/>
+          <w:color w:val="008000"/>
+          <w:lang w:val="en-US"/>
+        </w:rPr>
+        <w:t>npm run start</w:t>
       </w:r>
       <w:r>
         <w:rPr>
@@ -461,25 +198,14 @@
         </w:rPr>
         <w:t>\" \"</w:t>
       </w:r>
-      <w:proofErr w:type="spellStart"/>
-      <w:r>
-        <w:rPr>
-          <w:b/>
-          <w:bCs/>
-          <w:color w:val="008000"/>
-          <w:lang w:val="en-US"/>
-        </w:rPr>
-        <w:t>npm</w:t>
-      </w:r>
-      <w:proofErr w:type="spellEnd"/>
-      <w:r>
-        <w:rPr>
-          <w:b/>
-          <w:bCs/>
-          <w:color w:val="008000"/>
-          <w:lang w:val="en-US"/>
-        </w:rPr>
-        <w:t xml:space="preserve"> run server</w:t>
+      <w:r>
+        <w:rPr>
+          <w:b/>
+          <w:bCs/>
+          <w:color w:val="008000"/>
+          <w:lang w:val="en-US"/>
+        </w:rPr>
+        <w:t>npm run server</w:t>
       </w:r>
       <w:r>
         <w:rPr>
@@ -541,7 +267,7 @@
                     <pic:cNvPicPr/>
                   </pic:nvPicPr>
                   <pic:blipFill>
-                    <a:blip r:embed="rId5"/>
+                    <a:blip r:embed="rId6"/>
                     <a:stretch>
                       <a:fillRect/>
                     </a:stretch>
@@ -581,23 +307,12 @@
           <w:lang w:val="en-US"/>
         </w:rPr>
       </w:pPr>
-      <w:proofErr w:type="spellStart"/>
-      <w:proofErr w:type="gramStart"/>
-      <w:r>
-        <w:rPr>
-          <w:color w:val="000000"/>
-          <w:lang w:val="en-US"/>
-        </w:rPr>
-        <w:t>npm</w:t>
-      </w:r>
-      <w:proofErr w:type="spellEnd"/>
-      <w:proofErr w:type="gramEnd"/>
-      <w:r>
-        <w:rPr>
-          <w:color w:val="000000"/>
-          <w:lang w:val="en-US"/>
-        </w:rPr>
-        <w:t xml:space="preserve"> i bootstrap</w:t>
+      <w:r>
+        <w:rPr>
+          <w:color w:val="000000"/>
+          <w:lang w:val="en-US"/>
+        </w:rPr>
+        <w:t>npm i bootstrap</w:t>
       </w:r>
     </w:p>
     <w:p>
@@ -702,33 +417,1304 @@
           <w:lang w:val="en-US"/>
         </w:rPr>
       </w:pPr>
-      <w:bookmarkStart w:id="0" w:name="_GoBack"/>
-      <w:bookmarkEnd w:id="0"/>
     </w:p>
     <w:p>
       <w:pPr>
         <w:rPr>
           <w:lang w:val="en-US"/>
+        </w:rPr>
+      </w:pPr>
+      <w:r>
+        <w:rPr>
+          <w:lang w:val="en-US"/>
+        </w:rPr>
+        <w:t>ng g c car --spec=false</w:t>
+      </w:r>
+    </w:p>
+    <w:p>
+      <w:pPr>
+        <w:rPr>
+          <w:lang w:val="en-US"/>
+        </w:rPr>
+      </w:pPr>
+      <w:r>
+        <w:rPr>
+          <w:noProof/>
+          <w:lang w:eastAsia="ru-RU"/>
+        </w:rPr>
+        <w:drawing>
+          <wp:inline distT="0" distB="0" distL="0" distR="0" wp14:anchorId="26FBA92E" wp14:editId="5A49B326">
+            <wp:extent cx="2124075" cy="466725"/>
+            <wp:effectExtent l="0" t="0" r="9525" b="9525"/>
+            <wp:docPr id="4" name="Рисунок 4"/>
+            <wp:cNvGraphicFramePr>
+              <a:graphicFrameLocks xmlns:a="http://schemas.openxmlformats.org/drawingml/2006/main" noChangeAspect="1"/>
+            </wp:cNvGraphicFramePr>
+            <a:graphic xmlns:a="http://schemas.openxmlformats.org/drawingml/2006/main">
+              <a:graphicData uri="http://schemas.openxmlformats.org/drawingml/2006/picture">
+                <pic:pic xmlns:pic="http://schemas.openxmlformats.org/drawingml/2006/picture">
+                  <pic:nvPicPr>
+                    <pic:cNvPr id="0" name=""/>
+                    <pic:cNvPicPr/>
+                  </pic:nvPicPr>
+                  <pic:blipFill>
+                    <a:blip r:embed="rId7"/>
+                    <a:stretch>
+                      <a:fillRect/>
+                    </a:stretch>
+                  </pic:blipFill>
+                  <pic:spPr>
+                    <a:xfrm>
+                      <a:off x="0" y="0"/>
+                      <a:ext cx="2124075" cy="466725"/>
+                    </a:xfrm>
+                    <a:prstGeom prst="rect">
+                      <a:avLst/>
+                    </a:prstGeom>
+                  </pic:spPr>
+                </pic:pic>
+              </a:graphicData>
+            </a:graphic>
+          </wp:inline>
+        </w:drawing>
+      </w:r>
+      <w:r>
+        <w:rPr>
+          <w:noProof/>
+          <w:lang w:eastAsia="ru-RU"/>
+        </w:rPr>
+        <w:drawing>
+          <wp:inline distT="0" distB="0" distL="0" distR="0" wp14:anchorId="6953A514" wp14:editId="58DF5B78">
+            <wp:extent cx="2152650" cy="428625"/>
+            <wp:effectExtent l="0" t="0" r="0" b="9525"/>
+            <wp:docPr id="5" name="Рисунок 5"/>
+            <wp:cNvGraphicFramePr>
+              <a:graphicFrameLocks xmlns:a="http://schemas.openxmlformats.org/drawingml/2006/main" noChangeAspect="1"/>
+            </wp:cNvGraphicFramePr>
+            <a:graphic xmlns:a="http://schemas.openxmlformats.org/drawingml/2006/main">
+              <a:graphicData uri="http://schemas.openxmlformats.org/drawingml/2006/picture">
+                <pic:pic xmlns:pic="http://schemas.openxmlformats.org/drawingml/2006/picture">
+                  <pic:nvPicPr>
+                    <pic:cNvPr id="0" name=""/>
+                    <pic:cNvPicPr/>
+                  </pic:nvPicPr>
+                  <pic:blipFill>
+                    <a:blip r:embed="rId8"/>
+                    <a:stretch>
+                      <a:fillRect/>
+                    </a:stretch>
+                  </pic:blipFill>
+                  <pic:spPr>
+                    <a:xfrm>
+                      <a:off x="0" y="0"/>
+                      <a:ext cx="2152650" cy="428625"/>
+                    </a:xfrm>
+                    <a:prstGeom prst="rect">
+                      <a:avLst/>
+                    </a:prstGeom>
+                  </pic:spPr>
+                </pic:pic>
+              </a:graphicData>
+            </a:graphic>
+          </wp:inline>
+        </w:drawing>
+      </w:r>
+      <w:r>
+        <w:rPr>
+          <w:noProof/>
+          <w:lang w:eastAsia="ru-RU"/>
+        </w:rPr>
+        <w:drawing>
+          <wp:inline distT="0" distB="0" distL="0" distR="0" wp14:anchorId="17BD640B" wp14:editId="246E9CFC">
+            <wp:extent cx="2695575" cy="533400"/>
+            <wp:effectExtent l="0" t="0" r="9525" b="0"/>
+            <wp:docPr id="6" name="Рисунок 6"/>
+            <wp:cNvGraphicFramePr>
+              <a:graphicFrameLocks xmlns:a="http://schemas.openxmlformats.org/drawingml/2006/main" noChangeAspect="1"/>
+            </wp:cNvGraphicFramePr>
+            <a:graphic xmlns:a="http://schemas.openxmlformats.org/drawingml/2006/main">
+              <a:graphicData uri="http://schemas.openxmlformats.org/drawingml/2006/picture">
+                <pic:pic xmlns:pic="http://schemas.openxmlformats.org/drawingml/2006/picture">
+                  <pic:nvPicPr>
+                    <pic:cNvPr id="0" name=""/>
+                    <pic:cNvPicPr/>
+                  </pic:nvPicPr>
+                  <pic:blipFill>
+                    <a:blip r:embed="rId9"/>
+                    <a:stretch>
+                      <a:fillRect/>
+                    </a:stretch>
+                  </pic:blipFill>
+                  <pic:spPr>
+                    <a:xfrm>
+                      <a:off x="0" y="0"/>
+                      <a:ext cx="2695575" cy="533400"/>
+                    </a:xfrm>
+                    <a:prstGeom prst="rect">
+                      <a:avLst/>
+                    </a:prstGeom>
+                  </pic:spPr>
+                </pic:pic>
+              </a:graphicData>
+            </a:graphic>
+          </wp:inline>
+        </w:drawing>
+      </w:r>
+    </w:p>
+    <w:p>
+      <w:r>
+        <w:t>Селектор                                                      Атрибут</w:t>
+      </w:r>
+    </w:p>
+    <w:p>
+      <w:r>
+        <w:rPr>
+          <w:noProof/>
+          <w:lang w:eastAsia="ru-RU"/>
+        </w:rPr>
+        <w:drawing>
+          <wp:inline distT="0" distB="0" distL="0" distR="0" wp14:anchorId="31A5C14D" wp14:editId="6C6C90F2">
+            <wp:extent cx="3429000" cy="447675"/>
+            <wp:effectExtent l="0" t="0" r="0" b="9525"/>
+            <wp:docPr id="7" name="Рисунок 7"/>
+            <wp:cNvGraphicFramePr>
+              <a:graphicFrameLocks xmlns:a="http://schemas.openxmlformats.org/drawingml/2006/main" noChangeAspect="1"/>
+            </wp:cNvGraphicFramePr>
+            <a:graphic xmlns:a="http://schemas.openxmlformats.org/drawingml/2006/main">
+              <a:graphicData uri="http://schemas.openxmlformats.org/drawingml/2006/picture">
+                <pic:pic xmlns:pic="http://schemas.openxmlformats.org/drawingml/2006/picture">
+                  <pic:nvPicPr>
+                    <pic:cNvPr id="0" name=""/>
+                    <pic:cNvPicPr/>
+                  </pic:nvPicPr>
+                  <pic:blipFill>
+                    <a:blip r:embed="rId10"/>
+                    <a:stretch>
+                      <a:fillRect/>
+                    </a:stretch>
+                  </pic:blipFill>
+                  <pic:spPr>
+                    <a:xfrm>
+                      <a:off x="0" y="0"/>
+                      <a:ext cx="3429000" cy="447675"/>
+                    </a:xfrm>
+                    <a:prstGeom prst="rect">
+                      <a:avLst/>
+                    </a:prstGeom>
+                  </pic:spPr>
+                </pic:pic>
+              </a:graphicData>
+            </a:graphic>
+          </wp:inline>
+        </w:drawing>
+      </w:r>
+    </w:p>
+    <w:p>
+      <w:pPr>
+        <w:rPr>
+          <w:rFonts w:ascii="Times New Roman" w:hAnsi="Times New Roman" w:cs="Times New Roman"/>
+          <w:sz w:val="24"/>
+          <w:szCs w:val="24"/>
+          <w:lang w:val="en-US" w:eastAsia="ru-RU"/>
+        </w:rPr>
+      </w:pPr>
+      <w:r>
+        <w:rPr>
+          <w:rFonts w:ascii="Times New Roman" w:hAnsi="Times New Roman" w:cs="Times New Roman"/>
+          <w:sz w:val="24"/>
+          <w:szCs w:val="24"/>
+          <w:lang w:val="en-US" w:eastAsia="ru-RU"/>
+        </w:rPr>
+        <w:t xml:space="preserve">[disabled] = "!canAddCars" - </w:t>
+      </w:r>
+      <w:r>
+        <w:rPr>
+          <w:rFonts w:ascii="Times New Roman" w:hAnsi="Times New Roman" w:cs="Times New Roman"/>
+          <w:sz w:val="24"/>
+          <w:szCs w:val="24"/>
+          <w:lang w:eastAsia="ru-RU"/>
+        </w:rPr>
+        <w:t>срабатывает</w:t>
+      </w:r>
+      <w:r>
+        <w:rPr>
+          <w:rFonts w:ascii="Times New Roman" w:hAnsi="Times New Roman" w:cs="Times New Roman"/>
+          <w:sz w:val="24"/>
+          <w:szCs w:val="24"/>
+          <w:lang w:val="en-US" w:eastAsia="ru-RU"/>
+        </w:rPr>
+        <w:t xml:space="preserve"> </w:t>
+      </w:r>
+      <w:r>
+        <w:rPr>
+          <w:rFonts w:ascii="Times New Roman" w:hAnsi="Times New Roman" w:cs="Times New Roman"/>
+          <w:sz w:val="24"/>
+          <w:szCs w:val="24"/>
+          <w:lang w:eastAsia="ru-RU"/>
+        </w:rPr>
+        <w:t>много</w:t>
+      </w:r>
+      <w:r>
+        <w:rPr>
+          <w:rFonts w:ascii="Times New Roman" w:hAnsi="Times New Roman" w:cs="Times New Roman"/>
+          <w:sz w:val="24"/>
+          <w:szCs w:val="24"/>
+          <w:lang w:val="en-US" w:eastAsia="ru-RU"/>
+        </w:rPr>
+        <w:t xml:space="preserve"> </w:t>
+      </w:r>
+      <w:r>
+        <w:rPr>
+          <w:rFonts w:ascii="Times New Roman" w:hAnsi="Times New Roman" w:cs="Times New Roman"/>
+          <w:sz w:val="24"/>
+          <w:szCs w:val="24"/>
+          <w:lang w:eastAsia="ru-RU"/>
+        </w:rPr>
+        <w:t>раз</w:t>
+      </w:r>
+    </w:p>
+    <w:p>
+      <w:pPr>
+        <w:shd w:val="clear" w:color="auto" w:fill="FFFFFF"/>
+        <w:tabs>
+          <w:tab w:val="left" w:pos="916"/>
+          <w:tab w:val="left" w:pos="1832"/>
+          <w:tab w:val="left" w:pos="2748"/>
+          <w:tab w:val="left" w:pos="3664"/>
+          <w:tab w:val="left" w:pos="4580"/>
+          <w:tab w:val="left" w:pos="5496"/>
+          <w:tab w:val="left" w:pos="6412"/>
+          <w:tab w:val="left" w:pos="7328"/>
+          <w:tab w:val="left" w:pos="8244"/>
+          <w:tab w:val="left" w:pos="9160"/>
+          <w:tab w:val="left" w:pos="10076"/>
+          <w:tab w:val="left" w:pos="10992"/>
+          <w:tab w:val="left" w:pos="11908"/>
+          <w:tab w:val="left" w:pos="12824"/>
+          <w:tab w:val="left" w:pos="13740"/>
+          <w:tab w:val="left" w:pos="14656"/>
+        </w:tabs>
+        <w:spacing w:after="0" w:line="240" w:lineRule="auto"/>
+        <w:rPr>
+          <w:rFonts w:ascii="Courier New" w:eastAsia="Times New Roman" w:hAnsi="Courier New" w:cs="Courier New"/>
+          <w:color w:val="000000"/>
+          <w:sz w:val="20"/>
+          <w:szCs w:val="20"/>
+          <w:lang w:val="en-US" w:eastAsia="ru-RU"/>
+        </w:rPr>
+      </w:pPr>
+      <w:r>
+        <w:rPr>
+          <w:rFonts w:ascii="Courier New" w:eastAsia="Times New Roman" w:hAnsi="Courier New" w:cs="Courier New"/>
+          <w:b/>
+          <w:bCs/>
+          <w:color w:val="0000FF"/>
+          <w:sz w:val="20"/>
+          <w:szCs w:val="20"/>
+          <w:shd w:val="clear" w:color="auto" w:fill="EFEFEF"/>
+          <w:lang w:val="en-US" w:eastAsia="ru-RU"/>
+        </w:rPr>
+        <w:t xml:space="preserve">disabled = </w:t>
+      </w:r>
+      <w:r>
+        <w:rPr>
+          <w:rFonts w:ascii="Courier New" w:eastAsia="Times New Roman" w:hAnsi="Courier New" w:cs="Courier New"/>
+          <w:b/>
+          <w:bCs/>
+          <w:color w:val="008000"/>
+          <w:sz w:val="20"/>
+          <w:szCs w:val="20"/>
+          <w:shd w:val="clear" w:color="auto" w:fill="EFEFEF"/>
+          <w:lang w:val="en-US" w:eastAsia="ru-RU"/>
+        </w:rPr>
+        <w:t>"{{ !</w:t>
+      </w:r>
+      <w:r>
+        <w:rPr>
+          <w:rFonts w:ascii="Courier New" w:eastAsia="Times New Roman" w:hAnsi="Courier New" w:cs="Courier New"/>
+          <w:b/>
+          <w:bCs/>
+          <w:color w:val="660E7A"/>
+          <w:sz w:val="20"/>
+          <w:szCs w:val="20"/>
+          <w:shd w:val="clear" w:color="auto" w:fill="EFEFEF"/>
+          <w:lang w:val="en-US" w:eastAsia="ru-RU"/>
+        </w:rPr>
+        <w:t>canAddCars</w:t>
+      </w:r>
+      <w:r>
+        <w:rPr>
+          <w:rFonts w:ascii="Courier New" w:eastAsia="Times New Roman" w:hAnsi="Courier New" w:cs="Courier New"/>
+          <w:b/>
+          <w:bCs/>
+          <w:color w:val="008000"/>
+          <w:sz w:val="20"/>
+          <w:szCs w:val="20"/>
+          <w:shd w:val="clear" w:color="auto" w:fill="EFEFEF"/>
+          <w:lang w:val="en-US" w:eastAsia="ru-RU"/>
+        </w:rPr>
+        <w:t xml:space="preserve"> }}"</w:t>
+      </w:r>
+    </w:p>
+    <w:p>
+      <w:pPr>
+        <w:rPr>
+          <w:rFonts w:ascii="Times New Roman" w:hAnsi="Times New Roman" w:cs="Times New Roman"/>
+          <w:color w:val="000000"/>
+          <w:sz w:val="24"/>
+          <w:szCs w:val="24"/>
+          <w:lang w:eastAsia="ru-RU"/>
         </w:rPr>
       </w:pPr>
     </w:p>
     <w:p>
       <w:pPr>
-        <w:rPr>
-          <w:lang w:val="en-US"/>
+        <w:shd w:val="clear" w:color="auto" w:fill="FFFFFF"/>
+        <w:tabs>
+          <w:tab w:val="left" w:pos="916"/>
+          <w:tab w:val="left" w:pos="1832"/>
+          <w:tab w:val="left" w:pos="2748"/>
+          <w:tab w:val="left" w:pos="3664"/>
+          <w:tab w:val="left" w:pos="4580"/>
+          <w:tab w:val="left" w:pos="5496"/>
+          <w:tab w:val="left" w:pos="6412"/>
+          <w:tab w:val="left" w:pos="7328"/>
+          <w:tab w:val="left" w:pos="8244"/>
+          <w:tab w:val="left" w:pos="9160"/>
+          <w:tab w:val="left" w:pos="10076"/>
+          <w:tab w:val="left" w:pos="10992"/>
+          <w:tab w:val="left" w:pos="11908"/>
+          <w:tab w:val="left" w:pos="12824"/>
+          <w:tab w:val="left" w:pos="13740"/>
+          <w:tab w:val="left" w:pos="14656"/>
+        </w:tabs>
+        <w:spacing w:after="0" w:line="240" w:lineRule="auto"/>
+        <w:rPr>
+          <w:rFonts w:ascii="Courier New" w:eastAsia="Times New Roman" w:hAnsi="Courier New" w:cs="Courier New"/>
+          <w:color w:val="000000"/>
+          <w:sz w:val="20"/>
+          <w:szCs w:val="20"/>
+          <w:lang w:val="en-US" w:eastAsia="ru-RU"/>
+        </w:rPr>
+      </w:pPr>
+      <w:r>
+        <w:rPr>
+          <w:rFonts w:ascii="Courier New" w:eastAsia="Times New Roman" w:hAnsi="Courier New" w:cs="Courier New"/>
+          <w:color w:val="000000"/>
+          <w:sz w:val="20"/>
+          <w:szCs w:val="20"/>
+          <w:shd w:val="clear" w:color="auto" w:fill="EFEFEF"/>
+          <w:lang w:val="en-US" w:eastAsia="ru-RU"/>
+        </w:rPr>
+        <w:t>&lt;</w:t>
+      </w:r>
+      <w:r>
+        <w:rPr>
+          <w:rFonts w:ascii="Courier New" w:eastAsia="Times New Roman" w:hAnsi="Courier New" w:cs="Courier New"/>
+          <w:b/>
+          <w:bCs/>
+          <w:color w:val="000080"/>
+          <w:sz w:val="20"/>
+          <w:szCs w:val="20"/>
+          <w:shd w:val="clear" w:color="auto" w:fill="EFEFEF"/>
+          <w:lang w:val="en-US" w:eastAsia="ru-RU"/>
+        </w:rPr>
+        <w:t>ul</w:t>
+      </w:r>
+      <w:r>
+        <w:rPr>
+          <w:rFonts w:ascii="Courier New" w:eastAsia="Times New Roman" w:hAnsi="Courier New" w:cs="Courier New"/>
+          <w:color w:val="000000"/>
+          <w:sz w:val="20"/>
+          <w:szCs w:val="20"/>
+          <w:shd w:val="clear" w:color="auto" w:fill="EFEFEF"/>
+          <w:lang w:val="en-US" w:eastAsia="ru-RU"/>
+        </w:rPr>
+        <w:t>&gt;</w:t>
+      </w:r>
+      <w:r>
+        <w:rPr>
+          <w:rFonts w:ascii="Courier New" w:eastAsia="Times New Roman" w:hAnsi="Courier New" w:cs="Courier New"/>
+          <w:color w:val="000000"/>
+          <w:sz w:val="20"/>
+          <w:szCs w:val="20"/>
+          <w:lang w:val="en-US" w:eastAsia="ru-RU"/>
+        </w:rPr>
+        <w:br/>
+        <w:t xml:space="preserve">  </w:t>
+      </w:r>
+      <w:r>
+        <w:rPr>
+          <w:rFonts w:ascii="Courier New" w:eastAsia="Times New Roman" w:hAnsi="Courier New" w:cs="Courier New"/>
+          <w:color w:val="000000"/>
+          <w:sz w:val="20"/>
+          <w:szCs w:val="20"/>
+          <w:shd w:val="clear" w:color="auto" w:fill="EFEFEF"/>
+          <w:lang w:val="en-US" w:eastAsia="ru-RU"/>
+        </w:rPr>
+        <w:t>&lt;</w:t>
+      </w:r>
+      <w:r>
+        <w:rPr>
+          <w:rFonts w:ascii="Courier New" w:eastAsia="Times New Roman" w:hAnsi="Courier New" w:cs="Courier New"/>
+          <w:b/>
+          <w:bCs/>
+          <w:color w:val="000080"/>
+          <w:sz w:val="20"/>
+          <w:szCs w:val="20"/>
+          <w:shd w:val="clear" w:color="auto" w:fill="EFEFEF"/>
+          <w:lang w:val="en-US" w:eastAsia="ru-RU"/>
+        </w:rPr>
+        <w:t xml:space="preserve">li </w:t>
+      </w:r>
+      <w:r>
+        <w:rPr>
+          <w:rFonts w:ascii="Courier New" w:eastAsia="Times New Roman" w:hAnsi="Courier New" w:cs="Courier New"/>
+          <w:b/>
+          <w:bCs/>
+          <w:color w:val="0000FF"/>
+          <w:sz w:val="20"/>
+          <w:szCs w:val="20"/>
+          <w:shd w:val="clear" w:color="auto" w:fill="EFEFEF"/>
+          <w:lang w:val="en-US" w:eastAsia="ru-RU"/>
+        </w:rPr>
+        <w:t>*ngFor=</w:t>
+      </w:r>
+      <w:r>
+        <w:rPr>
+          <w:rFonts w:ascii="Courier New" w:eastAsia="Times New Roman" w:hAnsi="Courier New" w:cs="Courier New"/>
+          <w:b/>
+          <w:bCs/>
+          <w:color w:val="008000"/>
+          <w:sz w:val="20"/>
+          <w:szCs w:val="20"/>
+          <w:shd w:val="clear" w:color="auto" w:fill="EFEFEF"/>
+          <w:lang w:val="en-US" w:eastAsia="ru-RU"/>
+        </w:rPr>
+        <w:t xml:space="preserve">"let </w:t>
+      </w:r>
+      <w:r>
+        <w:rPr>
+          <w:rFonts w:ascii="Courier New" w:eastAsia="Times New Roman" w:hAnsi="Courier New" w:cs="Courier New"/>
+          <w:b/>
+          <w:bCs/>
+          <w:i/>
+          <w:iCs/>
+          <w:color w:val="660E7A"/>
+          <w:sz w:val="20"/>
+          <w:szCs w:val="20"/>
+          <w:shd w:val="clear" w:color="auto" w:fill="EFEFEF"/>
+          <w:lang w:val="en-US" w:eastAsia="ru-RU"/>
+        </w:rPr>
+        <w:t>item</w:t>
+      </w:r>
+      <w:r>
+        <w:rPr>
+          <w:rFonts w:ascii="Courier New" w:eastAsia="Times New Roman" w:hAnsi="Courier New" w:cs="Courier New"/>
+          <w:b/>
+          <w:bCs/>
+          <w:color w:val="008000"/>
+          <w:sz w:val="20"/>
+          <w:szCs w:val="20"/>
+          <w:shd w:val="clear" w:color="auto" w:fill="EFEFEF"/>
+          <w:lang w:val="en-US" w:eastAsia="ru-RU"/>
+        </w:rPr>
+        <w:t xml:space="preserve"> of </w:t>
+      </w:r>
+      <w:r>
+        <w:rPr>
+          <w:rFonts w:ascii="Courier New" w:eastAsia="Times New Roman" w:hAnsi="Courier New" w:cs="Courier New"/>
+          <w:b/>
+          <w:bCs/>
+          <w:color w:val="660E7A"/>
+          <w:sz w:val="20"/>
+          <w:szCs w:val="20"/>
+          <w:shd w:val="clear" w:color="auto" w:fill="EFEFEF"/>
+          <w:lang w:val="en-US" w:eastAsia="ru-RU"/>
+        </w:rPr>
+        <w:t>items</w:t>
+      </w:r>
+      <w:r>
+        <w:rPr>
+          <w:rFonts w:ascii="Courier New" w:eastAsia="Times New Roman" w:hAnsi="Courier New" w:cs="Courier New"/>
+          <w:b/>
+          <w:bCs/>
+          <w:color w:val="008000"/>
+          <w:sz w:val="20"/>
+          <w:szCs w:val="20"/>
+          <w:shd w:val="clear" w:color="auto" w:fill="EFEFEF"/>
+          <w:lang w:val="en-US" w:eastAsia="ru-RU"/>
+        </w:rPr>
+        <w:t xml:space="preserve">; let </w:t>
+      </w:r>
+      <w:r>
+        <w:rPr>
+          <w:rFonts w:ascii="Courier New" w:eastAsia="Times New Roman" w:hAnsi="Courier New" w:cs="Courier New"/>
+          <w:b/>
+          <w:bCs/>
+          <w:i/>
+          <w:iCs/>
+          <w:color w:val="660E7A"/>
+          <w:sz w:val="20"/>
+          <w:szCs w:val="20"/>
+          <w:shd w:val="clear" w:color="auto" w:fill="EFEFEF"/>
+          <w:lang w:val="en-US" w:eastAsia="ru-RU"/>
+        </w:rPr>
+        <w:t>idx</w:t>
+      </w:r>
+      <w:r>
+        <w:rPr>
+          <w:rFonts w:ascii="Courier New" w:eastAsia="Times New Roman" w:hAnsi="Courier New" w:cs="Courier New"/>
+          <w:b/>
+          <w:bCs/>
+          <w:color w:val="008000"/>
+          <w:sz w:val="20"/>
+          <w:szCs w:val="20"/>
+          <w:shd w:val="clear" w:color="auto" w:fill="EFEFEF"/>
+          <w:lang w:val="en-US" w:eastAsia="ru-RU"/>
+        </w:rPr>
+        <w:t xml:space="preserve"> = </w:t>
+      </w:r>
+      <w:r>
+        <w:rPr>
+          <w:rFonts w:ascii="Courier New" w:eastAsia="Times New Roman" w:hAnsi="Courier New" w:cs="Courier New"/>
+          <w:b/>
+          <w:bCs/>
+          <w:i/>
+          <w:iCs/>
+          <w:color w:val="660E7A"/>
+          <w:sz w:val="20"/>
+          <w:szCs w:val="20"/>
+          <w:shd w:val="clear" w:color="auto" w:fill="EFEFEF"/>
+          <w:lang w:val="en-US" w:eastAsia="ru-RU"/>
+        </w:rPr>
+        <w:t>index</w:t>
+      </w:r>
+      <w:r>
+        <w:rPr>
+          <w:rFonts w:ascii="Courier New" w:eastAsia="Times New Roman" w:hAnsi="Courier New" w:cs="Courier New"/>
+          <w:b/>
+          <w:bCs/>
+          <w:color w:val="008000"/>
+          <w:sz w:val="20"/>
+          <w:szCs w:val="20"/>
+          <w:shd w:val="clear" w:color="auto" w:fill="EFEFEF"/>
+          <w:lang w:val="en-US" w:eastAsia="ru-RU"/>
+        </w:rPr>
+        <w:t>"</w:t>
+      </w:r>
+      <w:r>
+        <w:rPr>
+          <w:rFonts w:ascii="Courier New" w:eastAsia="Times New Roman" w:hAnsi="Courier New" w:cs="Courier New"/>
+          <w:color w:val="000000"/>
+          <w:sz w:val="20"/>
+          <w:szCs w:val="20"/>
+          <w:shd w:val="clear" w:color="auto" w:fill="EFEFEF"/>
+          <w:lang w:val="en-US" w:eastAsia="ru-RU"/>
+        </w:rPr>
+        <w:t>&gt;</w:t>
+      </w:r>
+      <w:r>
+        <w:rPr>
+          <w:rFonts w:ascii="Courier New" w:eastAsia="Times New Roman" w:hAnsi="Courier New" w:cs="Courier New"/>
+          <w:color w:val="000000"/>
+          <w:sz w:val="20"/>
+          <w:szCs w:val="20"/>
+          <w:lang w:val="en-US" w:eastAsia="ru-RU"/>
+        </w:rPr>
+        <w:br/>
+        <w:t xml:space="preserve">    </w:t>
+      </w:r>
+      <w:r>
+        <w:rPr>
+          <w:rFonts w:ascii="Courier New" w:eastAsia="Times New Roman" w:hAnsi="Courier New" w:cs="Courier New"/>
+          <w:color w:val="000000"/>
+          <w:sz w:val="20"/>
+          <w:szCs w:val="20"/>
+          <w:shd w:val="clear" w:color="auto" w:fill="EFEFEF"/>
+          <w:lang w:val="en-US" w:eastAsia="ru-RU"/>
+        </w:rPr>
+        <w:t>&lt;</w:t>
+      </w:r>
+      <w:r>
+        <w:rPr>
+          <w:rFonts w:ascii="Courier New" w:eastAsia="Times New Roman" w:hAnsi="Courier New" w:cs="Courier New"/>
+          <w:b/>
+          <w:bCs/>
+          <w:color w:val="000080"/>
+          <w:sz w:val="20"/>
+          <w:szCs w:val="20"/>
+          <w:shd w:val="clear" w:color="auto" w:fill="EFEFEF"/>
+          <w:lang w:val="en-US" w:eastAsia="ru-RU"/>
+        </w:rPr>
+        <w:t xml:space="preserve">span </w:t>
+      </w:r>
+      <w:r>
+        <w:rPr>
+          <w:rFonts w:ascii="Courier New" w:eastAsia="Times New Roman" w:hAnsi="Courier New" w:cs="Courier New"/>
+          <w:b/>
+          <w:bCs/>
+          <w:color w:val="0000FF"/>
+          <w:sz w:val="20"/>
+          <w:szCs w:val="20"/>
+          <w:shd w:val="clear" w:color="auto" w:fill="EFEFEF"/>
+          <w:lang w:val="en-US" w:eastAsia="ru-RU"/>
+        </w:rPr>
+        <w:t>[ngStyle]=</w:t>
+      </w:r>
+      <w:r>
+        <w:rPr>
+          <w:rFonts w:ascii="Courier New" w:eastAsia="Times New Roman" w:hAnsi="Courier New" w:cs="Courier New"/>
+          <w:b/>
+          <w:bCs/>
+          <w:color w:val="008000"/>
+          <w:sz w:val="20"/>
+          <w:szCs w:val="20"/>
+          <w:shd w:val="clear" w:color="auto" w:fill="EFEFEF"/>
+          <w:lang w:val="en-US" w:eastAsia="ru-RU"/>
+        </w:rPr>
+        <w:t>"{</w:t>
+      </w:r>
+      <w:r>
+        <w:rPr>
+          <w:rFonts w:ascii="Courier New" w:eastAsia="Times New Roman" w:hAnsi="Courier New" w:cs="Courier New"/>
+          <w:b/>
+          <w:bCs/>
+          <w:color w:val="660E7A"/>
+          <w:sz w:val="20"/>
+          <w:szCs w:val="20"/>
+          <w:shd w:val="clear" w:color="auto" w:fill="EFEFEF"/>
+          <w:lang w:val="en-US" w:eastAsia="ru-RU"/>
+        </w:rPr>
+        <w:t>backgroundColor</w:t>
+      </w:r>
+      <w:r>
+        <w:rPr>
+          <w:rFonts w:ascii="Courier New" w:eastAsia="Times New Roman" w:hAnsi="Courier New" w:cs="Courier New"/>
+          <w:b/>
+          <w:bCs/>
+          <w:color w:val="008000"/>
+          <w:sz w:val="20"/>
+          <w:szCs w:val="20"/>
+          <w:shd w:val="clear" w:color="auto" w:fill="EFEFEF"/>
+          <w:lang w:val="en-US" w:eastAsia="ru-RU"/>
+        </w:rPr>
+        <w:t>: (</w:t>
+      </w:r>
+      <w:r>
+        <w:rPr>
+          <w:rFonts w:ascii="Courier New" w:eastAsia="Times New Roman" w:hAnsi="Courier New" w:cs="Courier New"/>
+          <w:b/>
+          <w:bCs/>
+          <w:i/>
+          <w:iCs/>
+          <w:color w:val="660E7A"/>
+          <w:sz w:val="20"/>
+          <w:szCs w:val="20"/>
+          <w:shd w:val="clear" w:color="auto" w:fill="EFEFEF"/>
+          <w:lang w:val="en-US" w:eastAsia="ru-RU"/>
+        </w:rPr>
+        <w:t>idx</w:t>
+      </w:r>
+      <w:r>
+        <w:rPr>
+          <w:rFonts w:ascii="Courier New" w:eastAsia="Times New Roman" w:hAnsi="Courier New" w:cs="Courier New"/>
+          <w:b/>
+          <w:bCs/>
+          <w:color w:val="008000"/>
+          <w:sz w:val="20"/>
+          <w:szCs w:val="20"/>
+          <w:shd w:val="clear" w:color="auto" w:fill="EFEFEF"/>
+          <w:lang w:val="en-US" w:eastAsia="ru-RU"/>
+        </w:rPr>
+        <w:t xml:space="preserve"> + 1) % 2 === 0</w:t>
+      </w:r>
+      <w:r>
+        <w:rPr>
+          <w:rFonts w:ascii="Courier New" w:eastAsia="Times New Roman" w:hAnsi="Courier New" w:cs="Courier New"/>
+          <w:b/>
+          <w:bCs/>
+          <w:color w:val="008000"/>
+          <w:sz w:val="20"/>
+          <w:szCs w:val="20"/>
+          <w:shd w:val="clear" w:color="auto" w:fill="EFEFEF"/>
+          <w:lang w:val="en-US" w:eastAsia="ru-RU"/>
+        </w:rPr>
+        <w:t xml:space="preserve"> ? 'red'</w:t>
+      </w:r>
+      <w:r>
+        <w:rPr>
+          <w:rFonts w:ascii="Courier New" w:eastAsia="Times New Roman" w:hAnsi="Courier New" w:cs="Courier New"/>
+          <w:b/>
+          <w:bCs/>
+          <w:color w:val="008000"/>
+          <w:sz w:val="20"/>
+          <w:szCs w:val="20"/>
+          <w:shd w:val="clear" w:color="auto" w:fill="EFEFEF"/>
+          <w:lang w:val="en-US" w:eastAsia="ru-RU"/>
+        </w:rPr>
+        <w:t xml:space="preserve">: 'green', </w:t>
+      </w:r>
+      <w:r>
+        <w:rPr>
+          <w:rFonts w:ascii="Courier New" w:eastAsia="Times New Roman" w:hAnsi="Courier New" w:cs="Courier New"/>
+          <w:b/>
+          <w:bCs/>
+          <w:color w:val="660E7A"/>
+          <w:sz w:val="20"/>
+          <w:szCs w:val="20"/>
+          <w:shd w:val="clear" w:color="auto" w:fill="EFEFEF"/>
+          <w:lang w:val="en-US" w:eastAsia="ru-RU"/>
+        </w:rPr>
+        <w:t>color</w:t>
+      </w:r>
+      <w:r>
+        <w:rPr>
+          <w:rFonts w:ascii="Courier New" w:eastAsia="Times New Roman" w:hAnsi="Courier New" w:cs="Courier New"/>
+          <w:b/>
+          <w:bCs/>
+          <w:color w:val="008000"/>
+          <w:sz w:val="20"/>
+          <w:szCs w:val="20"/>
+          <w:shd w:val="clear" w:color="auto" w:fill="EFEFEF"/>
+          <w:lang w:val="en-US" w:eastAsia="ru-RU"/>
+        </w:rPr>
+        <w:t xml:space="preserve">: </w:t>
+      </w:r>
+      <w:r>
+        <w:rPr>
+          <w:rFonts w:ascii="Courier New" w:eastAsia="Times New Roman" w:hAnsi="Courier New" w:cs="Courier New"/>
+          <w:b/>
+          <w:bCs/>
+          <w:color w:val="008000"/>
+          <w:sz w:val="20"/>
+          <w:szCs w:val="20"/>
+          <w:shd w:val="clear" w:color="auto" w:fill="EFEFEF"/>
+          <w:lang w:val="en-US" w:eastAsia="ru-RU"/>
+        </w:rPr>
+        <w:t>'white'</w:t>
+      </w:r>
+      <w:r>
+        <w:rPr>
+          <w:rFonts w:ascii="Courier New" w:eastAsia="Times New Roman" w:hAnsi="Courier New" w:cs="Courier New"/>
+          <w:b/>
+          <w:bCs/>
+          <w:color w:val="008000"/>
+          <w:sz w:val="20"/>
+          <w:szCs w:val="20"/>
+          <w:shd w:val="clear" w:color="auto" w:fill="EFEFEF"/>
+          <w:lang w:val="en-US" w:eastAsia="ru-RU"/>
+        </w:rPr>
+        <w:t>}"</w:t>
+      </w:r>
+      <w:r>
+        <w:rPr>
+          <w:rFonts w:ascii="Courier New" w:eastAsia="Times New Roman" w:hAnsi="Courier New" w:cs="Courier New"/>
+          <w:b/>
+          <w:bCs/>
+          <w:color w:val="008000"/>
+          <w:sz w:val="20"/>
+          <w:szCs w:val="20"/>
+          <w:shd w:val="clear" w:color="auto" w:fill="EFEFEF"/>
+          <w:lang w:val="en-US" w:eastAsia="ru-RU"/>
+        </w:rPr>
+        <w:br/>
+        <w:t xml:space="preserve">    </w:t>
+      </w:r>
+      <w:r>
+        <w:rPr>
+          <w:rFonts w:ascii="Courier New" w:eastAsia="Times New Roman" w:hAnsi="Courier New" w:cs="Courier New"/>
+          <w:b/>
+          <w:bCs/>
+          <w:color w:val="0000FF"/>
+          <w:sz w:val="20"/>
+          <w:szCs w:val="20"/>
+          <w:shd w:val="clear" w:color="auto" w:fill="EFEFEF"/>
+          <w:lang w:val="en-US" w:eastAsia="ru-RU"/>
+        </w:rPr>
+        <w:t xml:space="preserve">[ngClass] = </w:t>
+      </w:r>
+      <w:r>
+        <w:rPr>
+          <w:rFonts w:ascii="Courier New" w:eastAsia="Times New Roman" w:hAnsi="Courier New" w:cs="Courier New"/>
+          <w:b/>
+          <w:bCs/>
+          <w:color w:val="008000"/>
+          <w:sz w:val="20"/>
+          <w:szCs w:val="20"/>
+          <w:shd w:val="clear" w:color="auto" w:fill="EFEFEF"/>
+          <w:lang w:val="en-US" w:eastAsia="ru-RU"/>
+        </w:rPr>
+        <w:t xml:space="preserve">"{'big-text': </w:t>
+      </w:r>
+      <w:r>
+        <w:rPr>
+          <w:rFonts w:ascii="Courier New" w:eastAsia="Times New Roman" w:hAnsi="Courier New" w:cs="Courier New"/>
+          <w:b/>
+          <w:bCs/>
+          <w:color w:val="7A7A43"/>
+          <w:sz w:val="20"/>
+          <w:szCs w:val="20"/>
+          <w:shd w:val="clear" w:color="auto" w:fill="EFEFEF"/>
+          <w:lang w:val="en-US" w:eastAsia="ru-RU"/>
+        </w:rPr>
+        <w:t>setBigText</w:t>
+      </w:r>
+      <w:r>
+        <w:rPr>
+          <w:rFonts w:ascii="Courier New" w:eastAsia="Times New Roman" w:hAnsi="Courier New" w:cs="Courier New"/>
+          <w:b/>
+          <w:bCs/>
+          <w:color w:val="008000"/>
+          <w:sz w:val="20"/>
+          <w:szCs w:val="20"/>
+          <w:shd w:val="clear" w:color="auto" w:fill="EFEFEF"/>
+          <w:lang w:val="en-US" w:eastAsia="ru-RU"/>
+        </w:rPr>
+        <w:t>(</w:t>
+      </w:r>
+      <w:r>
+        <w:rPr>
+          <w:rFonts w:ascii="Courier New" w:eastAsia="Times New Roman" w:hAnsi="Courier New" w:cs="Courier New"/>
+          <w:b/>
+          <w:bCs/>
+          <w:i/>
+          <w:iCs/>
+          <w:color w:val="660E7A"/>
+          <w:sz w:val="20"/>
+          <w:szCs w:val="20"/>
+          <w:shd w:val="clear" w:color="auto" w:fill="EFEFEF"/>
+          <w:lang w:val="en-US" w:eastAsia="ru-RU"/>
+        </w:rPr>
+        <w:t>item</w:t>
+      </w:r>
+      <w:r>
+        <w:rPr>
+          <w:rFonts w:ascii="Courier New" w:eastAsia="Times New Roman" w:hAnsi="Courier New" w:cs="Courier New"/>
+          <w:b/>
+          <w:bCs/>
+          <w:color w:val="008000"/>
+          <w:sz w:val="20"/>
+          <w:szCs w:val="20"/>
+          <w:shd w:val="clear" w:color="auto" w:fill="EFEFEF"/>
+          <w:lang w:val="en-US" w:eastAsia="ru-RU"/>
+        </w:rPr>
+        <w:t>.</w:t>
+      </w:r>
+      <w:r>
+        <w:rPr>
+          <w:rFonts w:ascii="Courier New" w:eastAsia="Times New Roman" w:hAnsi="Courier New" w:cs="Courier New"/>
+          <w:b/>
+          <w:bCs/>
+          <w:color w:val="660E7A"/>
+          <w:sz w:val="20"/>
+          <w:szCs w:val="20"/>
+          <w:shd w:val="clear" w:color="auto" w:fill="EFEFEF"/>
+          <w:lang w:val="en-US" w:eastAsia="ru-RU"/>
+        </w:rPr>
+        <w:t>name</w:t>
+      </w:r>
+      <w:r>
+        <w:rPr>
+          <w:rFonts w:ascii="Courier New" w:eastAsia="Times New Roman" w:hAnsi="Courier New" w:cs="Courier New"/>
+          <w:b/>
+          <w:bCs/>
+          <w:color w:val="008000"/>
+          <w:sz w:val="20"/>
+          <w:szCs w:val="20"/>
+          <w:shd w:val="clear" w:color="auto" w:fill="EFEFEF"/>
+          <w:lang w:val="en-US" w:eastAsia="ru-RU"/>
+        </w:rPr>
+        <w:t>)}"</w:t>
+      </w:r>
+      <w:r>
+        <w:rPr>
+          <w:rFonts w:ascii="Courier New" w:eastAsia="Times New Roman" w:hAnsi="Courier New" w:cs="Courier New"/>
+          <w:b/>
+          <w:bCs/>
+          <w:color w:val="008000"/>
+          <w:sz w:val="20"/>
+          <w:szCs w:val="20"/>
+          <w:shd w:val="clear" w:color="auto" w:fill="EFEFEF"/>
+          <w:lang w:val="en-US" w:eastAsia="ru-RU"/>
+        </w:rPr>
+        <w:br/>
+        <w:t xml:space="preserve">    </w:t>
+      </w:r>
+      <w:r>
+        <w:rPr>
+          <w:rFonts w:ascii="Courier New" w:eastAsia="Times New Roman" w:hAnsi="Courier New" w:cs="Courier New"/>
+          <w:color w:val="000000"/>
+          <w:sz w:val="20"/>
+          <w:szCs w:val="20"/>
+          <w:shd w:val="clear" w:color="auto" w:fill="EFEFEF"/>
+          <w:lang w:val="en-US" w:eastAsia="ru-RU"/>
+        </w:rPr>
+        <w:t>&gt;&lt;</w:t>
+      </w:r>
+      <w:r>
+        <w:rPr>
+          <w:rFonts w:ascii="Courier New" w:eastAsia="Times New Roman" w:hAnsi="Courier New" w:cs="Courier New"/>
+          <w:b/>
+          <w:bCs/>
+          <w:color w:val="000080"/>
+          <w:sz w:val="20"/>
+          <w:szCs w:val="20"/>
+          <w:shd w:val="clear" w:color="auto" w:fill="EFEFEF"/>
+          <w:lang w:val="en-US" w:eastAsia="ru-RU"/>
+        </w:rPr>
+        <w:t>b</w:t>
+      </w:r>
+      <w:r>
+        <w:rPr>
+          <w:rFonts w:ascii="Courier New" w:eastAsia="Times New Roman" w:hAnsi="Courier New" w:cs="Courier New"/>
+          <w:color w:val="000000"/>
+          <w:sz w:val="20"/>
+          <w:szCs w:val="20"/>
+          <w:shd w:val="clear" w:color="auto" w:fill="EFEFEF"/>
+          <w:lang w:val="en-US" w:eastAsia="ru-RU"/>
+        </w:rPr>
+        <w:t>&gt;</w:t>
+      </w:r>
+      <w:r>
+        <w:rPr>
+          <w:rFonts w:ascii="Courier New" w:eastAsia="Times New Roman" w:hAnsi="Courier New" w:cs="Courier New"/>
+          <w:color w:val="000000"/>
+          <w:sz w:val="20"/>
+          <w:szCs w:val="20"/>
+          <w:lang w:val="en-US" w:eastAsia="ru-RU"/>
+        </w:rPr>
+        <w:t>{{</w:t>
+      </w:r>
+      <w:r>
+        <w:rPr>
+          <w:rFonts w:ascii="Courier New" w:eastAsia="Times New Roman" w:hAnsi="Courier New" w:cs="Courier New"/>
+          <w:b/>
+          <w:bCs/>
+          <w:i/>
+          <w:iCs/>
+          <w:color w:val="660E7A"/>
+          <w:sz w:val="20"/>
+          <w:szCs w:val="20"/>
+          <w:lang w:val="en-US" w:eastAsia="ru-RU"/>
+        </w:rPr>
+        <w:t xml:space="preserve">idx </w:t>
+      </w:r>
+      <w:r>
+        <w:rPr>
+          <w:rFonts w:ascii="Courier New" w:eastAsia="Times New Roman" w:hAnsi="Courier New" w:cs="Courier New"/>
+          <w:color w:val="000000"/>
+          <w:sz w:val="20"/>
+          <w:szCs w:val="20"/>
+          <w:lang w:val="en-US" w:eastAsia="ru-RU"/>
+        </w:rPr>
+        <w:t>+ 1}}</w:t>
+      </w:r>
+      <w:r>
+        <w:rPr>
+          <w:rFonts w:ascii="Courier New" w:eastAsia="Times New Roman" w:hAnsi="Courier New" w:cs="Courier New"/>
+          <w:color w:val="000000"/>
+          <w:sz w:val="20"/>
+          <w:szCs w:val="20"/>
+          <w:shd w:val="clear" w:color="auto" w:fill="EFEFEF"/>
+          <w:lang w:val="en-US" w:eastAsia="ru-RU"/>
+        </w:rPr>
+        <w:t>&lt;/</w:t>
+      </w:r>
+      <w:r>
+        <w:rPr>
+          <w:rFonts w:ascii="Courier New" w:eastAsia="Times New Roman" w:hAnsi="Courier New" w:cs="Courier New"/>
+          <w:b/>
+          <w:bCs/>
+          <w:color w:val="000080"/>
+          <w:sz w:val="20"/>
+          <w:szCs w:val="20"/>
+          <w:shd w:val="clear" w:color="auto" w:fill="EFEFEF"/>
+          <w:lang w:val="en-US" w:eastAsia="ru-RU"/>
+        </w:rPr>
+        <w:t>b</w:t>
+      </w:r>
+      <w:r>
+        <w:rPr>
+          <w:rFonts w:ascii="Courier New" w:eastAsia="Times New Roman" w:hAnsi="Courier New" w:cs="Courier New"/>
+          <w:color w:val="000000"/>
+          <w:sz w:val="20"/>
+          <w:szCs w:val="20"/>
+          <w:shd w:val="clear" w:color="auto" w:fill="EFEFEF"/>
+          <w:lang w:val="en-US" w:eastAsia="ru-RU"/>
+        </w:rPr>
+        <w:t>&gt;</w:t>
+      </w:r>
+      <w:r>
+        <w:rPr>
+          <w:rFonts w:ascii="Courier New" w:eastAsia="Times New Roman" w:hAnsi="Courier New" w:cs="Courier New"/>
+          <w:color w:val="000000"/>
+          <w:sz w:val="20"/>
+          <w:szCs w:val="20"/>
+          <w:lang w:val="en-US" w:eastAsia="ru-RU"/>
+        </w:rPr>
+        <w:t xml:space="preserve">  - </w:t>
+      </w:r>
+      <w:r>
+        <w:rPr>
+          <w:rFonts w:ascii="Courier New" w:eastAsia="Times New Roman" w:hAnsi="Courier New" w:cs="Courier New"/>
+          <w:color w:val="000000"/>
+          <w:sz w:val="20"/>
+          <w:szCs w:val="20"/>
+          <w:shd w:val="clear" w:color="auto" w:fill="EFEFEF"/>
+          <w:lang w:val="en-US" w:eastAsia="ru-RU"/>
+        </w:rPr>
+        <w:t>&lt;</w:t>
+      </w:r>
+      <w:r>
+        <w:rPr>
+          <w:rFonts w:ascii="Courier New" w:eastAsia="Times New Roman" w:hAnsi="Courier New" w:cs="Courier New"/>
+          <w:b/>
+          <w:bCs/>
+          <w:color w:val="000080"/>
+          <w:sz w:val="20"/>
+          <w:szCs w:val="20"/>
+          <w:shd w:val="clear" w:color="auto" w:fill="EFEFEF"/>
+          <w:lang w:val="en-US" w:eastAsia="ru-RU"/>
+        </w:rPr>
+        <w:t>i</w:t>
+      </w:r>
+      <w:r>
+        <w:rPr>
+          <w:rFonts w:ascii="Courier New" w:eastAsia="Times New Roman" w:hAnsi="Courier New" w:cs="Courier New"/>
+          <w:color w:val="000000"/>
+          <w:sz w:val="20"/>
+          <w:szCs w:val="20"/>
+          <w:shd w:val="clear" w:color="auto" w:fill="EFEFEF"/>
+          <w:lang w:val="en-US" w:eastAsia="ru-RU"/>
+        </w:rPr>
+        <w:t>&gt;</w:t>
+      </w:r>
+      <w:r>
+        <w:rPr>
+          <w:rFonts w:ascii="Courier New" w:eastAsia="Times New Roman" w:hAnsi="Courier New" w:cs="Courier New"/>
+          <w:color w:val="000000"/>
+          <w:sz w:val="20"/>
+          <w:szCs w:val="20"/>
+          <w:lang w:val="en-US" w:eastAsia="ru-RU"/>
+        </w:rPr>
+        <w:t>{{</w:t>
+      </w:r>
+      <w:r>
+        <w:rPr>
+          <w:rFonts w:ascii="Courier New" w:eastAsia="Times New Roman" w:hAnsi="Courier New" w:cs="Courier New"/>
+          <w:b/>
+          <w:bCs/>
+          <w:i/>
+          <w:iCs/>
+          <w:color w:val="660E7A"/>
+          <w:sz w:val="20"/>
+          <w:szCs w:val="20"/>
+          <w:lang w:val="en-US" w:eastAsia="ru-RU"/>
+        </w:rPr>
+        <w:t>item</w:t>
+      </w:r>
+      <w:r>
+        <w:rPr>
+          <w:rFonts w:ascii="Courier New" w:eastAsia="Times New Roman" w:hAnsi="Courier New" w:cs="Courier New"/>
+          <w:color w:val="000000"/>
+          <w:sz w:val="20"/>
+          <w:szCs w:val="20"/>
+          <w:lang w:val="en-US" w:eastAsia="ru-RU"/>
+        </w:rPr>
+        <w:t>.</w:t>
+      </w:r>
+      <w:r>
+        <w:rPr>
+          <w:rFonts w:ascii="Courier New" w:eastAsia="Times New Roman" w:hAnsi="Courier New" w:cs="Courier New"/>
+          <w:b/>
+          <w:bCs/>
+          <w:color w:val="660E7A"/>
+          <w:sz w:val="20"/>
+          <w:szCs w:val="20"/>
+          <w:lang w:val="en-US" w:eastAsia="ru-RU"/>
+        </w:rPr>
+        <w:t>name</w:t>
+      </w:r>
+      <w:r>
+        <w:rPr>
+          <w:rFonts w:ascii="Courier New" w:eastAsia="Times New Roman" w:hAnsi="Courier New" w:cs="Courier New"/>
+          <w:color w:val="000000"/>
+          <w:sz w:val="20"/>
+          <w:szCs w:val="20"/>
+          <w:lang w:val="en-US" w:eastAsia="ru-RU"/>
+        </w:rPr>
+        <w:t>}}</w:t>
+      </w:r>
+      <w:r>
+        <w:rPr>
+          <w:rFonts w:ascii="Courier New" w:eastAsia="Times New Roman" w:hAnsi="Courier New" w:cs="Courier New"/>
+          <w:color w:val="000000"/>
+          <w:sz w:val="20"/>
+          <w:szCs w:val="20"/>
+          <w:shd w:val="clear" w:color="auto" w:fill="EFEFEF"/>
+          <w:lang w:val="en-US" w:eastAsia="ru-RU"/>
+        </w:rPr>
+        <w:t>&lt;/</w:t>
+      </w:r>
+      <w:r>
+        <w:rPr>
+          <w:rFonts w:ascii="Courier New" w:eastAsia="Times New Roman" w:hAnsi="Courier New" w:cs="Courier New"/>
+          <w:b/>
+          <w:bCs/>
+          <w:color w:val="000080"/>
+          <w:sz w:val="20"/>
+          <w:szCs w:val="20"/>
+          <w:shd w:val="clear" w:color="auto" w:fill="EFEFEF"/>
+          <w:lang w:val="en-US" w:eastAsia="ru-RU"/>
+        </w:rPr>
+        <w:t>i</w:t>
+      </w:r>
+      <w:r>
+        <w:rPr>
+          <w:rFonts w:ascii="Courier New" w:eastAsia="Times New Roman" w:hAnsi="Courier New" w:cs="Courier New"/>
+          <w:color w:val="000000"/>
+          <w:sz w:val="20"/>
+          <w:szCs w:val="20"/>
+          <w:shd w:val="clear" w:color="auto" w:fill="EFEFEF"/>
+          <w:lang w:val="en-US" w:eastAsia="ru-RU"/>
+        </w:rPr>
+        <w:t>&gt;&lt;/</w:t>
+      </w:r>
+      <w:r>
+        <w:rPr>
+          <w:rFonts w:ascii="Courier New" w:eastAsia="Times New Roman" w:hAnsi="Courier New" w:cs="Courier New"/>
+          <w:b/>
+          <w:bCs/>
+          <w:color w:val="000080"/>
+          <w:sz w:val="20"/>
+          <w:szCs w:val="20"/>
+          <w:shd w:val="clear" w:color="auto" w:fill="EFEFEF"/>
+          <w:lang w:val="en-US" w:eastAsia="ru-RU"/>
+        </w:rPr>
+        <w:t>span</w:t>
+      </w:r>
+      <w:r>
+        <w:rPr>
+          <w:rFonts w:ascii="Courier New" w:eastAsia="Times New Roman" w:hAnsi="Courier New" w:cs="Courier New"/>
+          <w:color w:val="000000"/>
+          <w:sz w:val="20"/>
+          <w:szCs w:val="20"/>
+          <w:shd w:val="clear" w:color="auto" w:fill="EFEFEF"/>
+          <w:lang w:val="en-US" w:eastAsia="ru-RU"/>
+        </w:rPr>
+        <w:t>&gt;</w:t>
+      </w:r>
+      <w:r>
+        <w:rPr>
+          <w:rFonts w:ascii="Courier New" w:eastAsia="Times New Roman" w:hAnsi="Courier New" w:cs="Courier New"/>
+          <w:color w:val="000000"/>
+          <w:sz w:val="20"/>
+          <w:szCs w:val="20"/>
+          <w:lang w:val="en-US" w:eastAsia="ru-RU"/>
+        </w:rPr>
+        <w:br/>
+        <w:t xml:space="preserve">  </w:t>
+      </w:r>
+      <w:r>
+        <w:rPr>
+          <w:rFonts w:ascii="Courier New" w:eastAsia="Times New Roman" w:hAnsi="Courier New" w:cs="Courier New"/>
+          <w:color w:val="000000"/>
+          <w:sz w:val="20"/>
+          <w:szCs w:val="20"/>
+          <w:shd w:val="clear" w:color="auto" w:fill="EFEFEF"/>
+          <w:lang w:val="en-US" w:eastAsia="ru-RU"/>
+        </w:rPr>
+        <w:t>&lt;/</w:t>
+      </w:r>
+      <w:r>
+        <w:rPr>
+          <w:rFonts w:ascii="Courier New" w:eastAsia="Times New Roman" w:hAnsi="Courier New" w:cs="Courier New"/>
+          <w:b/>
+          <w:bCs/>
+          <w:color w:val="000080"/>
+          <w:sz w:val="20"/>
+          <w:szCs w:val="20"/>
+          <w:shd w:val="clear" w:color="auto" w:fill="EFEFEF"/>
+          <w:lang w:val="en-US" w:eastAsia="ru-RU"/>
+        </w:rPr>
+        <w:t>li</w:t>
+      </w:r>
+      <w:r>
+        <w:rPr>
+          <w:rFonts w:ascii="Courier New" w:eastAsia="Times New Roman" w:hAnsi="Courier New" w:cs="Courier New"/>
+          <w:color w:val="000000"/>
+          <w:sz w:val="20"/>
+          <w:szCs w:val="20"/>
+          <w:shd w:val="clear" w:color="auto" w:fill="EFEFEF"/>
+          <w:lang w:val="en-US" w:eastAsia="ru-RU"/>
+        </w:rPr>
+        <w:t>&gt;</w:t>
+      </w:r>
+      <w:r>
+        <w:rPr>
+          <w:rFonts w:ascii="Courier New" w:eastAsia="Times New Roman" w:hAnsi="Courier New" w:cs="Courier New"/>
+          <w:color w:val="000000"/>
+          <w:sz w:val="20"/>
+          <w:szCs w:val="20"/>
+          <w:lang w:val="en-US" w:eastAsia="ru-RU"/>
+        </w:rPr>
+        <w:br/>
+      </w:r>
+      <w:r>
+        <w:rPr>
+          <w:rFonts w:ascii="Courier New" w:eastAsia="Times New Roman" w:hAnsi="Courier New" w:cs="Courier New"/>
+          <w:color w:val="000000"/>
+          <w:sz w:val="20"/>
+          <w:szCs w:val="20"/>
+          <w:shd w:val="clear" w:color="auto" w:fill="EFEFEF"/>
+          <w:lang w:val="en-US" w:eastAsia="ru-RU"/>
+        </w:rPr>
+        <w:t>&lt;/</w:t>
+      </w:r>
+      <w:r>
+        <w:rPr>
+          <w:rFonts w:ascii="Courier New" w:eastAsia="Times New Roman" w:hAnsi="Courier New" w:cs="Courier New"/>
+          <w:b/>
+          <w:bCs/>
+          <w:color w:val="000080"/>
+          <w:sz w:val="20"/>
+          <w:szCs w:val="20"/>
+          <w:shd w:val="clear" w:color="auto" w:fill="EFEFEF"/>
+          <w:lang w:val="en-US" w:eastAsia="ru-RU"/>
+        </w:rPr>
+        <w:t>ul</w:t>
+      </w:r>
+      <w:r>
+        <w:rPr>
+          <w:rFonts w:ascii="Courier New" w:eastAsia="Times New Roman" w:hAnsi="Courier New" w:cs="Courier New"/>
+          <w:color w:val="000000"/>
+          <w:sz w:val="20"/>
+          <w:szCs w:val="20"/>
+          <w:shd w:val="clear" w:color="auto" w:fill="EFEFEF"/>
+          <w:lang w:val="en-US" w:eastAsia="ru-RU"/>
+        </w:rPr>
+        <w:t>&gt;</w:t>
+      </w:r>
+    </w:p>
+    <w:p>
+      <w:pPr>
+        <w:rPr>
+          <w:rFonts w:ascii="Times New Roman" w:hAnsi="Times New Roman" w:cs="Times New Roman"/>
+          <w:color w:val="000000"/>
+          <w:sz w:val="24"/>
+          <w:szCs w:val="24"/>
+          <w:lang w:val="en-US" w:eastAsia="ru-RU"/>
         </w:rPr>
       </w:pPr>
     </w:p>
     <w:p>
-      <w:pPr>
-        <w:rPr>
-          <w:lang w:val="en-US"/>
-        </w:rPr>
-      </w:pPr>
+      <w:bookmarkStart w:id="0" w:name="_GoBack"/>
+      <w:bookmarkEnd w:id="0"/>
     </w:p>
     <w:sectPr>
       <w:pgSz w:w="11906" w:h="16838"/>
-      <w:pgMar w:top="142" w:right="424" w:bottom="1134" w:left="426" w:header="708" w:footer="708" w:gutter="0"/>
+      <w:pgMar w:top="142" w:right="140" w:bottom="1134" w:left="142" w:header="708" w:footer="708" w:gutter="0"/>
       <w:cols w:space="708"/>
       <w:docGrid w:linePitch="360"/>
     </w:sectPr>
@@ -896,6 +1882,29 @@
     <w:name w:val="Normal"/>
     <w:qFormat/>
   </w:style>
+  <w:style w:type="paragraph" w:styleId="1">
+    <w:name w:val="heading 1"/>
+    <w:basedOn w:val="a"/>
+    <w:next w:val="a"/>
+    <w:link w:val="10"/>
+    <w:uiPriority w:val="9"/>
+    <w:qFormat/>
+    <w:rsid w:val="006772CB"/>
+    <w:pPr>
+      <w:keepNext/>
+      <w:keepLines/>
+      <w:spacing w:before="480" w:after="0"/>
+      <w:outlineLvl w:val="0"/>
+    </w:pPr>
+    <w:rPr>
+      <w:rFonts w:asciiTheme="majorHAnsi" w:eastAsiaTheme="majorEastAsia" w:hAnsiTheme="majorHAnsi" w:cstheme="majorBidi"/>
+      <w:b/>
+      <w:bCs/>
+      <w:color w:val="365F91" w:themeColor="accent1" w:themeShade="BF"/>
+      <w:sz w:val="28"/>
+      <w:szCs w:val="28"/>
+    </w:rPr>
+  </w:style>
   <w:style w:type="character" w:default="1" w:styleId="a0">
     <w:name w:val="Default Paragraph Font"/>
     <w:uiPriority w:val="1"/>
@@ -1012,6 +2021,21 @@
       <w:rFonts w:ascii="Tahoma" w:hAnsi="Tahoma" w:cs="Tahoma"/>
       <w:sz w:val="16"/>
       <w:szCs w:val="16"/>
+    </w:rPr>
+  </w:style>
+  <w:style w:type="character" w:customStyle="1" w:styleId="10">
+    <w:name w:val="Заголовок 1 Знак"/>
+    <w:basedOn w:val="a0"/>
+    <w:link w:val="1"/>
+    <w:uiPriority w:val="9"/>
+    <w:rsid w:val="006772CB"/>
+    <w:rPr>
+      <w:rFonts w:asciiTheme="majorHAnsi" w:eastAsiaTheme="majorEastAsia" w:hAnsiTheme="majorHAnsi" w:cstheme="majorBidi"/>
+      <w:b/>
+      <w:bCs/>
+      <w:color w:val="365F91" w:themeColor="accent1" w:themeShade="BF"/>
+      <w:sz w:val="28"/>
+      <w:szCs w:val="28"/>
     </w:rPr>
   </w:style>
 </w:styles>
@@ -1177,6 +2201,29 @@
     <w:name w:val="Normal"/>
     <w:qFormat/>
   </w:style>
+  <w:style w:type="paragraph" w:styleId="1">
+    <w:name w:val="heading 1"/>
+    <w:basedOn w:val="a"/>
+    <w:next w:val="a"/>
+    <w:link w:val="10"/>
+    <w:uiPriority w:val="9"/>
+    <w:qFormat/>
+    <w:rsid w:val="006772CB"/>
+    <w:pPr>
+      <w:keepNext/>
+      <w:keepLines/>
+      <w:spacing w:before="480" w:after="0"/>
+      <w:outlineLvl w:val="0"/>
+    </w:pPr>
+    <w:rPr>
+      <w:rFonts w:asciiTheme="majorHAnsi" w:eastAsiaTheme="majorEastAsia" w:hAnsiTheme="majorHAnsi" w:cstheme="majorBidi"/>
+      <w:b/>
+      <w:bCs/>
+      <w:color w:val="365F91" w:themeColor="accent1" w:themeShade="BF"/>
+      <w:sz w:val="28"/>
+      <w:szCs w:val="28"/>
+    </w:rPr>
+  </w:style>
   <w:style w:type="character" w:default="1" w:styleId="a0">
     <w:name w:val="Default Paragraph Font"/>
     <w:uiPriority w:val="1"/>
@@ -1293,6 +2340,21 @@
       <w:rFonts w:ascii="Tahoma" w:hAnsi="Tahoma" w:cs="Tahoma"/>
       <w:sz w:val="16"/>
       <w:szCs w:val="16"/>
+    </w:rPr>
+  </w:style>
+  <w:style w:type="character" w:customStyle="1" w:styleId="10">
+    <w:name w:val="Заголовок 1 Знак"/>
+    <w:basedOn w:val="a0"/>
+    <w:link w:val="1"/>
+    <w:uiPriority w:val="9"/>
+    <w:rsid w:val="006772CB"/>
+    <w:rPr>
+      <w:rFonts w:asciiTheme="majorHAnsi" w:eastAsiaTheme="majorEastAsia" w:hAnsiTheme="majorHAnsi" w:cstheme="majorBidi"/>
+      <w:b/>
+      <w:bCs/>
+      <w:color w:val="365F91" w:themeColor="accent1" w:themeShade="BF"/>
+      <w:sz w:val="28"/>
+      <w:szCs w:val="28"/>
     </w:rPr>
   </w:style>
 </w:styles>
@@ -1581,4 +2643,16 @@
   <a:objectDefaults/>
   <a:extraClrSchemeLst/>
 </a:theme>
+</file>
+
+<file path=customXml/item1.xml><?xml version="1.0" encoding="utf-8"?>
+<b:Sources xmlns:b="http://schemas.openxmlformats.org/officeDocument/2006/bibliography" xmlns="http://schemas.openxmlformats.org/officeDocument/2006/bibliography" SelectedStyle="\APA.XSL" StyleName="APA"/>
+</file>
+
+<file path=customXml/itemProps1.xml><?xml version="1.0" encoding="utf-8"?>
+<ds:datastoreItem xmlns:ds="http://schemas.openxmlformats.org/officeDocument/2006/customXml" ds:itemID="{0CF48505-1DDC-41C9-A922-001B34A43A70}">
+  <ds:schemaRefs>
+    <ds:schemaRef ds:uri="http://schemas.openxmlformats.org/officeDocument/2006/bibliography"/>
+  </ds:schemaRefs>
+</ds:datastoreItem>
 </file>
</xml_diff>

<commit_message>
add 6, 7 component
</commit_message>
<xml_diff>
--- a/recources/Angular.docx
+++ b/recources/Angular.docx
@@ -7,6 +7,9 @@
         <w:pStyle w:val="HTML"/>
         <w:shd w:val="clear" w:color="auto" w:fill="F6F8FA"/>
         <w:rPr>
+          <w:rFonts w:ascii="Times New Roman" w:hAnsi="Times New Roman" w:cs="Times New Roman"/>
+          <w:sz w:val="28"/>
+          <w:szCs w:val="28"/>
           <w:lang w:val="en-US"/>
         </w:rPr>
       </w:pPr>
@@ -14,6 +17,9 @@
       <w:proofErr w:type="gramStart"/>
       <w:r>
         <w:rPr>
+          <w:rFonts w:ascii="Times New Roman" w:hAnsi="Times New Roman" w:cs="Times New Roman"/>
+          <w:sz w:val="28"/>
+          <w:szCs w:val="28"/>
           <w:lang w:val="en-US"/>
         </w:rPr>
         <w:t>npm</w:t>
@@ -22,6 +28,9 @@
       <w:proofErr w:type="gramEnd"/>
       <w:r>
         <w:rPr>
+          <w:rFonts w:ascii="Times New Roman" w:hAnsi="Times New Roman" w:cs="Times New Roman"/>
+          <w:sz w:val="28"/>
+          <w:szCs w:val="28"/>
           <w:lang w:val="en-US"/>
         </w:rPr>
         <w:t xml:space="preserve"> --style </w:t>
@@ -29,6 +38,9 @@
       <w:proofErr w:type="spellStart"/>
       <w:r>
         <w:rPr>
+          <w:rFonts w:ascii="Times New Roman" w:hAnsi="Times New Roman" w:cs="Times New Roman"/>
+          <w:sz w:val="28"/>
+          <w:szCs w:val="28"/>
           <w:lang w:val="en-US"/>
         </w:rPr>
         <w:t>scss</w:t>
@@ -36,6 +48,9 @@
       <w:proofErr w:type="spellEnd"/>
       <w:r>
         <w:rPr>
+          <w:rFonts w:ascii="Times New Roman" w:hAnsi="Times New Roman" w:cs="Times New Roman"/>
+          <w:sz w:val="28"/>
+          <w:szCs w:val="28"/>
           <w:lang w:val="en-US"/>
         </w:rPr>
         <w:t xml:space="preserve"> (</w:t>
@@ -44,8 +59,10 @@
       <w:r>
         <w:rPr>
           <w:rStyle w:val="HTML1"/>
-          <w:rFonts w:ascii="Consolas" w:hAnsi="Consolas" w:cs="Consolas"/>
+          <w:rFonts w:ascii="Times New Roman" w:hAnsi="Times New Roman" w:cs="Times New Roman"/>
           <w:color w:val="24292E"/>
+          <w:sz w:val="28"/>
+          <w:szCs w:val="28"/>
           <w:bdr w:val="none" w:sz="0" w:space="0" w:color="auto" w:frame="1"/>
           <w:lang w:val="en-US"/>
         </w:rPr>
@@ -55,8 +72,10 @@
       <w:r>
         <w:rPr>
           <w:rStyle w:val="HTML1"/>
-          <w:rFonts w:ascii="Consolas" w:hAnsi="Consolas" w:cs="Consolas"/>
+          <w:rFonts w:ascii="Times New Roman" w:hAnsi="Times New Roman" w:cs="Times New Roman"/>
           <w:color w:val="24292E"/>
+          <w:sz w:val="28"/>
+          <w:szCs w:val="28"/>
           <w:bdr w:val="none" w:sz="0" w:space="0" w:color="auto" w:frame="1"/>
           <w:lang w:val="en-US"/>
         </w:rPr>
@@ -66,8 +85,10 @@
       <w:r>
         <w:rPr>
           <w:rStyle w:val="HTML1"/>
-          <w:rFonts w:ascii="Consolas" w:hAnsi="Consolas" w:cs="Consolas"/>
+          <w:rFonts w:ascii="Times New Roman" w:hAnsi="Times New Roman" w:cs="Times New Roman"/>
           <w:color w:val="24292E"/>
+          <w:sz w:val="28"/>
+          <w:szCs w:val="28"/>
           <w:bdr w:val="none" w:sz="0" w:space="0" w:color="auto" w:frame="1"/>
           <w:lang w:val="en-US"/>
         </w:rPr>
@@ -77,8 +98,10 @@
       <w:r>
         <w:rPr>
           <w:rStyle w:val="HTML1"/>
-          <w:rFonts w:ascii="Consolas" w:hAnsi="Consolas" w:cs="Consolas"/>
+          <w:rFonts w:ascii="Times New Roman" w:hAnsi="Times New Roman" w:cs="Times New Roman"/>
           <w:color w:val="24292E"/>
+          <w:sz w:val="28"/>
+          <w:szCs w:val="28"/>
           <w:bdr w:val="none" w:sz="0" w:space="0" w:color="auto" w:frame="1"/>
           <w:lang w:val="en-US"/>
         </w:rPr>
@@ -86,22 +109,42 @@
       </w:r>
       <w:r>
         <w:rPr>
+          <w:rFonts w:ascii="Times New Roman" w:hAnsi="Times New Roman" w:cs="Times New Roman"/>
+          <w:sz w:val="28"/>
+          <w:szCs w:val="28"/>
           <w:lang w:val="en-US"/>
         </w:rPr>
         <w:t>)</w:t>
       </w:r>
       <w:r>
         <w:rPr>
+          <w:rFonts w:ascii="Times New Roman" w:hAnsi="Times New Roman" w:cs="Times New Roman"/>
           <w:color w:val="4D4D4D"/>
+          <w:sz w:val="28"/>
+          <w:szCs w:val="28"/>
           <w:shd w:val="clear" w:color="auto" w:fill="F0F0F0"/>
           <w:lang w:val="en-US"/>
         </w:rPr>
         <w:t xml:space="preserve"> </w:t>
       </w:r>
+      <w:r>
+        <w:rPr>
+          <w:rFonts w:ascii="Times New Roman" w:hAnsi="Times New Roman" w:cs="Times New Roman"/>
+          <w:color w:val="4D4D4D"/>
+          <w:sz w:val="28"/>
+          <w:szCs w:val="28"/>
+          <w:shd w:val="clear" w:color="auto" w:fill="F0F0F0"/>
+          <w:lang w:val="en-US"/>
+        </w:rPr>
+        <w:t xml:space="preserve"> </w:t>
+      </w:r>
       <w:proofErr w:type="spellStart"/>
       <w:r>
         <w:rPr>
+          <w:rFonts w:ascii="Times New Roman" w:hAnsi="Times New Roman" w:cs="Times New Roman"/>
           <w:color w:val="4D4D4D"/>
+          <w:sz w:val="28"/>
+          <w:szCs w:val="28"/>
           <w:shd w:val="clear" w:color="auto" w:fill="F0F0F0"/>
           <w:lang w:val="en-US"/>
         </w:rPr>
@@ -110,7 +153,10 @@
       <w:proofErr w:type="spellEnd"/>
       <w:r>
         <w:rPr>
+          <w:rFonts w:ascii="Times New Roman" w:hAnsi="Times New Roman" w:cs="Times New Roman"/>
           <w:color w:val="4D4D4D"/>
+          <w:sz w:val="28"/>
+          <w:szCs w:val="28"/>
           <w:shd w:val="clear" w:color="auto" w:fill="F0F0F0"/>
           <w:lang w:val="en-US"/>
         </w:rPr>
@@ -119,7 +165,10 @@
       <w:proofErr w:type="spellStart"/>
       <w:r>
         <w:rPr>
+          <w:rFonts w:ascii="Times New Roman" w:hAnsi="Times New Roman" w:cs="Times New Roman"/>
           <w:color w:val="4D4D4D"/>
+          <w:sz w:val="28"/>
+          <w:szCs w:val="28"/>
           <w:shd w:val="clear" w:color="auto" w:fill="F0F0F0"/>
           <w:lang w:val="en-US"/>
         </w:rPr>
@@ -132,8 +181,10 @@
         <w:pStyle w:val="HTML"/>
         <w:shd w:val="clear" w:color="auto" w:fill="F6F8FA"/>
         <w:rPr>
-          <w:rFonts w:ascii="Consolas" w:hAnsi="Consolas" w:cs="Consolas"/>
+          <w:rFonts w:ascii="Times New Roman" w:hAnsi="Times New Roman" w:cs="Times New Roman"/>
           <w:color w:val="24292E"/>
+          <w:sz w:val="28"/>
+          <w:szCs w:val="28"/>
           <w:lang w:val="en-US"/>
         </w:rPr>
       </w:pPr>
@@ -141,6 +192,9 @@
     <w:p>
       <w:pPr>
         <w:rPr>
+          <w:rFonts w:ascii="Times New Roman" w:hAnsi="Times New Roman" w:cs="Times New Roman"/>
+          <w:sz w:val="28"/>
+          <w:szCs w:val="28"/>
           <w:lang w:val="en-US"/>
         </w:rPr>
       </w:pPr>
@@ -148,6 +202,9 @@
       <w:proofErr w:type="gramStart"/>
       <w:r>
         <w:rPr>
+          <w:rFonts w:ascii="Times New Roman" w:hAnsi="Times New Roman" w:cs="Times New Roman"/>
+          <w:sz w:val="28"/>
+          <w:szCs w:val="28"/>
           <w:lang w:val="en-US"/>
         </w:rPr>
         <w:t>npm</w:t>
@@ -156,6 +213,9 @@
       <w:proofErr w:type="gramEnd"/>
       <w:r>
         <w:rPr>
+          <w:rFonts w:ascii="Times New Roman" w:hAnsi="Times New Roman" w:cs="Times New Roman"/>
+          <w:sz w:val="28"/>
+          <w:szCs w:val="28"/>
           <w:lang w:val="en-US"/>
         </w:rPr>
         <w:t xml:space="preserve"> i </w:t>
@@ -163,6 +223,9 @@
       <w:proofErr w:type="spellStart"/>
       <w:r>
         <w:rPr>
+          <w:rFonts w:ascii="Times New Roman" w:hAnsi="Times New Roman" w:cs="Times New Roman"/>
+          <w:sz w:val="28"/>
+          <w:szCs w:val="28"/>
           <w:lang w:val="en-US"/>
         </w:rPr>
         <w:t>json</w:t>
@@ -170,6 +233,9 @@
       <w:proofErr w:type="spellEnd"/>
       <w:r>
         <w:rPr>
+          <w:rFonts w:ascii="Times New Roman" w:hAnsi="Times New Roman" w:cs="Times New Roman"/>
+          <w:sz w:val="28"/>
+          <w:szCs w:val="28"/>
           <w:lang w:val="en-US"/>
         </w:rPr>
         <w:t>-server –g</w:t>
@@ -301,6 +367,9 @@
     <w:p>
       <w:pPr>
         <w:rPr>
+          <w:rFonts w:ascii="Times New Roman" w:hAnsi="Times New Roman" w:cs="Times New Roman"/>
+          <w:sz w:val="28"/>
+          <w:szCs w:val="28"/>
           <w:lang w:val="en-US"/>
         </w:rPr>
       </w:pPr>
@@ -308,6 +377,9 @@
       <w:proofErr w:type="gramStart"/>
       <w:r>
         <w:rPr>
+          <w:rFonts w:ascii="Times New Roman" w:hAnsi="Times New Roman" w:cs="Times New Roman"/>
+          <w:sz w:val="28"/>
+          <w:szCs w:val="28"/>
           <w:lang w:val="en-US"/>
         </w:rPr>
         <w:t>npm</w:t>
@@ -316,12 +388,18 @@
       <w:proofErr w:type="gramEnd"/>
       <w:r>
         <w:rPr>
+          <w:rFonts w:ascii="Times New Roman" w:hAnsi="Times New Roman" w:cs="Times New Roman"/>
+          <w:sz w:val="28"/>
+          <w:szCs w:val="28"/>
           <w:lang w:val="en-US"/>
         </w:rPr>
         <w:t xml:space="preserve"> i</w:t>
       </w:r>
       <w:r>
         <w:rPr>
+          <w:rFonts w:ascii="Times New Roman" w:hAnsi="Times New Roman" w:cs="Times New Roman"/>
+          <w:sz w:val="28"/>
+          <w:szCs w:val="28"/>
           <w:lang w:val="en-US"/>
         </w:rPr>
         <w:t xml:space="preserve"> --save-</w:t>
@@ -329,6 +407,9 @@
       <w:proofErr w:type="spellStart"/>
       <w:r>
         <w:rPr>
+          <w:rFonts w:ascii="Times New Roman" w:hAnsi="Times New Roman" w:cs="Times New Roman"/>
+          <w:sz w:val="28"/>
+          <w:szCs w:val="28"/>
           <w:lang w:val="en-US"/>
         </w:rPr>
         <w:t>dev</w:t>
@@ -336,12 +417,18 @@
       <w:proofErr w:type="spellEnd"/>
       <w:r>
         <w:rPr>
+          <w:rFonts w:ascii="Times New Roman" w:hAnsi="Times New Roman" w:cs="Times New Roman"/>
+          <w:sz w:val="28"/>
+          <w:szCs w:val="28"/>
           <w:lang w:val="en-US"/>
         </w:rPr>
         <w:t xml:space="preserve"> </w:t>
       </w:r>
       <w:r>
         <w:rPr>
+          <w:rFonts w:ascii="Times New Roman" w:hAnsi="Times New Roman" w:cs="Times New Roman"/>
+          <w:sz w:val="28"/>
+          <w:szCs w:val="28"/>
           <w:lang w:val="en-US"/>
         </w:rPr>
         <w:t>concurrently</w:t>
@@ -2304,7 +2391,7 @@
           <w:color w:val="000000"/>
           <w:sz w:val="20"/>
           <w:szCs w:val="20"/>
-          <w:lang w:eastAsia="ru-RU"/>
+          <w:lang w:val="en-US" w:eastAsia="ru-RU"/>
         </w:rPr>
       </w:pPr>
       <w:proofErr w:type="gramStart"/>
@@ -2701,7 +2788,7 @@
           <w:color w:val="000000"/>
           <w:sz w:val="20"/>
           <w:szCs w:val="20"/>
-          <w:lang w:eastAsia="ru-RU"/>
+          <w:lang w:val="en-US" w:eastAsia="ru-RU"/>
         </w:rPr>
       </w:pPr>
     </w:p>
@@ -2728,84 +2815,12 @@
         </w:tabs>
         <w:spacing w:after="0" w:line="240" w:lineRule="auto"/>
         <w:rPr>
-          <w:lang w:val="en-US"/>
-        </w:rPr>
-      </w:pPr>
-      <w:r>
-        <w:t>Создание</w:t>
-      </w:r>
-      <w:r>
-        <w:rPr>
-          <w:lang w:val="en-US"/>
-        </w:rPr>
-        <w:t xml:space="preserve"> </w:t>
-      </w:r>
-      <w:r>
-        <w:t>директивы</w:t>
-      </w:r>
-    </w:p>
-    <w:p>
-      <w:pPr>
-        <w:shd w:val="clear" w:color="auto" w:fill="FFFFFF"/>
-        <w:tabs>
-          <w:tab w:val="left" w:pos="916"/>
-          <w:tab w:val="left" w:pos="1832"/>
-          <w:tab w:val="left" w:pos="2748"/>
-          <w:tab w:val="left" w:pos="3664"/>
-          <w:tab w:val="left" w:pos="4580"/>
-          <w:tab w:val="left" w:pos="5496"/>
-          <w:tab w:val="left" w:pos="6412"/>
-          <w:tab w:val="left" w:pos="7328"/>
-          <w:tab w:val="left" w:pos="8244"/>
-          <w:tab w:val="left" w:pos="9160"/>
-          <w:tab w:val="left" w:pos="10076"/>
-          <w:tab w:val="left" w:pos="10992"/>
-          <w:tab w:val="left" w:pos="11908"/>
-          <w:tab w:val="left" w:pos="12824"/>
-          <w:tab w:val="left" w:pos="13740"/>
-          <w:tab w:val="left" w:pos="14656"/>
-        </w:tabs>
-        <w:spacing w:after="0" w:line="240" w:lineRule="auto"/>
-      </w:pPr>
-      <w:proofErr w:type="spellStart"/>
-      <w:proofErr w:type="gramStart"/>
-      <w:r>
-        <w:rPr>
-          <w:lang w:val="en-US"/>
-        </w:rPr>
-        <w:t>ng</w:t>
-      </w:r>
-      <w:proofErr w:type="spellEnd"/>
-      <w:proofErr w:type="gramEnd"/>
-      <w:r>
-        <w:rPr>
-          <w:lang w:val="en-US"/>
-        </w:rPr>
-        <w:t xml:space="preserve"> g d my-directives --spec=false</w:t>
-      </w:r>
-    </w:p>
-    <w:p>
-      <w:pPr>
-        <w:shd w:val="clear" w:color="auto" w:fill="FFFFFF"/>
-        <w:tabs>
-          <w:tab w:val="left" w:pos="916"/>
-          <w:tab w:val="left" w:pos="1832"/>
-          <w:tab w:val="left" w:pos="2748"/>
-          <w:tab w:val="left" w:pos="3664"/>
-          <w:tab w:val="left" w:pos="4580"/>
-          <w:tab w:val="left" w:pos="5496"/>
-          <w:tab w:val="left" w:pos="6412"/>
-          <w:tab w:val="left" w:pos="7328"/>
-          <w:tab w:val="left" w:pos="8244"/>
-          <w:tab w:val="left" w:pos="9160"/>
-          <w:tab w:val="left" w:pos="10076"/>
-          <w:tab w:val="left" w:pos="10992"/>
-          <w:tab w:val="left" w:pos="11908"/>
-          <w:tab w:val="left" w:pos="12824"/>
-          <w:tab w:val="left" w:pos="13740"/>
-          <w:tab w:val="left" w:pos="14656"/>
-        </w:tabs>
-        <w:spacing w:after="0" w:line="240" w:lineRule="auto"/>
+          <w:rFonts w:ascii="Courier New" w:eastAsia="Times New Roman" w:hAnsi="Courier New" w:cs="Courier New"/>
+          <w:color w:val="000000"/>
+          <w:sz w:val="20"/>
+          <w:szCs w:val="20"/>
+          <w:lang w:val="en-US" w:eastAsia="ru-RU"/>
+        </w:rPr>
       </w:pPr>
     </w:p>
     <w:p>
@@ -2830,13 +2845,2675 @@
           <w:tab w:val="left" w:pos="14656"/>
         </w:tabs>
         <w:spacing w:after="0" w:line="240" w:lineRule="auto"/>
+        <w:rPr>
+          <w:rFonts w:ascii="Courier New" w:eastAsia="Times New Roman" w:hAnsi="Courier New" w:cs="Courier New"/>
+          <w:color w:val="000000"/>
+          <w:sz w:val="20"/>
+          <w:szCs w:val="20"/>
+          <w:lang w:val="en-US" w:eastAsia="ru-RU"/>
+        </w:rPr>
       </w:pPr>
+    </w:p>
+    <w:p>
+      <w:pPr>
+        <w:shd w:val="clear" w:color="auto" w:fill="FFFFFF"/>
+        <w:tabs>
+          <w:tab w:val="left" w:pos="916"/>
+          <w:tab w:val="left" w:pos="1832"/>
+          <w:tab w:val="left" w:pos="2748"/>
+          <w:tab w:val="left" w:pos="3664"/>
+          <w:tab w:val="left" w:pos="4580"/>
+          <w:tab w:val="left" w:pos="5496"/>
+          <w:tab w:val="left" w:pos="6412"/>
+          <w:tab w:val="left" w:pos="7328"/>
+          <w:tab w:val="left" w:pos="8244"/>
+          <w:tab w:val="left" w:pos="9160"/>
+          <w:tab w:val="left" w:pos="10076"/>
+          <w:tab w:val="left" w:pos="10992"/>
+          <w:tab w:val="left" w:pos="11908"/>
+          <w:tab w:val="left" w:pos="12824"/>
+          <w:tab w:val="left" w:pos="13740"/>
+          <w:tab w:val="left" w:pos="14656"/>
+        </w:tabs>
+        <w:spacing w:after="0" w:line="240" w:lineRule="auto"/>
+        <w:jc w:val="both"/>
+        <w:rPr>
+          <w:rFonts w:ascii="Times New Roman" w:hAnsi="Times New Roman" w:cs="Times New Roman"/>
+          <w:sz w:val="28"/>
+          <w:szCs w:val="28"/>
+          <w:u w:val="single"/>
+          <w:lang w:val="en-US"/>
+        </w:rPr>
+      </w:pPr>
+      <w:r>
+        <w:rPr>
+          <w:rFonts w:ascii="Times New Roman" w:hAnsi="Times New Roman" w:cs="Times New Roman"/>
+          <w:sz w:val="28"/>
+          <w:szCs w:val="28"/>
+          <w:u w:val="single"/>
+        </w:rPr>
+        <w:t>Создание</w:t>
+      </w:r>
+      <w:r>
+        <w:rPr>
+          <w:rFonts w:ascii="Times New Roman" w:hAnsi="Times New Roman" w:cs="Times New Roman"/>
+          <w:sz w:val="28"/>
+          <w:szCs w:val="28"/>
+          <w:u w:val="single"/>
+          <w:lang w:val="en-US"/>
+        </w:rPr>
+        <w:t xml:space="preserve"> </w:t>
+      </w:r>
+      <w:r>
+        <w:rPr>
+          <w:rFonts w:ascii="Times New Roman" w:hAnsi="Times New Roman" w:cs="Times New Roman"/>
+          <w:sz w:val="28"/>
+          <w:szCs w:val="28"/>
+          <w:u w:val="single"/>
+        </w:rPr>
+        <w:t>директивы</w:t>
+      </w:r>
+    </w:p>
+    <w:p>
+      <w:pPr>
+        <w:rPr>
+          <w:rFonts w:ascii="Times New Roman" w:hAnsi="Times New Roman" w:cs="Times New Roman"/>
+          <w:sz w:val="32"/>
+          <w:szCs w:val="32"/>
+          <w:lang w:val="en-US"/>
+        </w:rPr>
+      </w:pPr>
+      <w:proofErr w:type="spellStart"/>
+      <w:proofErr w:type="gramStart"/>
+      <w:r>
+        <w:rPr>
+          <w:rFonts w:ascii="Times New Roman" w:hAnsi="Times New Roman" w:cs="Times New Roman"/>
+          <w:sz w:val="32"/>
+          <w:szCs w:val="32"/>
+          <w:lang w:val="en-US"/>
+        </w:rPr>
+        <w:lastRenderedPageBreak/>
+        <w:t>ng</w:t>
+      </w:r>
+      <w:proofErr w:type="spellEnd"/>
+      <w:proofErr w:type="gramEnd"/>
+      <w:r>
+        <w:rPr>
+          <w:rFonts w:ascii="Times New Roman" w:hAnsi="Times New Roman" w:cs="Times New Roman"/>
+          <w:sz w:val="32"/>
+          <w:szCs w:val="32"/>
+          <w:lang w:val="en-US"/>
+        </w:rPr>
+        <w:t xml:space="preserve"> g d my-directives --spec=false</w:t>
+      </w:r>
+    </w:p>
+    <w:p>
+      <w:pPr>
+        <w:shd w:val="clear" w:color="auto" w:fill="FFFFFF"/>
+        <w:tabs>
+          <w:tab w:val="left" w:pos="916"/>
+          <w:tab w:val="left" w:pos="1832"/>
+          <w:tab w:val="left" w:pos="2748"/>
+          <w:tab w:val="left" w:pos="3664"/>
+          <w:tab w:val="left" w:pos="4580"/>
+          <w:tab w:val="left" w:pos="5496"/>
+          <w:tab w:val="left" w:pos="6412"/>
+          <w:tab w:val="left" w:pos="7328"/>
+          <w:tab w:val="left" w:pos="8244"/>
+          <w:tab w:val="left" w:pos="9160"/>
+          <w:tab w:val="left" w:pos="10076"/>
+          <w:tab w:val="left" w:pos="10992"/>
+          <w:tab w:val="left" w:pos="11908"/>
+          <w:tab w:val="left" w:pos="12824"/>
+          <w:tab w:val="left" w:pos="13740"/>
+          <w:tab w:val="left" w:pos="14656"/>
+        </w:tabs>
+        <w:spacing w:after="0" w:line="240" w:lineRule="auto"/>
+        <w:jc w:val="both"/>
+        <w:rPr>
+          <w:rFonts w:ascii="Times New Roman" w:hAnsi="Times New Roman" w:cs="Times New Roman"/>
+          <w:sz w:val="28"/>
+          <w:szCs w:val="28"/>
+          <w:lang w:val="en-US"/>
+        </w:rPr>
+      </w:pPr>
+    </w:p>
+    <w:p>
+      <w:pPr>
+        <w:shd w:val="clear" w:color="auto" w:fill="FFFFFF"/>
+        <w:tabs>
+          <w:tab w:val="left" w:pos="916"/>
+          <w:tab w:val="left" w:pos="1832"/>
+          <w:tab w:val="left" w:pos="2748"/>
+          <w:tab w:val="left" w:pos="3664"/>
+          <w:tab w:val="left" w:pos="4580"/>
+          <w:tab w:val="left" w:pos="5496"/>
+          <w:tab w:val="left" w:pos="6412"/>
+          <w:tab w:val="left" w:pos="7328"/>
+          <w:tab w:val="left" w:pos="8244"/>
+          <w:tab w:val="left" w:pos="9160"/>
+          <w:tab w:val="left" w:pos="10076"/>
+          <w:tab w:val="left" w:pos="10992"/>
+          <w:tab w:val="left" w:pos="11908"/>
+          <w:tab w:val="left" w:pos="12824"/>
+          <w:tab w:val="left" w:pos="13740"/>
+          <w:tab w:val="left" w:pos="14656"/>
+        </w:tabs>
+        <w:spacing w:after="0" w:line="240" w:lineRule="auto"/>
+        <w:jc w:val="both"/>
+        <w:rPr>
+          <w:rFonts w:ascii="Times New Roman" w:hAnsi="Times New Roman" w:cs="Times New Roman"/>
+          <w:sz w:val="28"/>
+          <w:szCs w:val="28"/>
+          <w:u w:val="single"/>
+          <w:lang w:val="en-US"/>
+        </w:rPr>
+      </w:pPr>
+      <w:r>
+        <w:rPr>
+          <w:rFonts w:ascii="Times New Roman" w:hAnsi="Times New Roman" w:cs="Times New Roman"/>
+          <w:sz w:val="28"/>
+          <w:szCs w:val="28"/>
+          <w:u w:val="single"/>
+        </w:rPr>
+        <w:t>Создание</w:t>
+      </w:r>
+      <w:r>
+        <w:rPr>
+          <w:rFonts w:ascii="Times New Roman" w:hAnsi="Times New Roman" w:cs="Times New Roman"/>
+          <w:sz w:val="28"/>
+          <w:szCs w:val="28"/>
+          <w:u w:val="single"/>
+          <w:lang w:val="en-US"/>
+        </w:rPr>
+        <w:t xml:space="preserve"> Pipe</w:t>
+      </w:r>
+    </w:p>
+    <w:p>
+      <w:pPr>
+        <w:shd w:val="clear" w:color="auto" w:fill="FFFFFF"/>
+        <w:tabs>
+          <w:tab w:val="left" w:pos="916"/>
+          <w:tab w:val="left" w:pos="1832"/>
+          <w:tab w:val="left" w:pos="2748"/>
+          <w:tab w:val="left" w:pos="3664"/>
+          <w:tab w:val="left" w:pos="4580"/>
+          <w:tab w:val="left" w:pos="5496"/>
+          <w:tab w:val="left" w:pos="6412"/>
+          <w:tab w:val="left" w:pos="7328"/>
+          <w:tab w:val="left" w:pos="8244"/>
+          <w:tab w:val="left" w:pos="9160"/>
+          <w:tab w:val="left" w:pos="10076"/>
+          <w:tab w:val="left" w:pos="10992"/>
+          <w:tab w:val="left" w:pos="11908"/>
+          <w:tab w:val="left" w:pos="12824"/>
+          <w:tab w:val="left" w:pos="13740"/>
+          <w:tab w:val="left" w:pos="14656"/>
+        </w:tabs>
+        <w:spacing w:after="0" w:line="240" w:lineRule="auto"/>
+        <w:jc w:val="both"/>
+        <w:rPr>
+          <w:rFonts w:ascii="Times New Roman" w:hAnsi="Times New Roman" w:cs="Times New Roman"/>
+          <w:sz w:val="32"/>
+          <w:szCs w:val="32"/>
+          <w:lang w:val="en-US"/>
+        </w:rPr>
+      </w:pPr>
+      <w:proofErr w:type="spellStart"/>
+      <w:proofErr w:type="gramStart"/>
+      <w:r>
+        <w:rPr>
+          <w:rFonts w:ascii="Times New Roman" w:hAnsi="Times New Roman" w:cs="Times New Roman"/>
+          <w:sz w:val="32"/>
+          <w:szCs w:val="32"/>
+          <w:lang w:val="en-US"/>
+        </w:rPr>
+        <w:t>ng</w:t>
+      </w:r>
+      <w:proofErr w:type="spellEnd"/>
+      <w:proofErr w:type="gramEnd"/>
+      <w:r>
+        <w:rPr>
+          <w:rFonts w:ascii="Times New Roman" w:hAnsi="Times New Roman" w:cs="Times New Roman"/>
+          <w:sz w:val="32"/>
+          <w:szCs w:val="32"/>
+          <w:lang w:val="en-US"/>
+        </w:rPr>
+        <w:t xml:space="preserve"> g  p my-test</w:t>
+      </w:r>
+    </w:p>
+    <w:p>
+      <w:pPr>
+        <w:shd w:val="clear" w:color="auto" w:fill="FFFFFF"/>
+        <w:tabs>
+          <w:tab w:val="left" w:pos="916"/>
+          <w:tab w:val="left" w:pos="1832"/>
+          <w:tab w:val="left" w:pos="2748"/>
+          <w:tab w:val="left" w:pos="3664"/>
+          <w:tab w:val="left" w:pos="4580"/>
+          <w:tab w:val="left" w:pos="5496"/>
+          <w:tab w:val="left" w:pos="6412"/>
+          <w:tab w:val="left" w:pos="7328"/>
+          <w:tab w:val="left" w:pos="8244"/>
+          <w:tab w:val="left" w:pos="9160"/>
+          <w:tab w:val="left" w:pos="10076"/>
+          <w:tab w:val="left" w:pos="10992"/>
+          <w:tab w:val="left" w:pos="11908"/>
+          <w:tab w:val="left" w:pos="12824"/>
+          <w:tab w:val="left" w:pos="13740"/>
+          <w:tab w:val="left" w:pos="14656"/>
+        </w:tabs>
+        <w:spacing w:after="0" w:line="240" w:lineRule="auto"/>
+        <w:jc w:val="both"/>
+        <w:rPr>
+          <w:rFonts w:ascii="Times New Roman" w:hAnsi="Times New Roman" w:cs="Times New Roman"/>
+          <w:sz w:val="32"/>
+          <w:szCs w:val="32"/>
+          <w:lang w:val="en-US"/>
+        </w:rPr>
+      </w:pPr>
+    </w:p>
+    <w:p>
+      <w:pPr>
+        <w:shd w:val="clear" w:color="auto" w:fill="FFFFFF"/>
+        <w:tabs>
+          <w:tab w:val="left" w:pos="916"/>
+          <w:tab w:val="left" w:pos="1832"/>
+          <w:tab w:val="left" w:pos="2748"/>
+          <w:tab w:val="left" w:pos="3664"/>
+          <w:tab w:val="left" w:pos="4580"/>
+          <w:tab w:val="left" w:pos="5496"/>
+          <w:tab w:val="left" w:pos="6412"/>
+          <w:tab w:val="left" w:pos="7328"/>
+          <w:tab w:val="left" w:pos="8244"/>
+          <w:tab w:val="left" w:pos="9160"/>
+          <w:tab w:val="left" w:pos="10076"/>
+          <w:tab w:val="left" w:pos="10992"/>
+          <w:tab w:val="left" w:pos="11908"/>
+          <w:tab w:val="left" w:pos="12824"/>
+          <w:tab w:val="left" w:pos="13740"/>
+          <w:tab w:val="left" w:pos="14656"/>
+        </w:tabs>
+        <w:spacing w:after="0" w:line="240" w:lineRule="auto"/>
+        <w:jc w:val="both"/>
+        <w:rPr>
+          <w:rFonts w:ascii="Times New Roman" w:hAnsi="Times New Roman" w:cs="Times New Roman"/>
+          <w:sz w:val="32"/>
+          <w:szCs w:val="32"/>
+          <w:lang w:val="en-US"/>
+        </w:rPr>
+      </w:pPr>
+      <w:r>
+        <w:rPr>
+          <w:noProof/>
+          <w:lang w:eastAsia="ru-RU"/>
+        </w:rPr>
+        <w:drawing>
+          <wp:inline distT="0" distB="0" distL="0" distR="0" wp14:anchorId="06AA630A" wp14:editId="51A623D0">
+            <wp:extent cx="5762625" cy="2323535"/>
+            <wp:effectExtent l="0" t="0" r="0" b="635"/>
+            <wp:docPr id="3" name="Рисунок 3"/>
+            <wp:cNvGraphicFramePr>
+              <a:graphicFrameLocks xmlns:a="http://schemas.openxmlformats.org/drawingml/2006/main" noChangeAspect="1"/>
+            </wp:cNvGraphicFramePr>
+            <a:graphic xmlns:a="http://schemas.openxmlformats.org/drawingml/2006/main">
+              <a:graphicData uri="http://schemas.openxmlformats.org/drawingml/2006/picture">
+                <pic:pic xmlns:pic="http://schemas.openxmlformats.org/drawingml/2006/picture">
+                  <pic:nvPicPr>
+                    <pic:cNvPr id="0" name=""/>
+                    <pic:cNvPicPr/>
+                  </pic:nvPicPr>
+                  <pic:blipFill>
+                    <a:blip r:embed="rId11"/>
+                    <a:stretch>
+                      <a:fillRect/>
+                    </a:stretch>
+                  </pic:blipFill>
+                  <pic:spPr>
+                    <a:xfrm>
+                      <a:off x="0" y="0"/>
+                      <a:ext cx="5770964" cy="2326897"/>
+                    </a:xfrm>
+                    <a:prstGeom prst="rect">
+                      <a:avLst/>
+                    </a:prstGeom>
+                  </pic:spPr>
+                </pic:pic>
+              </a:graphicData>
+            </a:graphic>
+          </wp:inline>
+        </w:drawing>
+      </w:r>
+      <w:r>
+        <w:rPr>
+          <w:noProof/>
+          <w:lang w:eastAsia="ru-RU"/>
+        </w:rPr>
+        <w:drawing>
+          <wp:inline distT="0" distB="0" distL="0" distR="0" wp14:anchorId="430C5F88" wp14:editId="4CB9BBFF">
+            <wp:extent cx="6495550" cy="2152650"/>
+            <wp:effectExtent l="0" t="0" r="635" b="0"/>
+            <wp:docPr id="2" name="Рисунок 2"/>
+            <wp:cNvGraphicFramePr>
+              <a:graphicFrameLocks xmlns:a="http://schemas.openxmlformats.org/drawingml/2006/main" noChangeAspect="1"/>
+            </wp:cNvGraphicFramePr>
+            <a:graphic xmlns:a="http://schemas.openxmlformats.org/drawingml/2006/main">
+              <a:graphicData uri="http://schemas.openxmlformats.org/drawingml/2006/picture">
+                <pic:pic xmlns:pic="http://schemas.openxmlformats.org/drawingml/2006/picture">
+                  <pic:nvPicPr>
+                    <pic:cNvPr id="0" name=""/>
+                    <pic:cNvPicPr/>
+                  </pic:nvPicPr>
+                  <pic:blipFill>
+                    <a:blip r:embed="rId12"/>
+                    <a:stretch>
+                      <a:fillRect/>
+                    </a:stretch>
+                  </pic:blipFill>
+                  <pic:spPr>
+                    <a:xfrm>
+                      <a:off x="0" y="0"/>
+                      <a:ext cx="6504904" cy="2155750"/>
+                    </a:xfrm>
+                    <a:prstGeom prst="rect">
+                      <a:avLst/>
+                    </a:prstGeom>
+                  </pic:spPr>
+                </pic:pic>
+              </a:graphicData>
+            </a:graphic>
+          </wp:inline>
+        </w:drawing>
+      </w:r>
+    </w:p>
+    <w:p>
+      <w:pPr>
+        <w:shd w:val="clear" w:color="auto" w:fill="FFFFFF"/>
+        <w:tabs>
+          <w:tab w:val="left" w:pos="916"/>
+          <w:tab w:val="left" w:pos="1832"/>
+          <w:tab w:val="left" w:pos="2748"/>
+          <w:tab w:val="left" w:pos="3664"/>
+          <w:tab w:val="left" w:pos="4580"/>
+          <w:tab w:val="left" w:pos="5496"/>
+          <w:tab w:val="left" w:pos="6412"/>
+          <w:tab w:val="left" w:pos="7328"/>
+          <w:tab w:val="left" w:pos="8244"/>
+          <w:tab w:val="left" w:pos="9160"/>
+          <w:tab w:val="left" w:pos="10076"/>
+          <w:tab w:val="left" w:pos="10992"/>
+          <w:tab w:val="left" w:pos="11908"/>
+          <w:tab w:val="left" w:pos="12824"/>
+          <w:tab w:val="left" w:pos="13740"/>
+          <w:tab w:val="left" w:pos="14656"/>
+        </w:tabs>
+        <w:spacing w:after="0" w:line="240" w:lineRule="auto"/>
+        <w:jc w:val="both"/>
+        <w:rPr>
+          <w:rFonts w:ascii="Times New Roman" w:hAnsi="Times New Roman" w:cs="Times New Roman"/>
+          <w:sz w:val="32"/>
+          <w:szCs w:val="32"/>
+          <w:lang w:val="en-US"/>
+        </w:rPr>
+      </w:pPr>
+    </w:p>
+    <w:p>
+      <w:pPr>
+        <w:shd w:val="clear" w:color="auto" w:fill="FFFFFF"/>
+        <w:tabs>
+          <w:tab w:val="left" w:pos="916"/>
+          <w:tab w:val="left" w:pos="1832"/>
+          <w:tab w:val="left" w:pos="2748"/>
+          <w:tab w:val="left" w:pos="3664"/>
+          <w:tab w:val="left" w:pos="4580"/>
+          <w:tab w:val="left" w:pos="5496"/>
+          <w:tab w:val="left" w:pos="6412"/>
+          <w:tab w:val="left" w:pos="7328"/>
+          <w:tab w:val="left" w:pos="8244"/>
+          <w:tab w:val="left" w:pos="9160"/>
+          <w:tab w:val="left" w:pos="10076"/>
+          <w:tab w:val="left" w:pos="10992"/>
+          <w:tab w:val="left" w:pos="11908"/>
+          <w:tab w:val="left" w:pos="12824"/>
+          <w:tab w:val="left" w:pos="13740"/>
+          <w:tab w:val="left" w:pos="14656"/>
+        </w:tabs>
+        <w:spacing w:after="0" w:line="240" w:lineRule="auto"/>
+        <w:jc w:val="both"/>
+        <w:rPr>
+          <w:rFonts w:ascii="Times New Roman" w:hAnsi="Times New Roman" w:cs="Times New Roman"/>
+          <w:sz w:val="32"/>
+          <w:szCs w:val="32"/>
+          <w:lang w:val="en-US"/>
+        </w:rPr>
+      </w:pPr>
+      <w:r>
+        <w:rPr>
+          <w:noProof/>
+          <w:lang w:eastAsia="ru-RU"/>
+        </w:rPr>
+        <w:drawing>
+          <wp:inline distT="0" distB="0" distL="0" distR="0" wp14:anchorId="3DB7BB11" wp14:editId="4C905B75">
+            <wp:extent cx="5362575" cy="2094316"/>
+            <wp:effectExtent l="0" t="0" r="0" b="1270"/>
+            <wp:docPr id="9" name="Рисунок 9"/>
+            <wp:cNvGraphicFramePr>
+              <a:graphicFrameLocks xmlns:a="http://schemas.openxmlformats.org/drawingml/2006/main" noChangeAspect="1"/>
+            </wp:cNvGraphicFramePr>
+            <a:graphic xmlns:a="http://schemas.openxmlformats.org/drawingml/2006/main">
+              <a:graphicData uri="http://schemas.openxmlformats.org/drawingml/2006/picture">
+                <pic:pic xmlns:pic="http://schemas.openxmlformats.org/drawingml/2006/picture">
+                  <pic:nvPicPr>
+                    <pic:cNvPr id="0" name=""/>
+                    <pic:cNvPicPr/>
+                  </pic:nvPicPr>
+                  <pic:blipFill>
+                    <a:blip r:embed="rId13"/>
+                    <a:stretch>
+                      <a:fillRect/>
+                    </a:stretch>
+                  </pic:blipFill>
+                  <pic:spPr>
+                    <a:xfrm>
+                      <a:off x="0" y="0"/>
+                      <a:ext cx="5362575" cy="2094316"/>
+                    </a:xfrm>
+                    <a:prstGeom prst="rect">
+                      <a:avLst/>
+                    </a:prstGeom>
+                  </pic:spPr>
+                </pic:pic>
+              </a:graphicData>
+            </a:graphic>
+          </wp:inline>
+        </w:drawing>
+      </w:r>
+      <w:r>
+        <w:rPr>
+          <w:noProof/>
+          <w:lang w:eastAsia="ru-RU"/>
+        </w:rPr>
+        <w:drawing>
+          <wp:inline distT="0" distB="0" distL="0" distR="0" wp14:anchorId="7790C3E1" wp14:editId="07B788A6">
+            <wp:extent cx="5362575" cy="1385098"/>
+            <wp:effectExtent l="0" t="0" r="0" b="5715"/>
+            <wp:docPr id="8" name="Рисунок 8"/>
+            <wp:cNvGraphicFramePr>
+              <a:graphicFrameLocks xmlns:a="http://schemas.openxmlformats.org/drawingml/2006/main" noChangeAspect="1"/>
+            </wp:cNvGraphicFramePr>
+            <a:graphic xmlns:a="http://schemas.openxmlformats.org/drawingml/2006/main">
+              <a:graphicData uri="http://schemas.openxmlformats.org/drawingml/2006/picture">
+                <pic:pic xmlns:pic="http://schemas.openxmlformats.org/drawingml/2006/picture">
+                  <pic:nvPicPr>
+                    <pic:cNvPr id="0" name=""/>
+                    <pic:cNvPicPr/>
+                  </pic:nvPicPr>
+                  <pic:blipFill>
+                    <a:blip r:embed="rId14"/>
+                    <a:stretch>
+                      <a:fillRect/>
+                    </a:stretch>
+                  </pic:blipFill>
+                  <pic:spPr>
+                    <a:xfrm>
+                      <a:off x="0" y="0"/>
+                      <a:ext cx="5362575" cy="1385098"/>
+                    </a:xfrm>
+                    <a:prstGeom prst="rect">
+                      <a:avLst/>
+                    </a:prstGeom>
+                  </pic:spPr>
+                </pic:pic>
+              </a:graphicData>
+            </a:graphic>
+          </wp:inline>
+        </w:drawing>
+      </w:r>
+    </w:p>
+    <w:p>
+      <w:pPr>
+        <w:shd w:val="clear" w:color="auto" w:fill="FFFFFF"/>
+        <w:tabs>
+          <w:tab w:val="left" w:pos="916"/>
+          <w:tab w:val="left" w:pos="1832"/>
+          <w:tab w:val="left" w:pos="2748"/>
+          <w:tab w:val="left" w:pos="3664"/>
+          <w:tab w:val="left" w:pos="4580"/>
+          <w:tab w:val="left" w:pos="5496"/>
+          <w:tab w:val="left" w:pos="6412"/>
+          <w:tab w:val="left" w:pos="7328"/>
+          <w:tab w:val="left" w:pos="8244"/>
+          <w:tab w:val="left" w:pos="9160"/>
+          <w:tab w:val="left" w:pos="10076"/>
+          <w:tab w:val="left" w:pos="10992"/>
+          <w:tab w:val="left" w:pos="11908"/>
+          <w:tab w:val="left" w:pos="12824"/>
+          <w:tab w:val="left" w:pos="13740"/>
+          <w:tab w:val="left" w:pos="14656"/>
+        </w:tabs>
+        <w:spacing w:after="0" w:line="240" w:lineRule="auto"/>
+        <w:jc w:val="both"/>
+        <w:rPr>
+          <w:rFonts w:ascii="Times New Roman" w:hAnsi="Times New Roman" w:cs="Times New Roman"/>
+          <w:sz w:val="32"/>
+          <w:szCs w:val="32"/>
+          <w:lang w:val="en-US"/>
+        </w:rPr>
+      </w:pPr>
+      <w:r>
+        <w:rPr>
+          <w:noProof/>
+          <w:lang w:eastAsia="ru-RU"/>
+        </w:rPr>
+        <w:lastRenderedPageBreak/>
+        <w:drawing>
+          <wp:inline distT="0" distB="0" distL="0" distR="0" wp14:anchorId="2283DA00" wp14:editId="6902A846">
+            <wp:extent cx="6143625" cy="3333750"/>
+            <wp:effectExtent l="0" t="0" r="9525" b="0"/>
+            <wp:docPr id="10" name="Рисунок 10"/>
+            <wp:cNvGraphicFramePr>
+              <a:graphicFrameLocks xmlns:a="http://schemas.openxmlformats.org/drawingml/2006/main" noChangeAspect="1"/>
+            </wp:cNvGraphicFramePr>
+            <a:graphic xmlns:a="http://schemas.openxmlformats.org/drawingml/2006/main">
+              <a:graphicData uri="http://schemas.openxmlformats.org/drawingml/2006/picture">
+                <pic:pic xmlns:pic="http://schemas.openxmlformats.org/drawingml/2006/picture">
+                  <pic:nvPicPr>
+                    <pic:cNvPr id="0" name=""/>
+                    <pic:cNvPicPr/>
+                  </pic:nvPicPr>
+                  <pic:blipFill>
+                    <a:blip r:embed="rId15"/>
+                    <a:stretch>
+                      <a:fillRect/>
+                    </a:stretch>
+                  </pic:blipFill>
+                  <pic:spPr>
+                    <a:xfrm>
+                      <a:off x="0" y="0"/>
+                      <a:ext cx="6143625" cy="3333750"/>
+                    </a:xfrm>
+                    <a:prstGeom prst="rect">
+                      <a:avLst/>
+                    </a:prstGeom>
+                  </pic:spPr>
+                </pic:pic>
+              </a:graphicData>
+            </a:graphic>
+          </wp:inline>
+        </w:drawing>
+      </w:r>
+    </w:p>
+    <w:p>
+      <w:pPr>
+        <w:shd w:val="clear" w:color="auto" w:fill="FFFFFF"/>
+        <w:tabs>
+          <w:tab w:val="left" w:pos="916"/>
+          <w:tab w:val="left" w:pos="1832"/>
+          <w:tab w:val="left" w:pos="2748"/>
+          <w:tab w:val="left" w:pos="3664"/>
+          <w:tab w:val="left" w:pos="4580"/>
+          <w:tab w:val="left" w:pos="5496"/>
+          <w:tab w:val="left" w:pos="6412"/>
+          <w:tab w:val="left" w:pos="7328"/>
+          <w:tab w:val="left" w:pos="8244"/>
+          <w:tab w:val="left" w:pos="9160"/>
+          <w:tab w:val="left" w:pos="10076"/>
+          <w:tab w:val="left" w:pos="10992"/>
+          <w:tab w:val="left" w:pos="11908"/>
+          <w:tab w:val="left" w:pos="12824"/>
+          <w:tab w:val="left" w:pos="13740"/>
+          <w:tab w:val="left" w:pos="14656"/>
+        </w:tabs>
+        <w:spacing w:after="0" w:line="240" w:lineRule="auto"/>
+        <w:jc w:val="both"/>
+        <w:rPr>
+          <w:rFonts w:ascii="Times New Roman" w:hAnsi="Times New Roman" w:cs="Times New Roman"/>
+          <w:sz w:val="32"/>
+          <w:szCs w:val="32"/>
+          <w:lang w:val="en-US"/>
+        </w:rPr>
+      </w:pPr>
+      <w:r>
+        <w:rPr>
+          <w:noProof/>
+          <w:lang w:eastAsia="ru-RU"/>
+        </w:rPr>
+        <w:drawing>
+          <wp:inline distT="0" distB="0" distL="0" distR="0" wp14:anchorId="24195C60" wp14:editId="31AAFE99">
+            <wp:extent cx="3228975" cy="1314450"/>
+            <wp:effectExtent l="0" t="0" r="9525" b="0"/>
+            <wp:docPr id="11" name="Рисунок 11"/>
+            <wp:cNvGraphicFramePr>
+              <a:graphicFrameLocks xmlns:a="http://schemas.openxmlformats.org/drawingml/2006/main" noChangeAspect="1"/>
+            </wp:cNvGraphicFramePr>
+            <a:graphic xmlns:a="http://schemas.openxmlformats.org/drawingml/2006/main">
+              <a:graphicData uri="http://schemas.openxmlformats.org/drawingml/2006/picture">
+                <pic:pic xmlns:pic="http://schemas.openxmlformats.org/drawingml/2006/picture">
+                  <pic:nvPicPr>
+                    <pic:cNvPr id="0" name=""/>
+                    <pic:cNvPicPr/>
+                  </pic:nvPicPr>
+                  <pic:blipFill>
+                    <a:blip r:embed="rId16"/>
+                    <a:stretch>
+                      <a:fillRect/>
+                    </a:stretch>
+                  </pic:blipFill>
+                  <pic:spPr>
+                    <a:xfrm>
+                      <a:off x="0" y="0"/>
+                      <a:ext cx="3228975" cy="1314450"/>
+                    </a:xfrm>
+                    <a:prstGeom prst="rect">
+                      <a:avLst/>
+                    </a:prstGeom>
+                  </pic:spPr>
+                </pic:pic>
+              </a:graphicData>
+            </a:graphic>
+          </wp:inline>
+        </w:drawing>
+      </w:r>
+      <w:r>
+        <w:rPr>
+          <w:noProof/>
+          <w:lang w:eastAsia="ru-RU"/>
+        </w:rPr>
+        <w:drawing>
+          <wp:inline distT="0" distB="0" distL="0" distR="0" wp14:anchorId="49015454" wp14:editId="530CF15B">
+            <wp:extent cx="2735073" cy="2353586"/>
+            <wp:effectExtent l="0" t="0" r="8255" b="8890"/>
+            <wp:docPr id="12" name="Рисунок 12"/>
+            <wp:cNvGraphicFramePr>
+              <a:graphicFrameLocks xmlns:a="http://schemas.openxmlformats.org/drawingml/2006/main" noChangeAspect="1"/>
+            </wp:cNvGraphicFramePr>
+            <a:graphic xmlns:a="http://schemas.openxmlformats.org/drawingml/2006/main">
+              <a:graphicData uri="http://schemas.openxmlformats.org/drawingml/2006/picture">
+                <pic:pic xmlns:pic="http://schemas.openxmlformats.org/drawingml/2006/picture">
+                  <pic:nvPicPr>
+                    <pic:cNvPr id="0" name=""/>
+                    <pic:cNvPicPr/>
+                  </pic:nvPicPr>
+                  <pic:blipFill>
+                    <a:blip r:embed="rId17"/>
+                    <a:stretch>
+                      <a:fillRect/>
+                    </a:stretch>
+                  </pic:blipFill>
+                  <pic:spPr>
+                    <a:xfrm>
+                      <a:off x="0" y="0"/>
+                      <a:ext cx="2733675" cy="2352383"/>
+                    </a:xfrm>
+                    <a:prstGeom prst="rect">
+                      <a:avLst/>
+                    </a:prstGeom>
+                  </pic:spPr>
+                </pic:pic>
+              </a:graphicData>
+            </a:graphic>
+          </wp:inline>
+        </w:drawing>
+      </w:r>
+    </w:p>
+    <w:p>
+      <w:pPr>
+        <w:shd w:val="clear" w:color="auto" w:fill="FFFFFF"/>
+        <w:tabs>
+          <w:tab w:val="left" w:pos="916"/>
+          <w:tab w:val="left" w:pos="1832"/>
+          <w:tab w:val="left" w:pos="2748"/>
+          <w:tab w:val="left" w:pos="3664"/>
+          <w:tab w:val="left" w:pos="4580"/>
+          <w:tab w:val="left" w:pos="5496"/>
+          <w:tab w:val="left" w:pos="6412"/>
+          <w:tab w:val="left" w:pos="7328"/>
+          <w:tab w:val="left" w:pos="8244"/>
+          <w:tab w:val="left" w:pos="9160"/>
+          <w:tab w:val="left" w:pos="10076"/>
+          <w:tab w:val="left" w:pos="10992"/>
+          <w:tab w:val="left" w:pos="11908"/>
+          <w:tab w:val="left" w:pos="12824"/>
+          <w:tab w:val="left" w:pos="13740"/>
+          <w:tab w:val="left" w:pos="14656"/>
+        </w:tabs>
+        <w:spacing w:after="0" w:line="240" w:lineRule="auto"/>
+        <w:jc w:val="both"/>
+        <w:rPr>
+          <w:rFonts w:ascii="Times New Roman" w:hAnsi="Times New Roman" w:cs="Times New Roman"/>
+          <w:sz w:val="32"/>
+          <w:szCs w:val="32"/>
+        </w:rPr>
+      </w:pPr>
+      <w:r>
+        <w:rPr>
+          <w:noProof/>
+          <w:lang w:eastAsia="ru-RU"/>
+        </w:rPr>
+        <w:drawing>
+          <wp:inline distT="0" distB="0" distL="0" distR="0" wp14:anchorId="6ABA15B5" wp14:editId="45FA48AD">
+            <wp:extent cx="4985468" cy="1397627"/>
+            <wp:effectExtent l="0" t="0" r="5715" b="0"/>
+            <wp:docPr id="13" name="Рисунок 13"/>
+            <wp:cNvGraphicFramePr>
+              <a:graphicFrameLocks xmlns:a="http://schemas.openxmlformats.org/drawingml/2006/main" noChangeAspect="1"/>
+            </wp:cNvGraphicFramePr>
+            <a:graphic xmlns:a="http://schemas.openxmlformats.org/drawingml/2006/main">
+              <a:graphicData uri="http://schemas.openxmlformats.org/drawingml/2006/picture">
+                <pic:pic xmlns:pic="http://schemas.openxmlformats.org/drawingml/2006/picture">
+                  <pic:nvPicPr>
+                    <pic:cNvPr id="0" name=""/>
+                    <pic:cNvPicPr/>
+                  </pic:nvPicPr>
+                  <pic:blipFill>
+                    <a:blip r:embed="rId18"/>
+                    <a:stretch>
+                      <a:fillRect/>
+                    </a:stretch>
+                  </pic:blipFill>
+                  <pic:spPr>
+                    <a:xfrm>
+                      <a:off x="0" y="0"/>
+                      <a:ext cx="4991790" cy="1399399"/>
+                    </a:xfrm>
+                    <a:prstGeom prst="rect">
+                      <a:avLst/>
+                    </a:prstGeom>
+                  </pic:spPr>
+                </pic:pic>
+              </a:graphicData>
+            </a:graphic>
+          </wp:inline>
+        </w:drawing>
+      </w:r>
+    </w:p>
+    <w:p>
+      <w:pPr>
+        <w:shd w:val="clear" w:color="auto" w:fill="FFFFFF"/>
+        <w:tabs>
+          <w:tab w:val="left" w:pos="916"/>
+          <w:tab w:val="left" w:pos="1832"/>
+          <w:tab w:val="left" w:pos="2748"/>
+          <w:tab w:val="left" w:pos="3664"/>
+          <w:tab w:val="left" w:pos="4580"/>
+          <w:tab w:val="left" w:pos="5496"/>
+          <w:tab w:val="left" w:pos="6412"/>
+          <w:tab w:val="left" w:pos="7328"/>
+          <w:tab w:val="left" w:pos="8244"/>
+          <w:tab w:val="left" w:pos="9160"/>
+          <w:tab w:val="left" w:pos="10076"/>
+          <w:tab w:val="left" w:pos="10992"/>
+          <w:tab w:val="left" w:pos="11908"/>
+          <w:tab w:val="left" w:pos="12824"/>
+          <w:tab w:val="left" w:pos="13740"/>
+          <w:tab w:val="left" w:pos="14656"/>
+        </w:tabs>
+        <w:spacing w:after="0" w:line="240" w:lineRule="auto"/>
+        <w:jc w:val="both"/>
+        <w:rPr>
+          <w:rFonts w:ascii="Times New Roman" w:hAnsi="Times New Roman" w:cs="Times New Roman"/>
+          <w:sz w:val="32"/>
+          <w:szCs w:val="32"/>
+          <w:u w:val="single"/>
+        </w:rPr>
+      </w:pPr>
+      <w:r>
+        <w:rPr>
+          <w:rFonts w:ascii="Times New Roman" w:hAnsi="Times New Roman" w:cs="Times New Roman"/>
+          <w:sz w:val="32"/>
+          <w:szCs w:val="32"/>
+          <w:u w:val="single"/>
+        </w:rPr>
+        <w:t>Получение формы</w:t>
+      </w:r>
+    </w:p>
+    <w:p>
+      <w:pPr>
+        <w:shd w:val="clear" w:color="auto" w:fill="FFFFFF"/>
+        <w:tabs>
+          <w:tab w:val="left" w:pos="916"/>
+          <w:tab w:val="left" w:pos="1832"/>
+          <w:tab w:val="left" w:pos="2748"/>
+          <w:tab w:val="left" w:pos="3664"/>
+          <w:tab w:val="left" w:pos="4580"/>
+          <w:tab w:val="left" w:pos="5496"/>
+          <w:tab w:val="left" w:pos="6412"/>
+          <w:tab w:val="left" w:pos="7328"/>
+          <w:tab w:val="left" w:pos="8244"/>
+          <w:tab w:val="left" w:pos="9160"/>
+          <w:tab w:val="left" w:pos="10076"/>
+          <w:tab w:val="left" w:pos="10992"/>
+          <w:tab w:val="left" w:pos="11908"/>
+          <w:tab w:val="left" w:pos="12824"/>
+          <w:tab w:val="left" w:pos="13740"/>
+          <w:tab w:val="left" w:pos="14656"/>
+        </w:tabs>
+        <w:spacing w:after="0" w:line="240" w:lineRule="auto"/>
+        <w:jc w:val="both"/>
+        <w:rPr>
+          <w:rFonts w:ascii="Times New Roman" w:hAnsi="Times New Roman" w:cs="Times New Roman"/>
+          <w:sz w:val="32"/>
+          <w:szCs w:val="32"/>
+        </w:rPr>
+      </w:pPr>
+      <w:r>
+        <w:rPr>
+          <w:noProof/>
+          <w:lang w:eastAsia="ru-RU"/>
+        </w:rPr>
+        <w:drawing>
+          <wp:inline distT="0" distB="0" distL="0" distR="0" wp14:anchorId="0A568404" wp14:editId="64E1F746">
+            <wp:extent cx="2698651" cy="604299"/>
+            <wp:effectExtent l="0" t="0" r="6985" b="5715"/>
+            <wp:docPr id="14" name="Рисунок 14"/>
+            <wp:cNvGraphicFramePr>
+              <a:graphicFrameLocks xmlns:a="http://schemas.openxmlformats.org/drawingml/2006/main" noChangeAspect="1"/>
+            </wp:cNvGraphicFramePr>
+            <a:graphic xmlns:a="http://schemas.openxmlformats.org/drawingml/2006/main">
+              <a:graphicData uri="http://schemas.openxmlformats.org/drawingml/2006/picture">
+                <pic:pic xmlns:pic="http://schemas.openxmlformats.org/drawingml/2006/picture">
+                  <pic:nvPicPr>
+                    <pic:cNvPr id="0" name=""/>
+                    <pic:cNvPicPr/>
+                  </pic:nvPicPr>
+                  <pic:blipFill>
+                    <a:blip r:embed="rId19"/>
+                    <a:stretch>
+                      <a:fillRect/>
+                    </a:stretch>
+                  </pic:blipFill>
+                  <pic:spPr>
+                    <a:xfrm>
+                      <a:off x="0" y="0"/>
+                      <a:ext cx="2695344" cy="603558"/>
+                    </a:xfrm>
+                    <a:prstGeom prst="rect">
+                      <a:avLst/>
+                    </a:prstGeom>
+                  </pic:spPr>
+                </pic:pic>
+              </a:graphicData>
+            </a:graphic>
+          </wp:inline>
+        </w:drawing>
+      </w:r>
+    </w:p>
+    <w:p>
+      <w:pPr>
+        <w:shd w:val="clear" w:color="auto" w:fill="FFFFFF"/>
+        <w:tabs>
+          <w:tab w:val="left" w:pos="916"/>
+          <w:tab w:val="left" w:pos="1832"/>
+          <w:tab w:val="left" w:pos="2748"/>
+          <w:tab w:val="left" w:pos="3664"/>
+          <w:tab w:val="left" w:pos="4580"/>
+          <w:tab w:val="left" w:pos="5496"/>
+          <w:tab w:val="left" w:pos="6412"/>
+          <w:tab w:val="left" w:pos="7328"/>
+          <w:tab w:val="left" w:pos="8244"/>
+          <w:tab w:val="left" w:pos="9160"/>
+          <w:tab w:val="left" w:pos="10076"/>
+          <w:tab w:val="left" w:pos="10992"/>
+          <w:tab w:val="left" w:pos="11908"/>
+          <w:tab w:val="left" w:pos="12824"/>
+          <w:tab w:val="left" w:pos="13740"/>
+          <w:tab w:val="left" w:pos="14656"/>
+        </w:tabs>
+        <w:spacing w:after="0" w:line="240" w:lineRule="auto"/>
+        <w:jc w:val="both"/>
+        <w:rPr>
+          <w:rFonts w:ascii="Times New Roman" w:hAnsi="Times New Roman" w:cs="Times New Roman"/>
+          <w:sz w:val="32"/>
+          <w:szCs w:val="32"/>
+        </w:rPr>
+      </w:pPr>
+      <w:r>
+        <w:rPr>
+          <w:noProof/>
+          <w:lang w:eastAsia="ru-RU"/>
+        </w:rPr>
+        <w:drawing>
+          <wp:inline distT="0" distB="0" distL="0" distR="0" wp14:anchorId="71193E7C" wp14:editId="707EFC60">
+            <wp:extent cx="3864334" cy="2615979"/>
+            <wp:effectExtent l="0" t="0" r="3175" b="0"/>
+            <wp:docPr id="15" name="Рисунок 15"/>
+            <wp:cNvGraphicFramePr>
+              <a:graphicFrameLocks xmlns:a="http://schemas.openxmlformats.org/drawingml/2006/main" noChangeAspect="1"/>
+            </wp:cNvGraphicFramePr>
+            <a:graphic xmlns:a="http://schemas.openxmlformats.org/drawingml/2006/main">
+              <a:graphicData uri="http://schemas.openxmlformats.org/drawingml/2006/picture">
+                <pic:pic xmlns:pic="http://schemas.openxmlformats.org/drawingml/2006/picture">
+                  <pic:nvPicPr>
+                    <pic:cNvPr id="0" name=""/>
+                    <pic:cNvPicPr/>
+                  </pic:nvPicPr>
+                  <pic:blipFill>
+                    <a:blip r:embed="rId20"/>
+                    <a:stretch>
+                      <a:fillRect/>
+                    </a:stretch>
+                  </pic:blipFill>
+                  <pic:spPr>
+                    <a:xfrm>
+                      <a:off x="0" y="0"/>
+                      <a:ext cx="3865795" cy="2616968"/>
+                    </a:xfrm>
+                    <a:prstGeom prst="rect">
+                      <a:avLst/>
+                    </a:prstGeom>
+                  </pic:spPr>
+                </pic:pic>
+              </a:graphicData>
+            </a:graphic>
+          </wp:inline>
+        </w:drawing>
+      </w:r>
+    </w:p>
+    <w:p>
+      <w:pPr>
+        <w:shd w:val="clear" w:color="auto" w:fill="FFFFFF"/>
+        <w:tabs>
+          <w:tab w:val="left" w:pos="916"/>
+          <w:tab w:val="left" w:pos="1832"/>
+          <w:tab w:val="left" w:pos="2748"/>
+          <w:tab w:val="left" w:pos="3664"/>
+          <w:tab w:val="left" w:pos="4580"/>
+          <w:tab w:val="left" w:pos="5496"/>
+          <w:tab w:val="left" w:pos="6412"/>
+          <w:tab w:val="left" w:pos="7328"/>
+          <w:tab w:val="left" w:pos="8244"/>
+          <w:tab w:val="left" w:pos="9160"/>
+          <w:tab w:val="left" w:pos="10076"/>
+          <w:tab w:val="left" w:pos="10992"/>
+          <w:tab w:val="left" w:pos="11908"/>
+          <w:tab w:val="left" w:pos="12824"/>
+          <w:tab w:val="left" w:pos="13740"/>
+          <w:tab w:val="left" w:pos="14656"/>
+        </w:tabs>
+        <w:spacing w:after="0" w:line="240" w:lineRule="auto"/>
+        <w:jc w:val="both"/>
+        <w:rPr>
+          <w:rFonts w:ascii="Times New Roman" w:hAnsi="Times New Roman" w:cs="Times New Roman"/>
+          <w:sz w:val="32"/>
+          <w:szCs w:val="32"/>
+        </w:rPr>
+      </w:pPr>
+    </w:p>
+    <w:p>
+      <w:pPr>
+        <w:shd w:val="clear" w:color="auto" w:fill="FFFFFF"/>
+        <w:tabs>
+          <w:tab w:val="left" w:pos="916"/>
+          <w:tab w:val="left" w:pos="1832"/>
+          <w:tab w:val="left" w:pos="2748"/>
+          <w:tab w:val="left" w:pos="3664"/>
+          <w:tab w:val="left" w:pos="4580"/>
+          <w:tab w:val="left" w:pos="5496"/>
+          <w:tab w:val="left" w:pos="6412"/>
+          <w:tab w:val="left" w:pos="7328"/>
+          <w:tab w:val="left" w:pos="8244"/>
+          <w:tab w:val="left" w:pos="9160"/>
+          <w:tab w:val="left" w:pos="10076"/>
+          <w:tab w:val="left" w:pos="10992"/>
+          <w:tab w:val="left" w:pos="11908"/>
+          <w:tab w:val="left" w:pos="12824"/>
+          <w:tab w:val="left" w:pos="13740"/>
+          <w:tab w:val="left" w:pos="14656"/>
+        </w:tabs>
+        <w:spacing w:after="0" w:line="240" w:lineRule="auto"/>
+        <w:jc w:val="both"/>
+        <w:rPr>
+          <w:rFonts w:ascii="Times New Roman" w:hAnsi="Times New Roman" w:cs="Times New Roman"/>
+          <w:sz w:val="32"/>
+          <w:szCs w:val="32"/>
+        </w:rPr>
+      </w:pPr>
+      <w:r>
+        <w:rPr>
+          <w:noProof/>
+          <w:lang w:eastAsia="ru-RU"/>
+        </w:rPr>
+        <w:drawing>
+          <wp:inline distT="0" distB="0" distL="0" distR="0" wp14:anchorId="4C98C3B6" wp14:editId="55BA0D03">
+            <wp:extent cx="3363402" cy="649848"/>
+            <wp:effectExtent l="0" t="0" r="0" b="0"/>
+            <wp:docPr id="16" name="Рисунок 16"/>
+            <wp:cNvGraphicFramePr>
+              <a:graphicFrameLocks xmlns:a="http://schemas.openxmlformats.org/drawingml/2006/main" noChangeAspect="1"/>
+            </wp:cNvGraphicFramePr>
+            <a:graphic xmlns:a="http://schemas.openxmlformats.org/drawingml/2006/main">
+              <a:graphicData uri="http://schemas.openxmlformats.org/drawingml/2006/picture">
+                <pic:pic xmlns:pic="http://schemas.openxmlformats.org/drawingml/2006/picture">
+                  <pic:nvPicPr>
+                    <pic:cNvPr id="0" name=""/>
+                    <pic:cNvPicPr/>
+                  </pic:nvPicPr>
+                  <pic:blipFill>
+                    <a:blip r:embed="rId21"/>
+                    <a:stretch>
+                      <a:fillRect/>
+                    </a:stretch>
+                  </pic:blipFill>
+                  <pic:spPr>
+                    <a:xfrm>
+                      <a:off x="0" y="0"/>
+                      <a:ext cx="3361951" cy="649568"/>
+                    </a:xfrm>
+                    <a:prstGeom prst="rect">
+                      <a:avLst/>
+                    </a:prstGeom>
+                  </pic:spPr>
+                </pic:pic>
+              </a:graphicData>
+            </a:graphic>
+          </wp:inline>
+        </w:drawing>
+      </w:r>
+    </w:p>
+    <w:p>
+      <w:pPr>
+        <w:shd w:val="clear" w:color="auto" w:fill="FFFFFF"/>
+        <w:tabs>
+          <w:tab w:val="left" w:pos="916"/>
+          <w:tab w:val="left" w:pos="1832"/>
+          <w:tab w:val="left" w:pos="2748"/>
+          <w:tab w:val="left" w:pos="3664"/>
+          <w:tab w:val="left" w:pos="4580"/>
+          <w:tab w:val="left" w:pos="5496"/>
+          <w:tab w:val="left" w:pos="6412"/>
+          <w:tab w:val="left" w:pos="7328"/>
+          <w:tab w:val="left" w:pos="8244"/>
+          <w:tab w:val="left" w:pos="9160"/>
+          <w:tab w:val="left" w:pos="10076"/>
+          <w:tab w:val="left" w:pos="10992"/>
+          <w:tab w:val="left" w:pos="11908"/>
+          <w:tab w:val="left" w:pos="12824"/>
+          <w:tab w:val="left" w:pos="13740"/>
+          <w:tab w:val="left" w:pos="14656"/>
+        </w:tabs>
+        <w:spacing w:after="0" w:line="240" w:lineRule="auto"/>
+        <w:jc w:val="both"/>
+        <w:rPr>
+          <w:rFonts w:ascii="Times New Roman" w:hAnsi="Times New Roman" w:cs="Times New Roman"/>
+          <w:sz w:val="32"/>
+          <w:szCs w:val="32"/>
+        </w:rPr>
+      </w:pPr>
+      <w:r>
+        <w:rPr>
+          <w:noProof/>
+          <w:lang w:eastAsia="ru-RU"/>
+        </w:rPr>
+        <w:drawing>
+          <wp:inline distT="0" distB="0" distL="0" distR="0" wp14:anchorId="246F1B07" wp14:editId="556C9337">
+            <wp:extent cx="4158533" cy="422902"/>
+            <wp:effectExtent l="0" t="0" r="0" b="0"/>
+            <wp:docPr id="17" name="Рисунок 17"/>
+            <wp:cNvGraphicFramePr>
+              <a:graphicFrameLocks xmlns:a="http://schemas.openxmlformats.org/drawingml/2006/main" noChangeAspect="1"/>
+            </wp:cNvGraphicFramePr>
+            <a:graphic xmlns:a="http://schemas.openxmlformats.org/drawingml/2006/main">
+              <a:graphicData uri="http://schemas.openxmlformats.org/drawingml/2006/picture">
+                <pic:pic xmlns:pic="http://schemas.openxmlformats.org/drawingml/2006/picture">
+                  <pic:nvPicPr>
+                    <pic:cNvPr id="0" name=""/>
+                    <pic:cNvPicPr/>
+                  </pic:nvPicPr>
+                  <pic:blipFill>
+                    <a:blip r:embed="rId22"/>
+                    <a:stretch>
+                      <a:fillRect/>
+                    </a:stretch>
+                  </pic:blipFill>
+                  <pic:spPr>
+                    <a:xfrm>
+                      <a:off x="0" y="0"/>
+                      <a:ext cx="4161600" cy="423214"/>
+                    </a:xfrm>
+                    <a:prstGeom prst="rect">
+                      <a:avLst/>
+                    </a:prstGeom>
+                  </pic:spPr>
+                </pic:pic>
+              </a:graphicData>
+            </a:graphic>
+          </wp:inline>
+        </w:drawing>
+      </w:r>
+    </w:p>
+    <w:p>
+      <w:pPr>
+        <w:shd w:val="clear" w:color="auto" w:fill="FFFFFF"/>
+        <w:tabs>
+          <w:tab w:val="left" w:pos="916"/>
+          <w:tab w:val="left" w:pos="1832"/>
+          <w:tab w:val="left" w:pos="2748"/>
+          <w:tab w:val="left" w:pos="3664"/>
+          <w:tab w:val="left" w:pos="4580"/>
+          <w:tab w:val="left" w:pos="5496"/>
+          <w:tab w:val="left" w:pos="6412"/>
+          <w:tab w:val="left" w:pos="7328"/>
+          <w:tab w:val="left" w:pos="8244"/>
+          <w:tab w:val="left" w:pos="9160"/>
+          <w:tab w:val="left" w:pos="10076"/>
+          <w:tab w:val="left" w:pos="10992"/>
+          <w:tab w:val="left" w:pos="11908"/>
+          <w:tab w:val="left" w:pos="12824"/>
+          <w:tab w:val="left" w:pos="13740"/>
+          <w:tab w:val="left" w:pos="14656"/>
+        </w:tabs>
+        <w:spacing w:after="0" w:line="240" w:lineRule="auto"/>
+        <w:jc w:val="both"/>
+        <w:rPr>
+          <w:rFonts w:ascii="Times New Roman" w:hAnsi="Times New Roman" w:cs="Times New Roman"/>
+          <w:sz w:val="32"/>
+          <w:szCs w:val="32"/>
+        </w:rPr>
+      </w:pPr>
+      <w:r>
+        <w:rPr>
+          <w:noProof/>
+          <w:lang w:eastAsia="ru-RU"/>
+        </w:rPr>
+        <w:drawing>
+          <wp:inline distT="0" distB="0" distL="0" distR="0" wp14:anchorId="67B77F69" wp14:editId="1B56624F">
+            <wp:extent cx="5470498" cy="1969921"/>
+            <wp:effectExtent l="0" t="0" r="0" b="0"/>
+            <wp:docPr id="18" name="Рисунок 18"/>
+            <wp:cNvGraphicFramePr>
+              <a:graphicFrameLocks xmlns:a="http://schemas.openxmlformats.org/drawingml/2006/main" noChangeAspect="1"/>
+            </wp:cNvGraphicFramePr>
+            <a:graphic xmlns:a="http://schemas.openxmlformats.org/drawingml/2006/main">
+              <a:graphicData uri="http://schemas.openxmlformats.org/drawingml/2006/picture">
+                <pic:pic xmlns:pic="http://schemas.openxmlformats.org/drawingml/2006/picture">
+                  <pic:nvPicPr>
+                    <pic:cNvPr id="0" name=""/>
+                    <pic:cNvPicPr/>
+                  </pic:nvPicPr>
+                  <pic:blipFill>
+                    <a:blip r:embed="rId23"/>
+                    <a:stretch>
+                      <a:fillRect/>
+                    </a:stretch>
+                  </pic:blipFill>
+                  <pic:spPr>
+                    <a:xfrm>
+                      <a:off x="0" y="0"/>
+                      <a:ext cx="5468902" cy="1969346"/>
+                    </a:xfrm>
+                    <a:prstGeom prst="rect">
+                      <a:avLst/>
+                    </a:prstGeom>
+                  </pic:spPr>
+                </pic:pic>
+              </a:graphicData>
+            </a:graphic>
+          </wp:inline>
+        </w:drawing>
+      </w:r>
+    </w:p>
+    <w:p>
+      <w:pPr>
+        <w:shd w:val="clear" w:color="auto" w:fill="FFFFFF"/>
+        <w:tabs>
+          <w:tab w:val="left" w:pos="916"/>
+          <w:tab w:val="left" w:pos="1832"/>
+          <w:tab w:val="left" w:pos="2748"/>
+          <w:tab w:val="left" w:pos="3664"/>
+          <w:tab w:val="left" w:pos="4580"/>
+          <w:tab w:val="left" w:pos="5496"/>
+          <w:tab w:val="left" w:pos="6412"/>
+          <w:tab w:val="left" w:pos="7328"/>
+          <w:tab w:val="left" w:pos="8244"/>
+          <w:tab w:val="left" w:pos="9160"/>
+          <w:tab w:val="left" w:pos="10076"/>
+          <w:tab w:val="left" w:pos="10992"/>
+          <w:tab w:val="left" w:pos="11908"/>
+          <w:tab w:val="left" w:pos="12824"/>
+          <w:tab w:val="left" w:pos="13740"/>
+          <w:tab w:val="left" w:pos="14656"/>
+        </w:tabs>
+        <w:spacing w:after="0" w:line="240" w:lineRule="auto"/>
+        <w:jc w:val="both"/>
+        <w:rPr>
+          <w:rFonts w:ascii="Times New Roman" w:hAnsi="Times New Roman" w:cs="Times New Roman"/>
+          <w:sz w:val="28"/>
+          <w:szCs w:val="28"/>
+          <w:lang w:val="en-US"/>
+        </w:rPr>
+      </w:pPr>
+      <w:r>
+        <w:rPr>
+          <w:rFonts w:ascii="Times New Roman" w:hAnsi="Times New Roman" w:cs="Times New Roman"/>
+          <w:sz w:val="28"/>
+          <w:szCs w:val="28"/>
+          <w:lang w:val="en-US"/>
+        </w:rPr>
+        <w:t xml:space="preserve">    &lt;button</w:t>
+      </w:r>
+      <w:r>
+        <w:rPr>
+          <w:rFonts w:ascii="Times New Roman" w:hAnsi="Times New Roman" w:cs="Times New Roman"/>
+          <w:sz w:val="28"/>
+          <w:szCs w:val="28"/>
+          <w:lang w:val="en-US"/>
+        </w:rPr>
+        <w:t xml:space="preserve"> </w:t>
+      </w:r>
+      <w:r>
+        <w:rPr>
+          <w:rFonts w:ascii="Times New Roman" w:hAnsi="Times New Roman" w:cs="Times New Roman"/>
+          <w:sz w:val="28"/>
+          <w:szCs w:val="28"/>
+          <w:lang w:val="en-US"/>
+        </w:rPr>
+        <w:t>class="</w:t>
+      </w:r>
+      <w:proofErr w:type="spellStart"/>
+      <w:r>
+        <w:rPr>
+          <w:rFonts w:ascii="Times New Roman" w:hAnsi="Times New Roman" w:cs="Times New Roman"/>
+          <w:sz w:val="28"/>
+          <w:szCs w:val="28"/>
+          <w:lang w:val="en-US"/>
+        </w:rPr>
+        <w:t>btn</w:t>
+      </w:r>
+      <w:proofErr w:type="spellEnd"/>
+      <w:r>
+        <w:rPr>
+          <w:rFonts w:ascii="Times New Roman" w:hAnsi="Times New Roman" w:cs="Times New Roman"/>
+          <w:sz w:val="28"/>
+          <w:szCs w:val="28"/>
+          <w:lang w:val="en-US"/>
+        </w:rPr>
+        <w:t xml:space="preserve"> </w:t>
+      </w:r>
+      <w:proofErr w:type="spellStart"/>
+      <w:r>
+        <w:rPr>
+          <w:rFonts w:ascii="Times New Roman" w:hAnsi="Times New Roman" w:cs="Times New Roman"/>
+          <w:sz w:val="28"/>
+          <w:szCs w:val="28"/>
+          <w:lang w:val="en-US"/>
+        </w:rPr>
+        <w:t>btn</w:t>
+      </w:r>
+      <w:proofErr w:type="spellEnd"/>
+      <w:r>
+        <w:rPr>
+          <w:rFonts w:ascii="Times New Roman" w:hAnsi="Times New Roman" w:cs="Times New Roman"/>
+          <w:sz w:val="28"/>
+          <w:szCs w:val="28"/>
+          <w:lang w:val="en-US"/>
+        </w:rPr>
+        <w:t>-success"</w:t>
+      </w:r>
+      <w:r>
+        <w:rPr>
+          <w:rFonts w:ascii="Times New Roman" w:hAnsi="Times New Roman" w:cs="Times New Roman"/>
+          <w:sz w:val="28"/>
+          <w:szCs w:val="28"/>
+          <w:lang w:val="en-US"/>
+        </w:rPr>
+        <w:t xml:space="preserve"> </w:t>
+      </w:r>
+      <w:r>
+        <w:rPr>
+          <w:rFonts w:ascii="Times New Roman" w:hAnsi="Times New Roman" w:cs="Times New Roman"/>
+          <w:sz w:val="28"/>
+          <w:szCs w:val="28"/>
+          <w:lang w:val="en-US"/>
+        </w:rPr>
+        <w:t>type="submit"</w:t>
+      </w:r>
+      <w:r>
+        <w:rPr>
+          <w:rFonts w:ascii="Times New Roman" w:hAnsi="Times New Roman" w:cs="Times New Roman"/>
+          <w:sz w:val="28"/>
+          <w:szCs w:val="28"/>
+          <w:lang w:val="en-US"/>
+        </w:rPr>
+        <w:t xml:space="preserve"> </w:t>
+      </w:r>
+      <w:r>
+        <w:rPr>
+          <w:rFonts w:ascii="Times New Roman" w:hAnsi="Times New Roman" w:cs="Times New Roman"/>
+          <w:sz w:val="28"/>
+          <w:szCs w:val="28"/>
+          <w:lang w:val="en-US"/>
+        </w:rPr>
+        <w:t>[disabled</w:t>
+      </w:r>
+      <w:proofErr w:type="gramStart"/>
+      <w:r>
+        <w:rPr>
+          <w:rFonts w:ascii="Times New Roman" w:hAnsi="Times New Roman" w:cs="Times New Roman"/>
+          <w:sz w:val="28"/>
+          <w:szCs w:val="28"/>
+          <w:lang w:val="en-US"/>
+        </w:rPr>
+        <w:t>]=</w:t>
+      </w:r>
+      <w:proofErr w:type="gramEnd"/>
+      <w:r>
+        <w:rPr>
+          <w:rFonts w:ascii="Times New Roman" w:hAnsi="Times New Roman" w:cs="Times New Roman"/>
+          <w:sz w:val="28"/>
+          <w:szCs w:val="28"/>
+          <w:lang w:val="en-US"/>
+        </w:rPr>
+        <w:t>"!</w:t>
+      </w:r>
+      <w:proofErr w:type="spellStart"/>
+      <w:r>
+        <w:rPr>
+          <w:rFonts w:ascii="Times New Roman" w:hAnsi="Times New Roman" w:cs="Times New Roman"/>
+          <w:sz w:val="28"/>
+          <w:szCs w:val="28"/>
+          <w:lang w:val="en-US"/>
+        </w:rPr>
+        <w:t>form.valid</w:t>
+      </w:r>
+      <w:proofErr w:type="spellEnd"/>
+      <w:r>
+        <w:rPr>
+          <w:rFonts w:ascii="Times New Roman" w:hAnsi="Times New Roman" w:cs="Times New Roman"/>
+          <w:sz w:val="28"/>
+          <w:szCs w:val="28"/>
+          <w:lang w:val="en-US"/>
+        </w:rPr>
+        <w:t>"</w:t>
+      </w:r>
+    </w:p>
+    <w:p>
+      <w:pPr>
+        <w:shd w:val="clear" w:color="auto" w:fill="FFFFFF"/>
+        <w:tabs>
+          <w:tab w:val="left" w:pos="916"/>
+          <w:tab w:val="left" w:pos="1832"/>
+          <w:tab w:val="left" w:pos="2748"/>
+          <w:tab w:val="left" w:pos="3664"/>
+          <w:tab w:val="left" w:pos="4580"/>
+          <w:tab w:val="left" w:pos="5496"/>
+          <w:tab w:val="left" w:pos="6412"/>
+          <w:tab w:val="left" w:pos="7328"/>
+          <w:tab w:val="left" w:pos="8244"/>
+          <w:tab w:val="left" w:pos="9160"/>
+          <w:tab w:val="left" w:pos="10076"/>
+          <w:tab w:val="left" w:pos="10992"/>
+          <w:tab w:val="left" w:pos="11908"/>
+          <w:tab w:val="left" w:pos="12824"/>
+          <w:tab w:val="left" w:pos="13740"/>
+          <w:tab w:val="left" w:pos="14656"/>
+        </w:tabs>
+        <w:spacing w:after="0" w:line="240" w:lineRule="auto"/>
+        <w:jc w:val="both"/>
+        <w:rPr>
+          <w:rFonts w:ascii="Times New Roman" w:hAnsi="Times New Roman" w:cs="Times New Roman"/>
+          <w:sz w:val="28"/>
+          <w:szCs w:val="28"/>
+        </w:rPr>
+      </w:pPr>
+      <w:r>
+        <w:rPr>
+          <w:rFonts w:ascii="Times New Roman" w:hAnsi="Times New Roman" w:cs="Times New Roman"/>
+          <w:sz w:val="28"/>
+          <w:szCs w:val="28"/>
+          <w:lang w:val="en-US"/>
+        </w:rPr>
+        <w:t xml:space="preserve">    </w:t>
+      </w:r>
+      <w:r>
+        <w:rPr>
+          <w:rFonts w:ascii="Times New Roman" w:hAnsi="Times New Roman" w:cs="Times New Roman"/>
+          <w:sz w:val="28"/>
+          <w:szCs w:val="28"/>
+        </w:rPr>
+        <w:t>&gt;Сохранить&lt;/</w:t>
+      </w:r>
+      <w:proofErr w:type="spellStart"/>
+      <w:r>
+        <w:rPr>
+          <w:rFonts w:ascii="Times New Roman" w:hAnsi="Times New Roman" w:cs="Times New Roman"/>
+          <w:sz w:val="28"/>
+          <w:szCs w:val="28"/>
+        </w:rPr>
+        <w:t>button</w:t>
+      </w:r>
+      <w:proofErr w:type="spellEnd"/>
+      <w:r>
+        <w:rPr>
+          <w:rFonts w:ascii="Times New Roman" w:hAnsi="Times New Roman" w:cs="Times New Roman"/>
+          <w:sz w:val="28"/>
+          <w:szCs w:val="28"/>
+        </w:rPr>
+        <w:t>&gt;</w:t>
+      </w:r>
+    </w:p>
+    <w:p>
+      <w:pPr>
+        <w:shd w:val="clear" w:color="auto" w:fill="FFFFFF"/>
+        <w:tabs>
+          <w:tab w:val="left" w:pos="916"/>
+          <w:tab w:val="left" w:pos="1832"/>
+          <w:tab w:val="left" w:pos="2748"/>
+          <w:tab w:val="left" w:pos="3664"/>
+          <w:tab w:val="left" w:pos="4580"/>
+          <w:tab w:val="left" w:pos="5496"/>
+          <w:tab w:val="left" w:pos="6412"/>
+          <w:tab w:val="left" w:pos="7328"/>
+          <w:tab w:val="left" w:pos="8244"/>
+          <w:tab w:val="left" w:pos="9160"/>
+          <w:tab w:val="left" w:pos="10076"/>
+          <w:tab w:val="left" w:pos="10992"/>
+          <w:tab w:val="left" w:pos="11908"/>
+          <w:tab w:val="left" w:pos="12824"/>
+          <w:tab w:val="left" w:pos="13740"/>
+          <w:tab w:val="left" w:pos="14656"/>
+        </w:tabs>
+        <w:spacing w:after="0" w:line="240" w:lineRule="auto"/>
+        <w:jc w:val="both"/>
+        <w:rPr>
+          <w:rFonts w:ascii="Times New Roman" w:hAnsi="Times New Roman" w:cs="Times New Roman"/>
+          <w:sz w:val="28"/>
+          <w:szCs w:val="28"/>
+        </w:rPr>
+      </w:pPr>
+      <w:r>
+        <w:rPr>
+          <w:noProof/>
+          <w:lang w:eastAsia="ru-RU"/>
+        </w:rPr>
+        <w:drawing>
+          <wp:inline distT="0" distB="0" distL="0" distR="0" wp14:anchorId="5AE9469C" wp14:editId="302DC80D">
+            <wp:extent cx="3363402" cy="1653871"/>
+            <wp:effectExtent l="0" t="0" r="8890" b="3810"/>
+            <wp:docPr id="19" name="Рисунок 19"/>
+            <wp:cNvGraphicFramePr>
+              <a:graphicFrameLocks xmlns:a="http://schemas.openxmlformats.org/drawingml/2006/main" noChangeAspect="1"/>
+            </wp:cNvGraphicFramePr>
+            <a:graphic xmlns:a="http://schemas.openxmlformats.org/drawingml/2006/main">
+              <a:graphicData uri="http://schemas.openxmlformats.org/drawingml/2006/picture">
+                <pic:pic xmlns:pic="http://schemas.openxmlformats.org/drawingml/2006/picture">
+                  <pic:nvPicPr>
+                    <pic:cNvPr id="0" name=""/>
+                    <pic:cNvPicPr/>
+                  </pic:nvPicPr>
+                  <pic:blipFill>
+                    <a:blip r:embed="rId24"/>
+                    <a:stretch>
+                      <a:fillRect/>
+                    </a:stretch>
+                  </pic:blipFill>
+                  <pic:spPr>
+                    <a:xfrm>
+                      <a:off x="0" y="0"/>
+                      <a:ext cx="3364783" cy="1654550"/>
+                    </a:xfrm>
+                    <a:prstGeom prst="rect">
+                      <a:avLst/>
+                    </a:prstGeom>
+                  </pic:spPr>
+                </pic:pic>
+              </a:graphicData>
+            </a:graphic>
+          </wp:inline>
+        </w:drawing>
+      </w:r>
+    </w:p>
+    <w:p>
+      <w:pPr>
+        <w:shd w:val="clear" w:color="auto" w:fill="FFFFFF"/>
+        <w:tabs>
+          <w:tab w:val="left" w:pos="916"/>
+          <w:tab w:val="left" w:pos="1832"/>
+          <w:tab w:val="left" w:pos="2748"/>
+          <w:tab w:val="left" w:pos="3664"/>
+          <w:tab w:val="left" w:pos="4580"/>
+          <w:tab w:val="left" w:pos="5496"/>
+          <w:tab w:val="left" w:pos="6412"/>
+          <w:tab w:val="left" w:pos="7328"/>
+          <w:tab w:val="left" w:pos="8244"/>
+          <w:tab w:val="left" w:pos="9160"/>
+          <w:tab w:val="left" w:pos="10076"/>
+          <w:tab w:val="left" w:pos="10992"/>
+          <w:tab w:val="left" w:pos="11908"/>
+          <w:tab w:val="left" w:pos="12824"/>
+          <w:tab w:val="left" w:pos="13740"/>
+          <w:tab w:val="left" w:pos="14656"/>
+        </w:tabs>
+        <w:spacing w:after="0" w:line="240" w:lineRule="auto"/>
+        <w:jc w:val="both"/>
+        <w:rPr>
+          <w:rFonts w:ascii="Times New Roman" w:hAnsi="Times New Roman" w:cs="Times New Roman"/>
+          <w:sz w:val="28"/>
+          <w:szCs w:val="28"/>
+        </w:rPr>
+      </w:pPr>
+      <w:r>
+        <w:rPr>
+          <w:noProof/>
+          <w:lang w:eastAsia="ru-RU"/>
+        </w:rPr>
+        <w:drawing>
+          <wp:inline distT="0" distB="0" distL="0" distR="0" wp14:anchorId="405FA19D" wp14:editId="17EDD057">
+            <wp:extent cx="6152515" cy="595630"/>
+            <wp:effectExtent l="0" t="0" r="635" b="0"/>
+            <wp:docPr id="21" name="Рисунок 21"/>
+            <wp:cNvGraphicFramePr>
+              <a:graphicFrameLocks xmlns:a="http://schemas.openxmlformats.org/drawingml/2006/main" noChangeAspect="1"/>
+            </wp:cNvGraphicFramePr>
+            <a:graphic xmlns:a="http://schemas.openxmlformats.org/drawingml/2006/main">
+              <a:graphicData uri="http://schemas.openxmlformats.org/drawingml/2006/picture">
+                <pic:pic xmlns:pic="http://schemas.openxmlformats.org/drawingml/2006/picture">
+                  <pic:nvPicPr>
+                    <pic:cNvPr id="0" name=""/>
+                    <pic:cNvPicPr/>
+                  </pic:nvPicPr>
+                  <pic:blipFill>
+                    <a:blip r:embed="rId25"/>
+                    <a:stretch>
+                      <a:fillRect/>
+                    </a:stretch>
+                  </pic:blipFill>
+                  <pic:spPr>
+                    <a:xfrm>
+                      <a:off x="0" y="0"/>
+                      <a:ext cx="6152515" cy="595630"/>
+                    </a:xfrm>
+                    <a:prstGeom prst="rect">
+                      <a:avLst/>
+                    </a:prstGeom>
+                  </pic:spPr>
+                </pic:pic>
+              </a:graphicData>
+            </a:graphic>
+          </wp:inline>
+        </w:drawing>
+      </w:r>
+    </w:p>
+    <w:p>
+      <w:pPr>
+        <w:shd w:val="clear" w:color="auto" w:fill="FFFFFF"/>
+        <w:tabs>
+          <w:tab w:val="left" w:pos="916"/>
+          <w:tab w:val="left" w:pos="1832"/>
+          <w:tab w:val="left" w:pos="2748"/>
+          <w:tab w:val="left" w:pos="3664"/>
+          <w:tab w:val="left" w:pos="4580"/>
+          <w:tab w:val="left" w:pos="5496"/>
+          <w:tab w:val="left" w:pos="6412"/>
+          <w:tab w:val="left" w:pos="7328"/>
+          <w:tab w:val="left" w:pos="8244"/>
+          <w:tab w:val="left" w:pos="9160"/>
+          <w:tab w:val="left" w:pos="10076"/>
+          <w:tab w:val="left" w:pos="10992"/>
+          <w:tab w:val="left" w:pos="11908"/>
+          <w:tab w:val="left" w:pos="12824"/>
+          <w:tab w:val="left" w:pos="13740"/>
+          <w:tab w:val="left" w:pos="14656"/>
+        </w:tabs>
+        <w:spacing w:after="0" w:line="240" w:lineRule="auto"/>
+        <w:jc w:val="both"/>
+        <w:rPr>
+          <w:rFonts w:ascii="Times New Roman" w:hAnsi="Times New Roman" w:cs="Times New Roman"/>
+          <w:sz w:val="28"/>
+          <w:szCs w:val="28"/>
+        </w:rPr>
+      </w:pPr>
+      <w:r>
+        <w:rPr>
+          <w:noProof/>
+          <w:lang w:eastAsia="ru-RU"/>
+        </w:rPr>
+        <w:drawing>
+          <wp:inline distT="0" distB="0" distL="0" distR="0" wp14:anchorId="2035DC29" wp14:editId="6B1EAC56">
+            <wp:extent cx="6152515" cy="595630"/>
+            <wp:effectExtent l="0" t="0" r="635" b="0"/>
+            <wp:docPr id="22" name="Рисунок 22"/>
+            <wp:cNvGraphicFramePr>
+              <a:graphicFrameLocks xmlns:a="http://schemas.openxmlformats.org/drawingml/2006/main" noChangeAspect="1"/>
+            </wp:cNvGraphicFramePr>
+            <a:graphic xmlns:a="http://schemas.openxmlformats.org/drawingml/2006/main">
+              <a:graphicData uri="http://schemas.openxmlformats.org/drawingml/2006/picture">
+                <pic:pic xmlns:pic="http://schemas.openxmlformats.org/drawingml/2006/picture">
+                  <pic:nvPicPr>
+                    <pic:cNvPr id="0" name=""/>
+                    <pic:cNvPicPr/>
+                  </pic:nvPicPr>
+                  <pic:blipFill>
+                    <a:blip r:embed="rId25"/>
+                    <a:stretch>
+                      <a:fillRect/>
+                    </a:stretch>
+                  </pic:blipFill>
+                  <pic:spPr>
+                    <a:xfrm>
+                      <a:off x="0" y="0"/>
+                      <a:ext cx="6152515" cy="595630"/>
+                    </a:xfrm>
+                    <a:prstGeom prst="rect">
+                      <a:avLst/>
+                    </a:prstGeom>
+                  </pic:spPr>
+                </pic:pic>
+              </a:graphicData>
+            </a:graphic>
+          </wp:inline>
+        </w:drawing>
+      </w:r>
+    </w:p>
+    <w:p>
+      <w:pPr>
+        <w:shd w:val="clear" w:color="auto" w:fill="FFFFFF"/>
+        <w:tabs>
+          <w:tab w:val="left" w:pos="916"/>
+          <w:tab w:val="left" w:pos="1832"/>
+          <w:tab w:val="left" w:pos="2748"/>
+          <w:tab w:val="left" w:pos="3664"/>
+          <w:tab w:val="left" w:pos="4580"/>
+          <w:tab w:val="left" w:pos="5496"/>
+          <w:tab w:val="left" w:pos="6412"/>
+          <w:tab w:val="left" w:pos="7328"/>
+          <w:tab w:val="left" w:pos="8244"/>
+          <w:tab w:val="left" w:pos="9160"/>
+          <w:tab w:val="left" w:pos="10076"/>
+          <w:tab w:val="left" w:pos="10992"/>
+          <w:tab w:val="left" w:pos="11908"/>
+          <w:tab w:val="left" w:pos="12824"/>
+          <w:tab w:val="left" w:pos="13740"/>
+          <w:tab w:val="left" w:pos="14656"/>
+        </w:tabs>
+        <w:spacing w:after="0" w:line="240" w:lineRule="auto"/>
+        <w:jc w:val="both"/>
+        <w:rPr>
+          <w:rFonts w:ascii="Times New Roman" w:hAnsi="Times New Roman" w:cs="Times New Roman"/>
+          <w:sz w:val="28"/>
+          <w:szCs w:val="28"/>
+        </w:rPr>
+      </w:pPr>
+      <w:r>
+        <w:rPr>
+          <w:noProof/>
+          <w:lang w:eastAsia="ru-RU"/>
+        </w:rPr>
+        <w:drawing>
+          <wp:inline distT="0" distB="0" distL="0" distR="0" wp14:anchorId="661D29CF" wp14:editId="4B6A40F7">
+            <wp:extent cx="3023870" cy="3821373"/>
+            <wp:effectExtent l="0" t="0" r="5080" b="8255"/>
+            <wp:docPr id="23" name="Рисунок 23"/>
+            <wp:cNvGraphicFramePr>
+              <a:graphicFrameLocks xmlns:a="http://schemas.openxmlformats.org/drawingml/2006/main" noChangeAspect="1"/>
+            </wp:cNvGraphicFramePr>
+            <a:graphic xmlns:a="http://schemas.openxmlformats.org/drawingml/2006/main">
+              <a:graphicData uri="http://schemas.openxmlformats.org/drawingml/2006/picture">
+                <pic:pic xmlns:pic="http://schemas.openxmlformats.org/drawingml/2006/picture">
+                  <pic:nvPicPr>
+                    <pic:cNvPr id="0" name=""/>
+                    <pic:cNvPicPr/>
+                  </pic:nvPicPr>
+                  <pic:blipFill>
+                    <a:blip r:embed="rId26"/>
+                    <a:stretch>
+                      <a:fillRect/>
+                    </a:stretch>
+                  </pic:blipFill>
+                  <pic:spPr>
+                    <a:xfrm>
+                      <a:off x="0" y="0"/>
+                      <a:ext cx="3023597" cy="3821028"/>
+                    </a:xfrm>
+                    <a:prstGeom prst="rect">
+                      <a:avLst/>
+                    </a:prstGeom>
+                  </pic:spPr>
+                </pic:pic>
+              </a:graphicData>
+            </a:graphic>
+          </wp:inline>
+        </w:drawing>
+      </w:r>
+    </w:p>
+    <w:p>
+      <w:pPr>
+        <w:shd w:val="clear" w:color="auto" w:fill="FFFFFF"/>
+        <w:tabs>
+          <w:tab w:val="left" w:pos="916"/>
+          <w:tab w:val="left" w:pos="1832"/>
+          <w:tab w:val="left" w:pos="2748"/>
+          <w:tab w:val="left" w:pos="3664"/>
+          <w:tab w:val="left" w:pos="4580"/>
+          <w:tab w:val="left" w:pos="5496"/>
+          <w:tab w:val="left" w:pos="6412"/>
+          <w:tab w:val="left" w:pos="7328"/>
+          <w:tab w:val="left" w:pos="8244"/>
+          <w:tab w:val="left" w:pos="9160"/>
+          <w:tab w:val="left" w:pos="10076"/>
+          <w:tab w:val="left" w:pos="10992"/>
+          <w:tab w:val="left" w:pos="11908"/>
+          <w:tab w:val="left" w:pos="12824"/>
+          <w:tab w:val="left" w:pos="13740"/>
+          <w:tab w:val="left" w:pos="14656"/>
+        </w:tabs>
+        <w:spacing w:after="0" w:line="240" w:lineRule="auto"/>
+        <w:jc w:val="both"/>
+        <w:rPr>
+          <w:rFonts w:ascii="Times New Roman" w:hAnsi="Times New Roman" w:cs="Times New Roman"/>
+          <w:sz w:val="28"/>
+          <w:szCs w:val="28"/>
+        </w:rPr>
+      </w:pPr>
+    </w:p>
+    <w:p>
+      <w:pPr>
+        <w:shd w:val="clear" w:color="auto" w:fill="FFFFFF"/>
+        <w:tabs>
+          <w:tab w:val="left" w:pos="916"/>
+          <w:tab w:val="left" w:pos="1832"/>
+          <w:tab w:val="left" w:pos="2748"/>
+          <w:tab w:val="left" w:pos="3664"/>
+          <w:tab w:val="left" w:pos="4580"/>
+          <w:tab w:val="left" w:pos="5496"/>
+          <w:tab w:val="left" w:pos="6412"/>
+          <w:tab w:val="left" w:pos="7328"/>
+          <w:tab w:val="left" w:pos="8244"/>
+          <w:tab w:val="left" w:pos="9160"/>
+          <w:tab w:val="left" w:pos="10076"/>
+          <w:tab w:val="left" w:pos="10992"/>
+          <w:tab w:val="left" w:pos="11908"/>
+          <w:tab w:val="left" w:pos="12824"/>
+          <w:tab w:val="left" w:pos="13740"/>
+          <w:tab w:val="left" w:pos="14656"/>
+        </w:tabs>
+        <w:spacing w:after="0" w:line="240" w:lineRule="auto"/>
+        <w:jc w:val="both"/>
+        <w:rPr>
+          <w:rFonts w:ascii="Times New Roman" w:hAnsi="Times New Roman" w:cs="Times New Roman"/>
+          <w:sz w:val="28"/>
+          <w:szCs w:val="28"/>
+        </w:rPr>
+      </w:pPr>
+      <w:r>
+        <w:rPr>
+          <w:noProof/>
+          <w:lang w:eastAsia="ru-RU"/>
+        </w:rPr>
+        <w:lastRenderedPageBreak/>
+        <w:drawing>
+          <wp:inline distT="0" distB="0" distL="0" distR="0" wp14:anchorId="73F1E419" wp14:editId="230CD434">
+            <wp:extent cx="2872854" cy="2426136"/>
+            <wp:effectExtent l="0" t="0" r="3810" b="0"/>
+            <wp:docPr id="24" name="Рисунок 24"/>
+            <wp:cNvGraphicFramePr>
+              <a:graphicFrameLocks xmlns:a="http://schemas.openxmlformats.org/drawingml/2006/main" noChangeAspect="1"/>
+            </wp:cNvGraphicFramePr>
+            <a:graphic xmlns:a="http://schemas.openxmlformats.org/drawingml/2006/main">
+              <a:graphicData uri="http://schemas.openxmlformats.org/drawingml/2006/picture">
+                <pic:pic xmlns:pic="http://schemas.openxmlformats.org/drawingml/2006/picture">
+                  <pic:nvPicPr>
+                    <pic:cNvPr id="0" name=""/>
+                    <pic:cNvPicPr/>
+                  </pic:nvPicPr>
+                  <pic:blipFill>
+                    <a:blip r:embed="rId27"/>
+                    <a:stretch>
+                      <a:fillRect/>
+                    </a:stretch>
+                  </pic:blipFill>
+                  <pic:spPr>
+                    <a:xfrm>
+                      <a:off x="0" y="0"/>
+                      <a:ext cx="2876294" cy="2429041"/>
+                    </a:xfrm>
+                    <a:prstGeom prst="rect">
+                      <a:avLst/>
+                    </a:prstGeom>
+                  </pic:spPr>
+                </pic:pic>
+              </a:graphicData>
+            </a:graphic>
+          </wp:inline>
+        </w:drawing>
+      </w:r>
+    </w:p>
+    <w:p>
+      <w:pPr>
+        <w:shd w:val="clear" w:color="auto" w:fill="FFFFFF"/>
+        <w:tabs>
+          <w:tab w:val="left" w:pos="916"/>
+          <w:tab w:val="left" w:pos="1832"/>
+          <w:tab w:val="left" w:pos="2748"/>
+          <w:tab w:val="left" w:pos="3664"/>
+          <w:tab w:val="left" w:pos="4580"/>
+          <w:tab w:val="left" w:pos="5496"/>
+          <w:tab w:val="left" w:pos="6412"/>
+          <w:tab w:val="left" w:pos="7328"/>
+          <w:tab w:val="left" w:pos="8244"/>
+          <w:tab w:val="left" w:pos="9160"/>
+          <w:tab w:val="left" w:pos="10076"/>
+          <w:tab w:val="left" w:pos="10992"/>
+          <w:tab w:val="left" w:pos="11908"/>
+          <w:tab w:val="left" w:pos="12824"/>
+          <w:tab w:val="left" w:pos="13740"/>
+          <w:tab w:val="left" w:pos="14656"/>
+        </w:tabs>
+        <w:spacing w:after="0" w:line="240" w:lineRule="auto"/>
+        <w:jc w:val="both"/>
+        <w:rPr>
+          <w:rFonts w:ascii="Times New Roman" w:hAnsi="Times New Roman" w:cs="Times New Roman"/>
+          <w:sz w:val="28"/>
+          <w:szCs w:val="28"/>
+        </w:rPr>
+      </w:pPr>
+      <w:r>
+        <w:rPr>
+          <w:noProof/>
+          <w:lang w:eastAsia="ru-RU"/>
+        </w:rPr>
+        <w:drawing>
+          <wp:inline distT="0" distB="0" distL="0" distR="0" wp14:anchorId="79DE2671" wp14:editId="7129A0F3">
+            <wp:extent cx="2808057" cy="798394"/>
+            <wp:effectExtent l="0" t="0" r="0" b="1905"/>
+            <wp:docPr id="26" name="Рисунок 26"/>
+            <wp:cNvGraphicFramePr>
+              <a:graphicFrameLocks xmlns:a="http://schemas.openxmlformats.org/drawingml/2006/main" noChangeAspect="1"/>
+            </wp:cNvGraphicFramePr>
+            <a:graphic xmlns:a="http://schemas.openxmlformats.org/drawingml/2006/main">
+              <a:graphicData uri="http://schemas.openxmlformats.org/drawingml/2006/picture">
+                <pic:pic xmlns:pic="http://schemas.openxmlformats.org/drawingml/2006/picture">
+                  <pic:nvPicPr>
+                    <pic:cNvPr id="0" name=""/>
+                    <pic:cNvPicPr/>
+                  </pic:nvPicPr>
+                  <pic:blipFill>
+                    <a:blip r:embed="rId28"/>
+                    <a:stretch>
+                      <a:fillRect/>
+                    </a:stretch>
+                  </pic:blipFill>
+                  <pic:spPr>
+                    <a:xfrm>
+                      <a:off x="0" y="0"/>
+                      <a:ext cx="2821324" cy="802166"/>
+                    </a:xfrm>
+                    <a:prstGeom prst="rect">
+                      <a:avLst/>
+                    </a:prstGeom>
+                  </pic:spPr>
+                </pic:pic>
+              </a:graphicData>
+            </a:graphic>
+          </wp:inline>
+        </w:drawing>
+      </w:r>
+    </w:p>
+    <w:p>
+      <w:pPr>
+        <w:shd w:val="clear" w:color="auto" w:fill="FFFFFF"/>
+        <w:tabs>
+          <w:tab w:val="left" w:pos="916"/>
+          <w:tab w:val="left" w:pos="1832"/>
+          <w:tab w:val="left" w:pos="2748"/>
+          <w:tab w:val="left" w:pos="3664"/>
+          <w:tab w:val="left" w:pos="4580"/>
+          <w:tab w:val="left" w:pos="5496"/>
+          <w:tab w:val="left" w:pos="6412"/>
+          <w:tab w:val="left" w:pos="7328"/>
+          <w:tab w:val="left" w:pos="8244"/>
+          <w:tab w:val="left" w:pos="9160"/>
+          <w:tab w:val="left" w:pos="10076"/>
+          <w:tab w:val="left" w:pos="10992"/>
+          <w:tab w:val="left" w:pos="11908"/>
+          <w:tab w:val="left" w:pos="12824"/>
+          <w:tab w:val="left" w:pos="13740"/>
+          <w:tab w:val="left" w:pos="14656"/>
+        </w:tabs>
+        <w:spacing w:after="0" w:line="240" w:lineRule="auto"/>
+        <w:jc w:val="both"/>
+        <w:rPr>
+          <w:rFonts w:ascii="Times New Roman" w:hAnsi="Times New Roman" w:cs="Times New Roman"/>
+          <w:sz w:val="28"/>
+          <w:szCs w:val="28"/>
+          <w:u w:val="single"/>
+        </w:rPr>
+      </w:pPr>
+      <w:r>
+        <w:rPr>
+          <w:rFonts w:ascii="Times New Roman" w:hAnsi="Times New Roman" w:cs="Times New Roman"/>
+          <w:sz w:val="28"/>
+          <w:szCs w:val="28"/>
+          <w:u w:val="single"/>
+        </w:rPr>
+        <w:t>Реактивный подход</w:t>
+      </w:r>
+    </w:p>
+    <w:p>
+      <w:pPr>
+        <w:shd w:val="clear" w:color="auto" w:fill="FFFFFF"/>
+        <w:tabs>
+          <w:tab w:val="left" w:pos="916"/>
+          <w:tab w:val="left" w:pos="1832"/>
+          <w:tab w:val="left" w:pos="2748"/>
+          <w:tab w:val="left" w:pos="3664"/>
+          <w:tab w:val="left" w:pos="4580"/>
+          <w:tab w:val="left" w:pos="5496"/>
+          <w:tab w:val="left" w:pos="6412"/>
+          <w:tab w:val="left" w:pos="7328"/>
+          <w:tab w:val="left" w:pos="8244"/>
+          <w:tab w:val="left" w:pos="9160"/>
+          <w:tab w:val="left" w:pos="10076"/>
+          <w:tab w:val="left" w:pos="10992"/>
+          <w:tab w:val="left" w:pos="11908"/>
+          <w:tab w:val="left" w:pos="12824"/>
+          <w:tab w:val="left" w:pos="13740"/>
+          <w:tab w:val="left" w:pos="14656"/>
+        </w:tabs>
+        <w:spacing w:after="0" w:line="240" w:lineRule="auto"/>
+        <w:jc w:val="both"/>
+        <w:rPr>
+          <w:rFonts w:ascii="Times New Roman" w:hAnsi="Times New Roman" w:cs="Times New Roman"/>
+          <w:sz w:val="28"/>
+          <w:szCs w:val="28"/>
+          <w:u w:val="single"/>
+        </w:rPr>
+      </w:pPr>
+      <w:r>
+        <w:rPr>
+          <w:noProof/>
+          <w:lang w:eastAsia="ru-RU"/>
+        </w:rPr>
+        <w:drawing>
+          <wp:inline distT="0" distB="0" distL="0" distR="0" wp14:anchorId="44EB58B5" wp14:editId="25234208">
+            <wp:extent cx="4988257" cy="1345270"/>
+            <wp:effectExtent l="0" t="0" r="3175" b="7620"/>
+            <wp:docPr id="28" name="Рисунок 28"/>
+            <wp:cNvGraphicFramePr>
+              <a:graphicFrameLocks xmlns:a="http://schemas.openxmlformats.org/drawingml/2006/main" noChangeAspect="1"/>
+            </wp:cNvGraphicFramePr>
+            <a:graphic xmlns:a="http://schemas.openxmlformats.org/drawingml/2006/main">
+              <a:graphicData uri="http://schemas.openxmlformats.org/drawingml/2006/picture">
+                <pic:pic xmlns:pic="http://schemas.openxmlformats.org/drawingml/2006/picture">
+                  <pic:nvPicPr>
+                    <pic:cNvPr id="0" name=""/>
+                    <pic:cNvPicPr/>
+                  </pic:nvPicPr>
+                  <pic:blipFill>
+                    <a:blip r:embed="rId29"/>
+                    <a:stretch>
+                      <a:fillRect/>
+                    </a:stretch>
+                  </pic:blipFill>
+                  <pic:spPr>
+                    <a:xfrm>
+                      <a:off x="0" y="0"/>
+                      <a:ext cx="4991422" cy="1346124"/>
+                    </a:xfrm>
+                    <a:prstGeom prst="rect">
+                      <a:avLst/>
+                    </a:prstGeom>
+                  </pic:spPr>
+                </pic:pic>
+              </a:graphicData>
+            </a:graphic>
+          </wp:inline>
+        </w:drawing>
+      </w:r>
+    </w:p>
+    <w:p>
+      <w:pPr>
+        <w:shd w:val="clear" w:color="auto" w:fill="FFFFFF"/>
+        <w:tabs>
+          <w:tab w:val="left" w:pos="916"/>
+          <w:tab w:val="left" w:pos="1832"/>
+          <w:tab w:val="left" w:pos="2748"/>
+          <w:tab w:val="left" w:pos="3664"/>
+          <w:tab w:val="left" w:pos="4580"/>
+          <w:tab w:val="left" w:pos="5496"/>
+          <w:tab w:val="left" w:pos="6412"/>
+          <w:tab w:val="left" w:pos="7328"/>
+          <w:tab w:val="left" w:pos="8244"/>
+          <w:tab w:val="left" w:pos="9160"/>
+          <w:tab w:val="left" w:pos="10076"/>
+          <w:tab w:val="left" w:pos="10992"/>
+          <w:tab w:val="left" w:pos="11908"/>
+          <w:tab w:val="left" w:pos="12824"/>
+          <w:tab w:val="left" w:pos="13740"/>
+          <w:tab w:val="left" w:pos="14656"/>
+        </w:tabs>
+        <w:spacing w:after="0" w:line="240" w:lineRule="auto"/>
+        <w:jc w:val="both"/>
+        <w:rPr>
+          <w:rFonts w:ascii="Times New Roman" w:hAnsi="Times New Roman" w:cs="Times New Roman"/>
+          <w:sz w:val="28"/>
+          <w:szCs w:val="28"/>
+          <w:u w:val="single"/>
+        </w:rPr>
+      </w:pPr>
+      <w:r>
+        <w:rPr>
+          <w:noProof/>
+          <w:lang w:eastAsia="ru-RU"/>
+        </w:rPr>
+        <w:drawing>
+          <wp:inline distT="0" distB="0" distL="0" distR="0" wp14:anchorId="204525A9" wp14:editId="17C2757A">
+            <wp:extent cx="3309583" cy="2599234"/>
+            <wp:effectExtent l="0" t="0" r="5715" b="0"/>
+            <wp:docPr id="29" name="Рисунок 29"/>
+            <wp:cNvGraphicFramePr>
+              <a:graphicFrameLocks xmlns:a="http://schemas.openxmlformats.org/drawingml/2006/main" noChangeAspect="1"/>
+            </wp:cNvGraphicFramePr>
+            <a:graphic xmlns:a="http://schemas.openxmlformats.org/drawingml/2006/main">
+              <a:graphicData uri="http://schemas.openxmlformats.org/drawingml/2006/picture">
+                <pic:pic xmlns:pic="http://schemas.openxmlformats.org/drawingml/2006/picture">
+                  <pic:nvPicPr>
+                    <pic:cNvPr id="0" name=""/>
+                    <pic:cNvPicPr/>
+                  </pic:nvPicPr>
+                  <pic:blipFill>
+                    <a:blip r:embed="rId30"/>
+                    <a:stretch>
+                      <a:fillRect/>
+                    </a:stretch>
+                  </pic:blipFill>
+                  <pic:spPr>
+                    <a:xfrm>
+                      <a:off x="0" y="0"/>
+                      <a:ext cx="3312961" cy="2601887"/>
+                    </a:xfrm>
+                    <a:prstGeom prst="rect">
+                      <a:avLst/>
+                    </a:prstGeom>
+                  </pic:spPr>
+                </pic:pic>
+              </a:graphicData>
+            </a:graphic>
+          </wp:inline>
+        </w:drawing>
+      </w:r>
+    </w:p>
+    <w:p>
+      <w:pPr>
+        <w:shd w:val="clear" w:color="auto" w:fill="FFFFFF"/>
+        <w:tabs>
+          <w:tab w:val="left" w:pos="916"/>
+          <w:tab w:val="left" w:pos="1832"/>
+          <w:tab w:val="left" w:pos="2748"/>
+          <w:tab w:val="left" w:pos="3664"/>
+          <w:tab w:val="left" w:pos="4580"/>
+          <w:tab w:val="left" w:pos="5496"/>
+          <w:tab w:val="left" w:pos="6412"/>
+          <w:tab w:val="left" w:pos="7328"/>
+          <w:tab w:val="left" w:pos="8244"/>
+          <w:tab w:val="left" w:pos="9160"/>
+          <w:tab w:val="left" w:pos="10076"/>
+          <w:tab w:val="left" w:pos="10992"/>
+          <w:tab w:val="left" w:pos="11908"/>
+          <w:tab w:val="left" w:pos="12824"/>
+          <w:tab w:val="left" w:pos="13740"/>
+          <w:tab w:val="left" w:pos="14656"/>
+        </w:tabs>
+        <w:spacing w:after="0" w:line="240" w:lineRule="auto"/>
+        <w:jc w:val="both"/>
+        <w:rPr>
+          <w:rFonts w:ascii="Times New Roman" w:hAnsi="Times New Roman" w:cs="Times New Roman"/>
+          <w:sz w:val="28"/>
+          <w:szCs w:val="28"/>
+          <w:u w:val="single"/>
+        </w:rPr>
+      </w:pPr>
+      <w:r>
+        <w:rPr>
+          <w:noProof/>
+          <w:lang w:eastAsia="ru-RU"/>
+        </w:rPr>
+        <w:drawing>
+          <wp:inline distT="0" distB="0" distL="0" distR="0" wp14:anchorId="4D599981" wp14:editId="2D075938">
+            <wp:extent cx="6152515" cy="1360170"/>
+            <wp:effectExtent l="0" t="0" r="635" b="0"/>
+            <wp:docPr id="30" name="Рисунок 30"/>
+            <wp:cNvGraphicFramePr>
+              <a:graphicFrameLocks xmlns:a="http://schemas.openxmlformats.org/drawingml/2006/main" noChangeAspect="1"/>
+            </wp:cNvGraphicFramePr>
+            <a:graphic xmlns:a="http://schemas.openxmlformats.org/drawingml/2006/main">
+              <a:graphicData uri="http://schemas.openxmlformats.org/drawingml/2006/picture">
+                <pic:pic xmlns:pic="http://schemas.openxmlformats.org/drawingml/2006/picture">
+                  <pic:nvPicPr>
+                    <pic:cNvPr id="0" name=""/>
+                    <pic:cNvPicPr/>
+                  </pic:nvPicPr>
+                  <pic:blipFill>
+                    <a:blip r:embed="rId31"/>
+                    <a:stretch>
+                      <a:fillRect/>
+                    </a:stretch>
+                  </pic:blipFill>
+                  <pic:spPr>
+                    <a:xfrm>
+                      <a:off x="0" y="0"/>
+                      <a:ext cx="6152515" cy="1360170"/>
+                    </a:xfrm>
+                    <a:prstGeom prst="rect">
+                      <a:avLst/>
+                    </a:prstGeom>
+                  </pic:spPr>
+                </pic:pic>
+              </a:graphicData>
+            </a:graphic>
+          </wp:inline>
+        </w:drawing>
+      </w:r>
+    </w:p>
+    <w:p>
+      <w:pPr>
+        <w:shd w:val="clear" w:color="auto" w:fill="FFFFFF"/>
+        <w:tabs>
+          <w:tab w:val="left" w:pos="916"/>
+          <w:tab w:val="left" w:pos="1832"/>
+          <w:tab w:val="left" w:pos="2748"/>
+          <w:tab w:val="left" w:pos="3664"/>
+          <w:tab w:val="left" w:pos="4580"/>
+          <w:tab w:val="left" w:pos="5496"/>
+          <w:tab w:val="left" w:pos="6412"/>
+          <w:tab w:val="left" w:pos="7328"/>
+          <w:tab w:val="left" w:pos="8244"/>
+          <w:tab w:val="left" w:pos="9160"/>
+          <w:tab w:val="left" w:pos="10076"/>
+          <w:tab w:val="left" w:pos="10992"/>
+          <w:tab w:val="left" w:pos="11908"/>
+          <w:tab w:val="left" w:pos="12824"/>
+          <w:tab w:val="left" w:pos="13740"/>
+          <w:tab w:val="left" w:pos="14656"/>
+        </w:tabs>
+        <w:spacing w:after="0" w:line="240" w:lineRule="auto"/>
+        <w:jc w:val="both"/>
+        <w:rPr>
+          <w:rFonts w:ascii="Times New Roman" w:hAnsi="Times New Roman" w:cs="Times New Roman"/>
+          <w:sz w:val="28"/>
+          <w:szCs w:val="28"/>
+          <w:u w:val="single"/>
+        </w:rPr>
+      </w:pPr>
+      <w:r>
+        <w:rPr>
+          <w:noProof/>
+          <w:lang w:eastAsia="ru-RU"/>
+        </w:rPr>
+        <w:lastRenderedPageBreak/>
+        <w:drawing>
+          <wp:inline distT="0" distB="0" distL="0" distR="0" wp14:anchorId="3065CC61" wp14:editId="24D96221">
+            <wp:extent cx="5365630" cy="1347051"/>
+            <wp:effectExtent l="0" t="0" r="6985" b="5715"/>
+            <wp:docPr id="31" name="Рисунок 31"/>
+            <wp:cNvGraphicFramePr>
+              <a:graphicFrameLocks xmlns:a="http://schemas.openxmlformats.org/drawingml/2006/main" noChangeAspect="1"/>
+            </wp:cNvGraphicFramePr>
+            <a:graphic xmlns:a="http://schemas.openxmlformats.org/drawingml/2006/main">
+              <a:graphicData uri="http://schemas.openxmlformats.org/drawingml/2006/picture">
+                <pic:pic xmlns:pic="http://schemas.openxmlformats.org/drawingml/2006/picture">
+                  <pic:nvPicPr>
+                    <pic:cNvPr id="0" name=""/>
+                    <pic:cNvPicPr/>
+                  </pic:nvPicPr>
+                  <pic:blipFill>
+                    <a:blip r:embed="rId32"/>
+                    <a:stretch>
+                      <a:fillRect/>
+                    </a:stretch>
+                  </pic:blipFill>
+                  <pic:spPr>
+                    <a:xfrm>
+                      <a:off x="0" y="0"/>
+                      <a:ext cx="5367271" cy="1347463"/>
+                    </a:xfrm>
+                    <a:prstGeom prst="rect">
+                      <a:avLst/>
+                    </a:prstGeom>
+                  </pic:spPr>
+                </pic:pic>
+              </a:graphicData>
+            </a:graphic>
+          </wp:inline>
+        </w:drawing>
+      </w:r>
+      <w:r>
+        <w:rPr>
+          <w:noProof/>
+          <w:lang w:eastAsia="ru-RU"/>
+        </w:rPr>
+        <w:drawing>
+          <wp:inline distT="0" distB="0" distL="0" distR="0" wp14:anchorId="779510DA" wp14:editId="5D6601EB">
+            <wp:extent cx="5589917" cy="1606762"/>
+            <wp:effectExtent l="0" t="0" r="0" b="0"/>
+            <wp:docPr id="32" name="Рисунок 32"/>
+            <wp:cNvGraphicFramePr>
+              <a:graphicFrameLocks xmlns:a="http://schemas.openxmlformats.org/drawingml/2006/main" noChangeAspect="1"/>
+            </wp:cNvGraphicFramePr>
+            <a:graphic xmlns:a="http://schemas.openxmlformats.org/drawingml/2006/main">
+              <a:graphicData uri="http://schemas.openxmlformats.org/drawingml/2006/picture">
+                <pic:pic xmlns:pic="http://schemas.openxmlformats.org/drawingml/2006/picture">
+                  <pic:nvPicPr>
+                    <pic:cNvPr id="0" name=""/>
+                    <pic:cNvPicPr/>
+                  </pic:nvPicPr>
+                  <pic:blipFill>
+                    <a:blip r:embed="rId33"/>
+                    <a:stretch>
+                      <a:fillRect/>
+                    </a:stretch>
+                  </pic:blipFill>
+                  <pic:spPr>
+                    <a:xfrm>
+                      <a:off x="0" y="0"/>
+                      <a:ext cx="5591627" cy="1607253"/>
+                    </a:xfrm>
+                    <a:prstGeom prst="rect">
+                      <a:avLst/>
+                    </a:prstGeom>
+                  </pic:spPr>
+                </pic:pic>
+              </a:graphicData>
+            </a:graphic>
+          </wp:inline>
+        </w:drawing>
+      </w:r>
+    </w:p>
+    <w:p>
+      <w:pPr>
+        <w:shd w:val="clear" w:color="auto" w:fill="FFFFFF"/>
+        <w:tabs>
+          <w:tab w:val="left" w:pos="916"/>
+          <w:tab w:val="left" w:pos="1832"/>
+          <w:tab w:val="left" w:pos="2748"/>
+          <w:tab w:val="left" w:pos="3664"/>
+          <w:tab w:val="left" w:pos="4580"/>
+          <w:tab w:val="left" w:pos="5496"/>
+          <w:tab w:val="left" w:pos="6412"/>
+          <w:tab w:val="left" w:pos="7328"/>
+          <w:tab w:val="left" w:pos="8244"/>
+          <w:tab w:val="left" w:pos="9160"/>
+          <w:tab w:val="left" w:pos="10076"/>
+          <w:tab w:val="left" w:pos="10992"/>
+          <w:tab w:val="left" w:pos="11908"/>
+          <w:tab w:val="left" w:pos="12824"/>
+          <w:tab w:val="left" w:pos="13740"/>
+          <w:tab w:val="left" w:pos="14656"/>
+        </w:tabs>
+        <w:spacing w:after="0" w:line="240" w:lineRule="auto"/>
+        <w:jc w:val="both"/>
+        <w:rPr>
+          <w:rFonts w:ascii="Times New Roman" w:hAnsi="Times New Roman" w:cs="Times New Roman"/>
+          <w:sz w:val="28"/>
+          <w:szCs w:val="28"/>
+          <w:u w:val="single"/>
+        </w:rPr>
+      </w:pPr>
+    </w:p>
+    <w:p>
+      <w:pPr>
+        <w:shd w:val="clear" w:color="auto" w:fill="FFFFFF"/>
+        <w:tabs>
+          <w:tab w:val="left" w:pos="916"/>
+          <w:tab w:val="left" w:pos="1832"/>
+          <w:tab w:val="left" w:pos="2748"/>
+          <w:tab w:val="left" w:pos="3664"/>
+          <w:tab w:val="left" w:pos="4580"/>
+          <w:tab w:val="left" w:pos="5496"/>
+          <w:tab w:val="left" w:pos="6412"/>
+          <w:tab w:val="left" w:pos="7328"/>
+          <w:tab w:val="left" w:pos="8244"/>
+          <w:tab w:val="left" w:pos="9160"/>
+          <w:tab w:val="left" w:pos="10076"/>
+          <w:tab w:val="left" w:pos="10992"/>
+          <w:tab w:val="left" w:pos="11908"/>
+          <w:tab w:val="left" w:pos="12824"/>
+          <w:tab w:val="left" w:pos="13740"/>
+          <w:tab w:val="left" w:pos="14656"/>
+        </w:tabs>
+        <w:spacing w:after="0" w:line="240" w:lineRule="auto"/>
+        <w:jc w:val="both"/>
+        <w:rPr>
+          <w:rFonts w:ascii="Times New Roman" w:hAnsi="Times New Roman" w:cs="Times New Roman"/>
+          <w:sz w:val="28"/>
+          <w:szCs w:val="28"/>
+          <w:u w:val="single"/>
+        </w:rPr>
+      </w:pPr>
+      <w:r>
+        <w:rPr>
+          <w:noProof/>
+          <w:lang w:eastAsia="ru-RU"/>
+        </w:rPr>
+        <w:drawing>
+          <wp:inline distT="0" distB="0" distL="0" distR="0" wp14:anchorId="5316329F" wp14:editId="73D5383C">
+            <wp:extent cx="5969479" cy="2630169"/>
+            <wp:effectExtent l="0" t="0" r="0" b="0"/>
+            <wp:docPr id="33" name="Рисунок 33"/>
+            <wp:cNvGraphicFramePr>
+              <a:graphicFrameLocks xmlns:a="http://schemas.openxmlformats.org/drawingml/2006/main" noChangeAspect="1"/>
+            </wp:cNvGraphicFramePr>
+            <a:graphic xmlns:a="http://schemas.openxmlformats.org/drawingml/2006/main">
+              <a:graphicData uri="http://schemas.openxmlformats.org/drawingml/2006/picture">
+                <pic:pic xmlns:pic="http://schemas.openxmlformats.org/drawingml/2006/picture">
+                  <pic:nvPicPr>
+                    <pic:cNvPr id="0" name=""/>
+                    <pic:cNvPicPr/>
+                  </pic:nvPicPr>
+                  <pic:blipFill>
+                    <a:blip r:embed="rId34"/>
+                    <a:stretch>
+                      <a:fillRect/>
+                    </a:stretch>
+                  </pic:blipFill>
+                  <pic:spPr>
+                    <a:xfrm>
+                      <a:off x="0" y="0"/>
+                      <a:ext cx="5974151" cy="2632228"/>
+                    </a:xfrm>
+                    <a:prstGeom prst="rect">
+                      <a:avLst/>
+                    </a:prstGeom>
+                  </pic:spPr>
+                </pic:pic>
+              </a:graphicData>
+            </a:graphic>
+          </wp:inline>
+        </w:drawing>
+      </w:r>
+    </w:p>
+    <w:p>
+      <w:pPr>
+        <w:shd w:val="clear" w:color="auto" w:fill="FFFFFF"/>
+        <w:tabs>
+          <w:tab w:val="left" w:pos="916"/>
+          <w:tab w:val="left" w:pos="1832"/>
+          <w:tab w:val="left" w:pos="2748"/>
+          <w:tab w:val="left" w:pos="3664"/>
+          <w:tab w:val="left" w:pos="4580"/>
+          <w:tab w:val="left" w:pos="5496"/>
+          <w:tab w:val="left" w:pos="6412"/>
+          <w:tab w:val="left" w:pos="7328"/>
+          <w:tab w:val="left" w:pos="8244"/>
+          <w:tab w:val="left" w:pos="9160"/>
+          <w:tab w:val="left" w:pos="10076"/>
+          <w:tab w:val="left" w:pos="10992"/>
+          <w:tab w:val="left" w:pos="11908"/>
+          <w:tab w:val="left" w:pos="12824"/>
+          <w:tab w:val="left" w:pos="13740"/>
+          <w:tab w:val="left" w:pos="14656"/>
+        </w:tabs>
+        <w:spacing w:after="0" w:line="240" w:lineRule="auto"/>
+        <w:jc w:val="both"/>
+        <w:rPr>
+          <w:rFonts w:ascii="Times New Roman" w:hAnsi="Times New Roman" w:cs="Times New Roman"/>
+          <w:sz w:val="28"/>
+          <w:szCs w:val="28"/>
+          <w:u w:val="single"/>
+        </w:rPr>
+      </w:pPr>
+      <w:r>
+        <w:rPr>
+          <w:noProof/>
+          <w:lang w:eastAsia="ru-RU"/>
+        </w:rPr>
+        <w:drawing>
+          <wp:inline distT="0" distB="0" distL="0" distR="0" wp14:anchorId="506F66BB" wp14:editId="09499C22">
+            <wp:extent cx="6152515" cy="341630"/>
+            <wp:effectExtent l="0" t="0" r="635" b="1270"/>
+            <wp:docPr id="34" name="Рисунок 34"/>
+            <wp:cNvGraphicFramePr>
+              <a:graphicFrameLocks xmlns:a="http://schemas.openxmlformats.org/drawingml/2006/main" noChangeAspect="1"/>
+            </wp:cNvGraphicFramePr>
+            <a:graphic xmlns:a="http://schemas.openxmlformats.org/drawingml/2006/main">
+              <a:graphicData uri="http://schemas.openxmlformats.org/drawingml/2006/picture">
+                <pic:pic xmlns:pic="http://schemas.openxmlformats.org/drawingml/2006/picture">
+                  <pic:nvPicPr>
+                    <pic:cNvPr id="0" name=""/>
+                    <pic:cNvPicPr/>
+                  </pic:nvPicPr>
+                  <pic:blipFill>
+                    <a:blip r:embed="rId35"/>
+                    <a:stretch>
+                      <a:fillRect/>
+                    </a:stretch>
+                  </pic:blipFill>
+                  <pic:spPr>
+                    <a:xfrm>
+                      <a:off x="0" y="0"/>
+                      <a:ext cx="6152515" cy="341630"/>
+                    </a:xfrm>
+                    <a:prstGeom prst="rect">
+                      <a:avLst/>
+                    </a:prstGeom>
+                  </pic:spPr>
+                </pic:pic>
+              </a:graphicData>
+            </a:graphic>
+          </wp:inline>
+        </w:drawing>
+      </w:r>
+    </w:p>
+    <w:p>
+      <w:pPr>
+        <w:shd w:val="clear" w:color="auto" w:fill="FFFFFF"/>
+        <w:tabs>
+          <w:tab w:val="left" w:pos="916"/>
+          <w:tab w:val="left" w:pos="1832"/>
+          <w:tab w:val="left" w:pos="2748"/>
+          <w:tab w:val="left" w:pos="3664"/>
+          <w:tab w:val="left" w:pos="4580"/>
+          <w:tab w:val="left" w:pos="5496"/>
+          <w:tab w:val="left" w:pos="6412"/>
+          <w:tab w:val="left" w:pos="7328"/>
+          <w:tab w:val="left" w:pos="8244"/>
+          <w:tab w:val="left" w:pos="9160"/>
+          <w:tab w:val="left" w:pos="10076"/>
+          <w:tab w:val="left" w:pos="10992"/>
+          <w:tab w:val="left" w:pos="11908"/>
+          <w:tab w:val="left" w:pos="12824"/>
+          <w:tab w:val="left" w:pos="13740"/>
+          <w:tab w:val="left" w:pos="14656"/>
+        </w:tabs>
+        <w:spacing w:after="0" w:line="240" w:lineRule="auto"/>
+        <w:jc w:val="both"/>
+        <w:rPr>
+          <w:rFonts w:ascii="Times New Roman" w:hAnsi="Times New Roman" w:cs="Times New Roman"/>
+          <w:sz w:val="28"/>
+          <w:szCs w:val="28"/>
+          <w:u w:val="single"/>
+        </w:rPr>
+      </w:pPr>
+      <w:r>
+        <w:rPr>
+          <w:noProof/>
+          <w:lang w:eastAsia="ru-RU"/>
+        </w:rPr>
+        <w:drawing>
+          <wp:inline distT="0" distB="0" distL="0" distR="0" wp14:anchorId="07123CF2" wp14:editId="5510D854">
+            <wp:extent cx="6152515" cy="174625"/>
+            <wp:effectExtent l="0" t="0" r="635" b="0"/>
+            <wp:docPr id="35" name="Рисунок 35"/>
+            <wp:cNvGraphicFramePr>
+              <a:graphicFrameLocks xmlns:a="http://schemas.openxmlformats.org/drawingml/2006/main" noChangeAspect="1"/>
+            </wp:cNvGraphicFramePr>
+            <a:graphic xmlns:a="http://schemas.openxmlformats.org/drawingml/2006/main">
+              <a:graphicData uri="http://schemas.openxmlformats.org/drawingml/2006/picture">
+                <pic:pic xmlns:pic="http://schemas.openxmlformats.org/drawingml/2006/picture">
+                  <pic:nvPicPr>
+                    <pic:cNvPr id="0" name=""/>
+                    <pic:cNvPicPr/>
+                  </pic:nvPicPr>
+                  <pic:blipFill>
+                    <a:blip r:embed="rId36"/>
+                    <a:stretch>
+                      <a:fillRect/>
+                    </a:stretch>
+                  </pic:blipFill>
+                  <pic:spPr>
+                    <a:xfrm>
+                      <a:off x="0" y="0"/>
+                      <a:ext cx="6152515" cy="174625"/>
+                    </a:xfrm>
+                    <a:prstGeom prst="rect">
+                      <a:avLst/>
+                    </a:prstGeom>
+                  </pic:spPr>
+                </pic:pic>
+              </a:graphicData>
+            </a:graphic>
+          </wp:inline>
+        </w:drawing>
+      </w:r>
+    </w:p>
+    <w:p>
+      <w:pPr>
+        <w:shd w:val="clear" w:color="auto" w:fill="FFFFFF"/>
+        <w:tabs>
+          <w:tab w:val="left" w:pos="916"/>
+          <w:tab w:val="left" w:pos="1832"/>
+          <w:tab w:val="left" w:pos="2748"/>
+          <w:tab w:val="left" w:pos="3664"/>
+          <w:tab w:val="left" w:pos="4580"/>
+          <w:tab w:val="left" w:pos="5496"/>
+          <w:tab w:val="left" w:pos="6412"/>
+          <w:tab w:val="left" w:pos="7328"/>
+          <w:tab w:val="left" w:pos="8244"/>
+          <w:tab w:val="left" w:pos="9160"/>
+          <w:tab w:val="left" w:pos="10076"/>
+          <w:tab w:val="left" w:pos="10992"/>
+          <w:tab w:val="left" w:pos="11908"/>
+          <w:tab w:val="left" w:pos="12824"/>
+          <w:tab w:val="left" w:pos="13740"/>
+          <w:tab w:val="left" w:pos="14656"/>
+        </w:tabs>
+        <w:spacing w:after="0" w:line="240" w:lineRule="auto"/>
+        <w:jc w:val="both"/>
+        <w:rPr>
+          <w:rFonts w:ascii="Times New Roman" w:hAnsi="Times New Roman" w:cs="Times New Roman"/>
+          <w:sz w:val="28"/>
+          <w:szCs w:val="28"/>
+          <w:u w:val="single"/>
+        </w:rPr>
+      </w:pPr>
+      <w:r>
+        <w:rPr>
+          <w:noProof/>
+          <w:lang w:eastAsia="ru-RU"/>
+        </w:rPr>
+        <w:drawing>
+          <wp:inline distT="0" distB="0" distL="0" distR="0" wp14:anchorId="2526C67E" wp14:editId="2F43B245">
+            <wp:extent cx="4101708" cy="1917700"/>
+            <wp:effectExtent l="0" t="0" r="0" b="6350"/>
+            <wp:docPr id="36" name="Рисунок 36"/>
+            <wp:cNvGraphicFramePr>
+              <a:graphicFrameLocks xmlns:a="http://schemas.openxmlformats.org/drawingml/2006/main" noChangeAspect="1"/>
+            </wp:cNvGraphicFramePr>
+            <a:graphic xmlns:a="http://schemas.openxmlformats.org/drawingml/2006/main">
+              <a:graphicData uri="http://schemas.openxmlformats.org/drawingml/2006/picture">
+                <pic:pic xmlns:pic="http://schemas.openxmlformats.org/drawingml/2006/picture">
+                  <pic:nvPicPr>
+                    <pic:cNvPr id="0" name=""/>
+                    <pic:cNvPicPr/>
+                  </pic:nvPicPr>
+                  <pic:blipFill>
+                    <a:blip r:embed="rId37"/>
+                    <a:stretch>
+                      <a:fillRect/>
+                    </a:stretch>
+                  </pic:blipFill>
+                  <pic:spPr>
+                    <a:xfrm>
+                      <a:off x="0" y="0"/>
+                      <a:ext cx="4106411" cy="1919899"/>
+                    </a:xfrm>
+                    <a:prstGeom prst="rect">
+                      <a:avLst/>
+                    </a:prstGeom>
+                  </pic:spPr>
+                </pic:pic>
+              </a:graphicData>
+            </a:graphic>
+          </wp:inline>
+        </w:drawing>
+      </w:r>
+    </w:p>
+    <w:p>
+      <w:pPr>
+        <w:shd w:val="clear" w:color="auto" w:fill="FFFFFF"/>
+        <w:tabs>
+          <w:tab w:val="left" w:pos="916"/>
+          <w:tab w:val="left" w:pos="1832"/>
+          <w:tab w:val="left" w:pos="2748"/>
+          <w:tab w:val="left" w:pos="3664"/>
+          <w:tab w:val="left" w:pos="4580"/>
+          <w:tab w:val="left" w:pos="5496"/>
+          <w:tab w:val="left" w:pos="6412"/>
+          <w:tab w:val="left" w:pos="7328"/>
+          <w:tab w:val="left" w:pos="8244"/>
+          <w:tab w:val="left" w:pos="9160"/>
+          <w:tab w:val="left" w:pos="10076"/>
+          <w:tab w:val="left" w:pos="10992"/>
+          <w:tab w:val="left" w:pos="11908"/>
+          <w:tab w:val="left" w:pos="12824"/>
+          <w:tab w:val="left" w:pos="13740"/>
+          <w:tab w:val="left" w:pos="14656"/>
+        </w:tabs>
+        <w:spacing w:after="0" w:line="240" w:lineRule="auto"/>
+        <w:jc w:val="both"/>
+        <w:rPr>
+          <w:rFonts w:ascii="Times New Roman" w:hAnsi="Times New Roman" w:cs="Times New Roman"/>
+          <w:sz w:val="28"/>
+          <w:szCs w:val="28"/>
+          <w:u w:val="single"/>
+        </w:rPr>
+      </w:pPr>
+      <w:r>
+        <w:rPr>
+          <w:noProof/>
+          <w:lang w:eastAsia="ru-RU"/>
+        </w:rPr>
+        <w:drawing>
+          <wp:inline distT="0" distB="0" distL="0" distR="0" wp14:anchorId="40670C7E" wp14:editId="04A2563E">
+            <wp:extent cx="6152515" cy="1402080"/>
+            <wp:effectExtent l="0" t="0" r="635" b="7620"/>
+            <wp:docPr id="37" name="Рисунок 37"/>
+            <wp:cNvGraphicFramePr>
+              <a:graphicFrameLocks xmlns:a="http://schemas.openxmlformats.org/drawingml/2006/main" noChangeAspect="1"/>
+            </wp:cNvGraphicFramePr>
+            <a:graphic xmlns:a="http://schemas.openxmlformats.org/drawingml/2006/main">
+              <a:graphicData uri="http://schemas.openxmlformats.org/drawingml/2006/picture">
+                <pic:pic xmlns:pic="http://schemas.openxmlformats.org/drawingml/2006/picture">
+                  <pic:nvPicPr>
+                    <pic:cNvPr id="0" name=""/>
+                    <pic:cNvPicPr/>
+                  </pic:nvPicPr>
+                  <pic:blipFill>
+                    <a:blip r:embed="rId38"/>
+                    <a:stretch>
+                      <a:fillRect/>
+                    </a:stretch>
+                  </pic:blipFill>
+                  <pic:spPr>
+                    <a:xfrm>
+                      <a:off x="0" y="0"/>
+                      <a:ext cx="6152515" cy="1402080"/>
+                    </a:xfrm>
+                    <a:prstGeom prst="rect">
+                      <a:avLst/>
+                    </a:prstGeom>
+                  </pic:spPr>
+                </pic:pic>
+              </a:graphicData>
+            </a:graphic>
+          </wp:inline>
+        </w:drawing>
+      </w:r>
       <w:bookmarkStart w:id="0" w:name="_GoBack"/>
       <w:bookmarkEnd w:id="0"/>
     </w:p>
     <w:sectPr>
       <w:pgSz w:w="11906" w:h="16838"/>
-      <w:pgMar w:top="142" w:right="140" w:bottom="142" w:left="142" w:header="708" w:footer="708" w:gutter="0"/>
+      <w:pgMar w:top="0" w:right="140" w:bottom="0" w:left="142" w:header="708" w:footer="708" w:gutter="0"/>
       <w:cols w:space="708"/>
       <w:docGrid w:linePitch="360"/>
     </w:sectPr>
@@ -3160,6 +5837,15 @@
       <w:szCs w:val="28"/>
     </w:rPr>
   </w:style>
+  <w:style w:type="paragraph" w:styleId="a5">
+    <w:name w:val="No Spacing"/>
+    <w:uiPriority w:val="1"/>
+    <w:qFormat/>
+    <w:rsid w:val="001E7F2F"/>
+    <w:pPr>
+      <w:spacing w:after="0" w:line="240" w:lineRule="auto"/>
+    </w:pPr>
+  </w:style>
 </w:styles>
 </file>
 
@@ -3479,6 +6165,15 @@
       <w:szCs w:val="28"/>
     </w:rPr>
   </w:style>
+  <w:style w:type="paragraph" w:styleId="a5">
+    <w:name w:val="No Spacing"/>
+    <w:uiPriority w:val="1"/>
+    <w:qFormat/>
+    <w:rsid w:val="001E7F2F"/>
+    <w:pPr>
+      <w:spacing w:after="0" w:line="240" w:lineRule="auto"/>
+    </w:pPr>
+  </w:style>
 </w:styles>
 </file>
 
@@ -3772,7 +6467,7 @@
 </file>
 
 <file path=customXml/itemProps1.xml><?xml version="1.0" encoding="utf-8"?>
-<ds:datastoreItem xmlns:ds="http://schemas.openxmlformats.org/officeDocument/2006/customXml" ds:itemID="{7203E112-4866-4603-BD53-FB015E6D53F3}">
+<ds:datastoreItem xmlns:ds="http://schemas.openxmlformats.org/officeDocument/2006/customXml" ds:itemID="{F9774944-9F73-4D78-8E62-34907D8E8C08}">
   <ds:schemaRefs>
     <ds:schemaRef ds:uri="http://schemas.openxmlformats.org/officeDocument/2006/bibliography"/>
   </ds:schemaRefs>

</xml_diff>